<commit_message>
Update CEDS documentations to reflect move to Github
</commit_message>
<xml_diff>
--- a/documentation/Introduction_to_CEDS.docx
+++ b/documentation/Introduction_to_CEDS.docx
@@ -189,8 +189,17 @@
           <w:rFonts w:cs="Times New Roman"/>
           <w:szCs w:val="24"/>
         </w:rPr>
-        <w:t>August 14</w:t>
-      </w:r>
+        <w:t xml:space="preserve">August </w:t>
+      </w:r>
+      <w:r>
+        <w:rPr>
+          <w:rFonts w:cs="Times New Roman"/>
+          <w:szCs w:val="24"/>
+        </w:rPr>
+        <w:t>31</w:t>
+      </w:r>
+      <w:bookmarkStart w:id="0" w:name="_GoBack"/>
+      <w:bookmarkEnd w:id="0"/>
       <w:r>
         <w:rPr>
           <w:rFonts w:cs="Times New Roman"/>
@@ -331,7 +340,7 @@
             <w:rPr>
               <w:noProof/>
             </w:rPr>
-            <w:instrText xml:space="preserve"> PAGEREF _Toc302056368 \h </w:instrText>
+            <w:instrText xml:space="preserve"> PAGEREF _Toc302648533 \h </w:instrText>
           </w:r>
           <w:r>
             <w:rPr>
@@ -408,7 +417,7 @@
             <w:rPr>
               <w:noProof/>
             </w:rPr>
-            <w:instrText xml:space="preserve"> PAGEREF _Toc302056369 \h </w:instrText>
+            <w:instrText xml:space="preserve"> PAGEREF _Toc302648534 \h </w:instrText>
           </w:r>
           <w:r>
             <w:rPr>
@@ -467,7 +476,7 @@
             <w:rPr>
               <w:noProof/>
             </w:rPr>
-            <w:t>File System Layout</w:t>
+            <w:t>Version Control</w:t>
           </w:r>
           <w:r>
             <w:rPr>
@@ -485,7 +494,7 @@
             <w:rPr>
               <w:noProof/>
             </w:rPr>
-            <w:instrText xml:space="preserve"> PAGEREF _Toc302056370 \h </w:instrText>
+            <w:instrText xml:space="preserve"> PAGEREF _Toc302648535 \h </w:instrText>
           </w:r>
           <w:r>
             <w:rPr>
@@ -503,6 +512,192 @@
               <w:noProof/>
             </w:rPr>
             <w:t>4</w:t>
+          </w:r>
+          <w:r>
+            <w:rPr>
+              <w:noProof/>
+            </w:rPr>
+            <w:fldChar w:fldCharType="end"/>
+          </w:r>
+        </w:p>
+        <w:p>
+          <w:pPr>
+            <w:pStyle w:val="TOC2"/>
+            <w:tabs>
+              <w:tab w:val="right" w:leader="dot" w:pos="9350"/>
+            </w:tabs>
+            <w:rPr>
+              <w:rFonts w:asciiTheme="minorHAnsi" w:eastAsiaTheme="minorEastAsia" w:hAnsiTheme="minorHAnsi"/>
+              <w:b w:val="0"/>
+              <w:noProof/>
+              <w:szCs w:val="24"/>
+              <w:lang w:eastAsia="ja-JP"/>
+            </w:rPr>
+          </w:pPr>
+          <w:r>
+            <w:rPr>
+              <w:noProof/>
+            </w:rPr>
+            <w:t>Git</w:t>
+          </w:r>
+          <w:r>
+            <w:rPr>
+              <w:noProof/>
+            </w:rPr>
+            <w:tab/>
+          </w:r>
+          <w:r>
+            <w:rPr>
+              <w:noProof/>
+            </w:rPr>
+            <w:fldChar w:fldCharType="begin"/>
+          </w:r>
+          <w:r>
+            <w:rPr>
+              <w:noProof/>
+            </w:rPr>
+            <w:instrText xml:space="preserve"> PAGEREF _Toc302648536 \h </w:instrText>
+          </w:r>
+          <w:r>
+            <w:rPr>
+              <w:noProof/>
+            </w:rPr>
+          </w:r>
+          <w:r>
+            <w:rPr>
+              <w:noProof/>
+            </w:rPr>
+            <w:fldChar w:fldCharType="separate"/>
+          </w:r>
+          <w:r>
+            <w:rPr>
+              <w:noProof/>
+            </w:rPr>
+            <w:t>4</w:t>
+          </w:r>
+          <w:r>
+            <w:rPr>
+              <w:noProof/>
+            </w:rPr>
+            <w:fldChar w:fldCharType="end"/>
+          </w:r>
+        </w:p>
+        <w:p>
+          <w:pPr>
+            <w:pStyle w:val="TOC2"/>
+            <w:tabs>
+              <w:tab w:val="right" w:leader="dot" w:pos="9350"/>
+            </w:tabs>
+            <w:rPr>
+              <w:rFonts w:asciiTheme="minorHAnsi" w:eastAsiaTheme="minorEastAsia" w:hAnsiTheme="minorHAnsi"/>
+              <w:b w:val="0"/>
+              <w:noProof/>
+              <w:szCs w:val="24"/>
+              <w:lang w:eastAsia="ja-JP"/>
+            </w:rPr>
+          </w:pPr>
+          <w:r>
+            <w:rPr>
+              <w:noProof/>
+            </w:rPr>
+            <w:t>GUI</w:t>
+          </w:r>
+          <w:r>
+            <w:rPr>
+              <w:noProof/>
+            </w:rPr>
+            <w:tab/>
+          </w:r>
+          <w:r>
+            <w:rPr>
+              <w:noProof/>
+            </w:rPr>
+            <w:fldChar w:fldCharType="begin"/>
+          </w:r>
+          <w:r>
+            <w:rPr>
+              <w:noProof/>
+            </w:rPr>
+            <w:instrText xml:space="preserve"> PAGEREF _Toc302648537 \h </w:instrText>
+          </w:r>
+          <w:r>
+            <w:rPr>
+              <w:noProof/>
+            </w:rPr>
+          </w:r>
+          <w:r>
+            <w:rPr>
+              <w:noProof/>
+            </w:rPr>
+            <w:fldChar w:fldCharType="separate"/>
+          </w:r>
+          <w:r>
+            <w:rPr>
+              <w:noProof/>
+            </w:rPr>
+            <w:t>5</w:t>
+          </w:r>
+          <w:r>
+            <w:rPr>
+              <w:noProof/>
+            </w:rPr>
+            <w:fldChar w:fldCharType="end"/>
+          </w:r>
+        </w:p>
+        <w:p>
+          <w:pPr>
+            <w:pStyle w:val="TOC2"/>
+            <w:tabs>
+              <w:tab w:val="right" w:leader="dot" w:pos="9350"/>
+            </w:tabs>
+            <w:rPr>
+              <w:rFonts w:asciiTheme="minorHAnsi" w:eastAsiaTheme="minorEastAsia" w:hAnsiTheme="minorHAnsi"/>
+              <w:b w:val="0"/>
+              <w:noProof/>
+              <w:szCs w:val="24"/>
+              <w:lang w:eastAsia="ja-JP"/>
+            </w:rPr>
+          </w:pPr>
+          <w:r>
+            <w:rPr>
+              <w:noProof/>
+            </w:rPr>
+            <w:t>Command Line</w:t>
+          </w:r>
+          <w:r>
+            <w:rPr>
+              <w:noProof/>
+            </w:rPr>
+            <w:tab/>
+          </w:r>
+          <w:r>
+            <w:rPr>
+              <w:noProof/>
+            </w:rPr>
+            <w:fldChar w:fldCharType="begin"/>
+          </w:r>
+          <w:r>
+            <w:rPr>
+              <w:noProof/>
+            </w:rPr>
+            <w:instrText xml:space="preserve"> PAGEREF _Toc302648538 \h </w:instrText>
+          </w:r>
+          <w:r>
+            <w:rPr>
+              <w:noProof/>
+            </w:rPr>
+          </w:r>
+          <w:r>
+            <w:rPr>
+              <w:noProof/>
+            </w:rPr>
+            <w:fldChar w:fldCharType="separate"/>
+          </w:r>
+          <w:r>
+            <w:rPr>
+              <w:noProof/>
+            </w:rPr>
+            <w:t>5</w:t>
           </w:r>
           <w:r>
             <w:rPr>
@@ -544,7 +739,7 @@
             <w:rPr>
               <w:noProof/>
             </w:rPr>
-            <w:t>System Flow</w:t>
+            <w:t>File System Layout</w:t>
           </w:r>
           <w:r>
             <w:rPr>
@@ -562,7 +757,7 @@
             <w:rPr>
               <w:noProof/>
             </w:rPr>
-            <w:instrText xml:space="preserve"> PAGEREF _Toc302056371 \h </w:instrText>
+            <w:instrText xml:space="preserve"> PAGEREF _Toc302648539 \h </w:instrText>
           </w:r>
           <w:r>
             <w:rPr>
@@ -579,7 +774,7 @@
             <w:rPr>
               <w:noProof/>
             </w:rPr>
-            <w:t>4</w:t>
+            <w:t>5</w:t>
           </w:r>
           <w:r>
             <w:rPr>
@@ -621,7 +816,7 @@
             <w:rPr>
               <w:noProof/>
             </w:rPr>
-            <w:t>Prerequisites</w:t>
+            <w:t>System Flow</w:t>
           </w:r>
           <w:r>
             <w:rPr>
@@ -639,131 +834,7 @@
             <w:rPr>
               <w:noProof/>
             </w:rPr>
-            <w:instrText xml:space="preserve"> PAGEREF _Toc302056372 \h </w:instrText>
-          </w:r>
-          <w:r>
-            <w:rPr>
-              <w:noProof/>
-            </w:rPr>
-          </w:r>
-          <w:r>
-            <w:rPr>
-              <w:noProof/>
-            </w:rPr>
-            <w:fldChar w:fldCharType="separate"/>
-          </w:r>
-          <w:r>
-            <w:rPr>
-              <w:noProof/>
-            </w:rPr>
-            <w:t>5</w:t>
-          </w:r>
-          <w:r>
-            <w:rPr>
-              <w:noProof/>
-            </w:rPr>
-            <w:fldChar w:fldCharType="end"/>
-          </w:r>
-        </w:p>
-        <w:p>
-          <w:pPr>
-            <w:pStyle w:val="TOC2"/>
-            <w:tabs>
-              <w:tab w:val="right" w:leader="dot" w:pos="9350"/>
-            </w:tabs>
-            <w:rPr>
-              <w:rFonts w:asciiTheme="minorHAnsi" w:eastAsiaTheme="minorEastAsia" w:hAnsiTheme="minorHAnsi"/>
-              <w:b w:val="0"/>
-              <w:noProof/>
-              <w:szCs w:val="24"/>
-              <w:lang w:eastAsia="ja-JP"/>
-            </w:rPr>
-          </w:pPr>
-          <w:r>
-            <w:rPr>
-              <w:noProof/>
-            </w:rPr>
-            <w:t>Package Installation:</w:t>
-          </w:r>
-          <w:r>
-            <w:rPr>
-              <w:noProof/>
-            </w:rPr>
-            <w:tab/>
-          </w:r>
-          <w:r>
-            <w:rPr>
-              <w:noProof/>
-            </w:rPr>
-            <w:fldChar w:fldCharType="begin"/>
-          </w:r>
-          <w:r>
-            <w:rPr>
-              <w:noProof/>
-            </w:rPr>
-            <w:instrText xml:space="preserve"> PAGEREF _Toc302056373 \h </w:instrText>
-          </w:r>
-          <w:r>
-            <w:rPr>
-              <w:noProof/>
-            </w:rPr>
-          </w:r>
-          <w:r>
-            <w:rPr>
-              <w:noProof/>
-            </w:rPr>
-            <w:fldChar w:fldCharType="separate"/>
-          </w:r>
-          <w:r>
-            <w:rPr>
-              <w:noProof/>
-            </w:rPr>
-            <w:t>5</w:t>
-          </w:r>
-          <w:r>
-            <w:rPr>
-              <w:noProof/>
-            </w:rPr>
-            <w:fldChar w:fldCharType="end"/>
-          </w:r>
-        </w:p>
-        <w:p>
-          <w:pPr>
-            <w:pStyle w:val="TOC2"/>
-            <w:tabs>
-              <w:tab w:val="right" w:leader="dot" w:pos="9350"/>
-            </w:tabs>
-            <w:rPr>
-              <w:rFonts w:asciiTheme="minorHAnsi" w:eastAsiaTheme="minorEastAsia" w:hAnsiTheme="minorHAnsi"/>
-              <w:b w:val="0"/>
-              <w:noProof/>
-              <w:szCs w:val="24"/>
-              <w:lang w:eastAsia="ja-JP"/>
-            </w:rPr>
-          </w:pPr>
-          <w:r>
-            <w:rPr>
-              <w:noProof/>
-            </w:rPr>
-            <w:t>Proprietary Data:</w:t>
-          </w:r>
-          <w:r>
-            <w:rPr>
-              <w:noProof/>
-            </w:rPr>
-            <w:tab/>
-          </w:r>
-          <w:r>
-            <w:rPr>
-              <w:noProof/>
-            </w:rPr>
-            <w:fldChar w:fldCharType="begin"/>
-          </w:r>
-          <w:r>
-            <w:rPr>
-              <w:noProof/>
-            </w:rPr>
-            <w:instrText xml:space="preserve"> PAGEREF _Toc302056374 \h </w:instrText>
+            <w:instrText xml:space="preserve"> PAGEREF _Toc302648540 \h </w:instrText>
           </w:r>
           <w:r>
             <w:rPr>
@@ -822,7 +893,7 @@
             <w:rPr>
               <w:noProof/>
             </w:rPr>
-            <w:t>Running Individual Scripts in R</w:t>
+            <w:t>Prerequisites</w:t>
           </w:r>
           <w:r>
             <w:rPr>
@@ -840,7 +911,7 @@
             <w:rPr>
               <w:noProof/>
             </w:rPr>
-            <w:instrText xml:space="preserve"> PAGEREF _Toc302056375 \h </w:instrText>
+            <w:instrText xml:space="preserve"> PAGEREF _Toc302648541 \h </w:instrText>
           </w:r>
           <w:r>
             <w:rPr>
@@ -857,7 +928,131 @@
             <w:rPr>
               <w:noProof/>
             </w:rPr>
-            <w:t>6</w:t>
+            <w:t>7</w:t>
+          </w:r>
+          <w:r>
+            <w:rPr>
+              <w:noProof/>
+            </w:rPr>
+            <w:fldChar w:fldCharType="end"/>
+          </w:r>
+        </w:p>
+        <w:p>
+          <w:pPr>
+            <w:pStyle w:val="TOC2"/>
+            <w:tabs>
+              <w:tab w:val="right" w:leader="dot" w:pos="9350"/>
+            </w:tabs>
+            <w:rPr>
+              <w:rFonts w:asciiTheme="minorHAnsi" w:eastAsiaTheme="minorEastAsia" w:hAnsiTheme="minorHAnsi"/>
+              <w:b w:val="0"/>
+              <w:noProof/>
+              <w:szCs w:val="24"/>
+              <w:lang w:eastAsia="ja-JP"/>
+            </w:rPr>
+          </w:pPr>
+          <w:r>
+            <w:rPr>
+              <w:noProof/>
+            </w:rPr>
+            <w:t>Package Installation:</w:t>
+          </w:r>
+          <w:r>
+            <w:rPr>
+              <w:noProof/>
+            </w:rPr>
+            <w:tab/>
+          </w:r>
+          <w:r>
+            <w:rPr>
+              <w:noProof/>
+            </w:rPr>
+            <w:fldChar w:fldCharType="begin"/>
+          </w:r>
+          <w:r>
+            <w:rPr>
+              <w:noProof/>
+            </w:rPr>
+            <w:instrText xml:space="preserve"> PAGEREF _Toc302648542 \h </w:instrText>
+          </w:r>
+          <w:r>
+            <w:rPr>
+              <w:noProof/>
+            </w:rPr>
+          </w:r>
+          <w:r>
+            <w:rPr>
+              <w:noProof/>
+            </w:rPr>
+            <w:fldChar w:fldCharType="separate"/>
+          </w:r>
+          <w:r>
+            <w:rPr>
+              <w:noProof/>
+            </w:rPr>
+            <w:t>7</w:t>
+          </w:r>
+          <w:r>
+            <w:rPr>
+              <w:noProof/>
+            </w:rPr>
+            <w:fldChar w:fldCharType="end"/>
+          </w:r>
+        </w:p>
+        <w:p>
+          <w:pPr>
+            <w:pStyle w:val="TOC2"/>
+            <w:tabs>
+              <w:tab w:val="right" w:leader="dot" w:pos="9350"/>
+            </w:tabs>
+            <w:rPr>
+              <w:rFonts w:asciiTheme="minorHAnsi" w:eastAsiaTheme="minorEastAsia" w:hAnsiTheme="minorHAnsi"/>
+              <w:b w:val="0"/>
+              <w:noProof/>
+              <w:szCs w:val="24"/>
+              <w:lang w:eastAsia="ja-JP"/>
+            </w:rPr>
+          </w:pPr>
+          <w:r>
+            <w:rPr>
+              <w:noProof/>
+            </w:rPr>
+            <w:t>Proprietary Data:</w:t>
+          </w:r>
+          <w:r>
+            <w:rPr>
+              <w:noProof/>
+            </w:rPr>
+            <w:tab/>
+          </w:r>
+          <w:r>
+            <w:rPr>
+              <w:noProof/>
+            </w:rPr>
+            <w:fldChar w:fldCharType="begin"/>
+          </w:r>
+          <w:r>
+            <w:rPr>
+              <w:noProof/>
+            </w:rPr>
+            <w:instrText xml:space="preserve"> PAGEREF _Toc302648543 \h </w:instrText>
+          </w:r>
+          <w:r>
+            <w:rPr>
+              <w:noProof/>
+            </w:rPr>
+          </w:r>
+          <w:r>
+            <w:rPr>
+              <w:noProof/>
+            </w:rPr>
+            <w:fldChar w:fldCharType="separate"/>
+          </w:r>
+          <w:r>
+            <w:rPr>
+              <w:noProof/>
+            </w:rPr>
+            <w:t>7</w:t>
           </w:r>
           <w:r>
             <w:rPr>
@@ -899,7 +1094,7 @@
             <w:rPr>
               <w:noProof/>
             </w:rPr>
-            <w:t>Running the System with a Makefile</w:t>
+            <w:t>Running Individual Scripts in R</w:t>
           </w:r>
           <w:r>
             <w:rPr>
@@ -917,131 +1112,7 @@
             <w:rPr>
               <w:noProof/>
             </w:rPr>
-            <w:instrText xml:space="preserve"> PAGEREF _Toc302056376 \h </w:instrText>
-          </w:r>
-          <w:r>
-            <w:rPr>
-              <w:noProof/>
-            </w:rPr>
-          </w:r>
-          <w:r>
-            <w:rPr>
-              <w:noProof/>
-            </w:rPr>
-            <w:fldChar w:fldCharType="separate"/>
-          </w:r>
-          <w:r>
-            <w:rPr>
-              <w:noProof/>
-            </w:rPr>
-            <w:t>6</w:t>
-          </w:r>
-          <w:r>
-            <w:rPr>
-              <w:noProof/>
-            </w:rPr>
-            <w:fldChar w:fldCharType="end"/>
-          </w:r>
-        </w:p>
-        <w:p>
-          <w:pPr>
-            <w:pStyle w:val="TOC2"/>
-            <w:tabs>
-              <w:tab w:val="right" w:leader="dot" w:pos="9350"/>
-            </w:tabs>
-            <w:rPr>
-              <w:rFonts w:asciiTheme="minorHAnsi" w:eastAsiaTheme="minorEastAsia" w:hAnsiTheme="minorHAnsi"/>
-              <w:b w:val="0"/>
-              <w:noProof/>
-              <w:szCs w:val="24"/>
-              <w:lang w:eastAsia="ja-JP"/>
-            </w:rPr>
-          </w:pPr>
-          <w:r>
-            <w:rPr>
-              <w:noProof/>
-            </w:rPr>
-            <w:t>Running in Mac OS</w:t>
-          </w:r>
-          <w:r>
-            <w:rPr>
-              <w:noProof/>
-            </w:rPr>
-            <w:tab/>
-          </w:r>
-          <w:r>
-            <w:rPr>
-              <w:noProof/>
-            </w:rPr>
-            <w:fldChar w:fldCharType="begin"/>
-          </w:r>
-          <w:r>
-            <w:rPr>
-              <w:noProof/>
-            </w:rPr>
-            <w:instrText xml:space="preserve"> PAGEREF _Toc302056377 \h </w:instrText>
-          </w:r>
-          <w:r>
-            <w:rPr>
-              <w:noProof/>
-            </w:rPr>
-          </w:r>
-          <w:r>
-            <w:rPr>
-              <w:noProof/>
-            </w:rPr>
-            <w:fldChar w:fldCharType="separate"/>
-          </w:r>
-          <w:r>
-            <w:rPr>
-              <w:noProof/>
-            </w:rPr>
-            <w:t>7</w:t>
-          </w:r>
-          <w:r>
-            <w:rPr>
-              <w:noProof/>
-            </w:rPr>
-            <w:fldChar w:fldCharType="end"/>
-          </w:r>
-        </w:p>
-        <w:p>
-          <w:pPr>
-            <w:pStyle w:val="TOC2"/>
-            <w:tabs>
-              <w:tab w:val="right" w:leader="dot" w:pos="9350"/>
-            </w:tabs>
-            <w:rPr>
-              <w:rFonts w:asciiTheme="minorHAnsi" w:eastAsiaTheme="minorEastAsia" w:hAnsiTheme="minorHAnsi"/>
-              <w:b w:val="0"/>
-              <w:noProof/>
-              <w:szCs w:val="24"/>
-              <w:lang w:eastAsia="ja-JP"/>
-            </w:rPr>
-          </w:pPr>
-          <w:r>
-            <w:rPr>
-              <w:noProof/>
-            </w:rPr>
-            <w:t>Running in Windows</w:t>
-          </w:r>
-          <w:r>
-            <w:rPr>
-              <w:noProof/>
-            </w:rPr>
-            <w:tab/>
-          </w:r>
-          <w:r>
-            <w:rPr>
-              <w:noProof/>
-            </w:rPr>
-            <w:fldChar w:fldCharType="begin"/>
-          </w:r>
-          <w:r>
-            <w:rPr>
-              <w:noProof/>
-            </w:rPr>
-            <w:instrText xml:space="preserve"> PAGEREF _Toc302056378 \h </w:instrText>
+            <w:instrText xml:space="preserve"> PAGEREF _Toc302648544 \h </w:instrText>
           </w:r>
           <w:r>
             <w:rPr>
@@ -1100,7 +1171,7 @@
             <w:rPr>
               <w:noProof/>
             </w:rPr>
-            <w:t>Troubleshooting with Libraries</w:t>
+            <w:t>Running the System with a Makefile</w:t>
           </w:r>
           <w:r>
             <w:rPr>
@@ -1118,7 +1189,7 @@
             <w:rPr>
               <w:noProof/>
             </w:rPr>
-            <w:instrText xml:space="preserve"> PAGEREF _Toc302056379 \h </w:instrText>
+            <w:instrText xml:space="preserve"> PAGEREF _Toc302648545 \h </w:instrText>
           </w:r>
           <w:r>
             <w:rPr>
@@ -1135,7 +1206,7 @@
             <w:rPr>
               <w:noProof/>
             </w:rPr>
-            <w:t>11</w:t>
+            <w:t>8</w:t>
           </w:r>
           <w:r>
             <w:rPr>
@@ -1162,7 +1233,7 @@
             <w:rPr>
               <w:noProof/>
             </w:rPr>
-            <w:t>In Mac OS:</w:t>
+            <w:t>Running in Mac OS</w:t>
           </w:r>
           <w:r>
             <w:rPr>
@@ -1180,7 +1251,7 @@
             <w:rPr>
               <w:noProof/>
             </w:rPr>
-            <w:instrText xml:space="preserve"> PAGEREF _Toc302056380 \h </w:instrText>
+            <w:instrText xml:space="preserve"> PAGEREF _Toc302648546 \h </w:instrText>
           </w:r>
           <w:r>
             <w:rPr>
@@ -1197,7 +1268,7 @@
             <w:rPr>
               <w:noProof/>
             </w:rPr>
-            <w:t>11</w:t>
+            <w:t>8</w:t>
           </w:r>
           <w:r>
             <w:rPr>
@@ -1224,7 +1295,7 @@
             <w:rPr>
               <w:noProof/>
             </w:rPr>
-            <w:t>In Windows:</w:t>
+            <w:t>Running in Windows</w:t>
           </w:r>
           <w:r>
             <w:rPr>
@@ -1242,7 +1313,7 @@
             <w:rPr>
               <w:noProof/>
             </w:rPr>
-            <w:instrText xml:space="preserve"> PAGEREF _Toc302056381 \h </w:instrText>
+            <w:instrText xml:space="preserve"> PAGEREF _Toc302648547 \h </w:instrText>
           </w:r>
           <w:r>
             <w:rPr>
@@ -1259,7 +1330,7 @@
             <w:rPr>
               <w:noProof/>
             </w:rPr>
-            <w:t>11</w:t>
+            <w:t>10</w:t>
           </w:r>
           <w:r>
             <w:rPr>
@@ -1301,7 +1372,7 @@
             <w:rPr>
               <w:noProof/>
             </w:rPr>
-            <w:t>Troubleshooting with Java</w:t>
+            <w:t>Troubleshooting with Libraries</w:t>
           </w:r>
           <w:r>
             <w:rPr>
@@ -1319,7 +1390,7 @@
             <w:rPr>
               <w:noProof/>
             </w:rPr>
-            <w:instrText xml:space="preserve"> PAGEREF _Toc302056382 \h </w:instrText>
+            <w:instrText xml:space="preserve"> PAGEREF _Toc302648548 \h </w:instrText>
           </w:r>
           <w:r>
             <w:rPr>
@@ -1363,7 +1434,7 @@
             <w:rPr>
               <w:noProof/>
             </w:rPr>
-            <w:t>In Windows:</w:t>
+            <w:t>In Mac OS:</w:t>
           </w:r>
           <w:r>
             <w:rPr>
@@ -1381,7 +1452,7 @@
             <w:rPr>
               <w:noProof/>
             </w:rPr>
-            <w:instrText xml:space="preserve"> PAGEREF _Toc302056383 \h </w:instrText>
+            <w:instrText xml:space="preserve"> PAGEREF _Toc302648549 \h </w:instrText>
           </w:r>
           <w:r>
             <w:rPr>
@@ -1425,7 +1496,7 @@
             <w:rPr>
               <w:noProof/>
             </w:rPr>
-            <w:t>In Mac OS:</w:t>
+            <w:t>In Windows:</w:t>
           </w:r>
           <w:r>
             <w:rPr>
@@ -1443,7 +1514,7 @@
             <w:rPr>
               <w:noProof/>
             </w:rPr>
-            <w:instrText xml:space="preserve"> PAGEREF _Toc302056384 \h </w:instrText>
+            <w:instrText xml:space="preserve"> PAGEREF _Toc302648550 \h </w:instrText>
           </w:r>
           <w:r>
             <w:rPr>
@@ -1502,7 +1573,7 @@
             <w:rPr>
               <w:noProof/>
             </w:rPr>
-            <w:t>Naming/Numbering Conventions</w:t>
+            <w:t>Troubleshooting with Java</w:t>
           </w:r>
           <w:r>
             <w:rPr>
@@ -1520,7 +1591,7 @@
             <w:rPr>
               <w:noProof/>
             </w:rPr>
-            <w:instrText xml:space="preserve"> PAGEREF _Toc302056385 \h </w:instrText>
+            <w:instrText xml:space="preserve"> PAGEREF _Toc302648551 \h </w:instrText>
           </w:r>
           <w:r>
             <w:rPr>
@@ -1564,7 +1635,7 @@
             <w:rPr>
               <w:noProof/>
             </w:rPr>
-            <w:t>R Script File Naming</w:t>
+            <w:t>In Windows:</w:t>
           </w:r>
           <w:r>
             <w:rPr>
@@ -1582,7 +1653,7 @@
             <w:rPr>
               <w:noProof/>
             </w:rPr>
-            <w:instrText xml:space="preserve"> PAGEREF _Toc302056386 \h </w:instrText>
+            <w:instrText xml:space="preserve"> PAGEREF _Toc302648552 \h </w:instrText>
           </w:r>
           <w:r>
             <w:rPr>
@@ -1626,7 +1697,7 @@
             <w:rPr>
               <w:noProof/>
             </w:rPr>
-            <w:t>Output File Naming</w:t>
+            <w:t>In Mac OS:</w:t>
           </w:r>
           <w:r>
             <w:rPr>
@@ -1644,69 +1715,7 @@
             <w:rPr>
               <w:noProof/>
             </w:rPr>
-            <w:instrText xml:space="preserve"> PAGEREF _Toc302056387 \h </w:instrText>
-          </w:r>
-          <w:r>
-            <w:rPr>
-              <w:noProof/>
-            </w:rPr>
-          </w:r>
-          <w:r>
-            <w:rPr>
-              <w:noProof/>
-            </w:rPr>
-            <w:fldChar w:fldCharType="separate"/>
-          </w:r>
-          <w:r>
-            <w:rPr>
-              <w:noProof/>
-            </w:rPr>
-            <w:t>14</w:t>
-          </w:r>
-          <w:r>
-            <w:rPr>
-              <w:noProof/>
-            </w:rPr>
-            <w:fldChar w:fldCharType="end"/>
-          </w:r>
-        </w:p>
-        <w:p>
-          <w:pPr>
-            <w:pStyle w:val="TOC2"/>
-            <w:tabs>
-              <w:tab w:val="right" w:leader="dot" w:pos="9350"/>
-            </w:tabs>
-            <w:rPr>
-              <w:rFonts w:asciiTheme="minorHAnsi" w:eastAsiaTheme="minorEastAsia" w:hAnsiTheme="minorHAnsi"/>
-              <w:b w:val="0"/>
-              <w:noProof/>
-              <w:szCs w:val="24"/>
-              <w:lang w:eastAsia="ja-JP"/>
-            </w:rPr>
-          </w:pPr>
-          <w:r>
-            <w:rPr>
-              <w:noProof/>
-            </w:rPr>
-            <w:t>Makefile Code block Numbering</w:t>
-          </w:r>
-          <w:r>
-            <w:rPr>
-              <w:noProof/>
-            </w:rPr>
-            <w:tab/>
-          </w:r>
-          <w:r>
-            <w:rPr>
-              <w:noProof/>
-            </w:rPr>
-            <w:fldChar w:fldCharType="begin"/>
-          </w:r>
-          <w:r>
-            <w:rPr>
-              <w:noProof/>
-            </w:rPr>
-            <w:instrText xml:space="preserve"> PAGEREF _Toc302056388 \h </w:instrText>
+            <w:instrText xml:space="preserve"> PAGEREF _Toc302648553 \h </w:instrText>
           </w:r>
           <w:r>
             <w:rPr>
@@ -1765,7 +1774,7 @@
             <w:rPr>
               <w:noProof/>
             </w:rPr>
-            <w:t>Making Changes</w:t>
+            <w:t>Naming/Numbering Conventions</w:t>
           </w:r>
           <w:r>
             <w:rPr>
@@ -1783,7 +1792,7 @@
             <w:rPr>
               <w:noProof/>
             </w:rPr>
-            <w:instrText xml:space="preserve"> PAGEREF _Toc302056389 \h </w:instrText>
+            <w:instrText xml:space="preserve"> PAGEREF _Toc302648554 \h </w:instrText>
           </w:r>
           <w:r>
             <w:rPr>
@@ -1800,7 +1809,193 @@
             <w:rPr>
               <w:noProof/>
             </w:rPr>
+            <w:t>14</w:t>
+          </w:r>
+          <w:r>
+            <w:rPr>
+              <w:noProof/>
+            </w:rPr>
+            <w:fldChar w:fldCharType="end"/>
+          </w:r>
+        </w:p>
+        <w:p>
+          <w:pPr>
+            <w:pStyle w:val="TOC2"/>
+            <w:tabs>
+              <w:tab w:val="right" w:leader="dot" w:pos="9350"/>
+            </w:tabs>
+            <w:rPr>
+              <w:rFonts w:asciiTheme="minorHAnsi" w:eastAsiaTheme="minorEastAsia" w:hAnsiTheme="minorHAnsi"/>
+              <w:b w:val="0"/>
+              <w:noProof/>
+              <w:szCs w:val="24"/>
+              <w:lang w:eastAsia="ja-JP"/>
+            </w:rPr>
+          </w:pPr>
+          <w:r>
+            <w:rPr>
+              <w:noProof/>
+            </w:rPr>
+            <w:t>R Script File Naming</w:t>
+          </w:r>
+          <w:r>
+            <w:rPr>
+              <w:noProof/>
+            </w:rPr>
+            <w:tab/>
+          </w:r>
+          <w:r>
+            <w:rPr>
+              <w:noProof/>
+            </w:rPr>
+            <w:fldChar w:fldCharType="begin"/>
+          </w:r>
+          <w:r>
+            <w:rPr>
+              <w:noProof/>
+            </w:rPr>
+            <w:instrText xml:space="preserve"> PAGEREF _Toc302648555 \h </w:instrText>
+          </w:r>
+          <w:r>
+            <w:rPr>
+              <w:noProof/>
+            </w:rPr>
+          </w:r>
+          <w:r>
+            <w:rPr>
+              <w:noProof/>
+            </w:rPr>
+            <w:fldChar w:fldCharType="separate"/>
+          </w:r>
+          <w:r>
+            <w:rPr>
+              <w:noProof/>
+            </w:rPr>
+            <w:t>14</w:t>
+          </w:r>
+          <w:r>
+            <w:rPr>
+              <w:noProof/>
+            </w:rPr>
+            <w:fldChar w:fldCharType="end"/>
+          </w:r>
+        </w:p>
+        <w:p>
+          <w:pPr>
+            <w:pStyle w:val="TOC2"/>
+            <w:tabs>
+              <w:tab w:val="right" w:leader="dot" w:pos="9350"/>
+            </w:tabs>
+            <w:rPr>
+              <w:rFonts w:asciiTheme="minorHAnsi" w:eastAsiaTheme="minorEastAsia" w:hAnsiTheme="minorHAnsi"/>
+              <w:b w:val="0"/>
+              <w:noProof/>
+              <w:szCs w:val="24"/>
+              <w:lang w:eastAsia="ja-JP"/>
+            </w:rPr>
+          </w:pPr>
+          <w:r>
+            <w:rPr>
+              <w:noProof/>
+            </w:rPr>
+            <w:t>Output File Naming</w:t>
+          </w:r>
+          <w:r>
+            <w:rPr>
+              <w:noProof/>
+            </w:rPr>
+            <w:tab/>
+          </w:r>
+          <w:r>
+            <w:rPr>
+              <w:noProof/>
+            </w:rPr>
+            <w:fldChar w:fldCharType="begin"/>
+          </w:r>
+          <w:r>
+            <w:rPr>
+              <w:noProof/>
+            </w:rPr>
+            <w:instrText xml:space="preserve"> PAGEREF _Toc302648556 \h </w:instrText>
+          </w:r>
+          <w:r>
+            <w:rPr>
+              <w:noProof/>
+            </w:rPr>
+          </w:r>
+          <w:r>
+            <w:rPr>
+              <w:noProof/>
+            </w:rPr>
+            <w:fldChar w:fldCharType="separate"/>
+          </w:r>
+          <w:r>
+            <w:rPr>
+              <w:noProof/>
+            </w:rPr>
             <w:t>15</w:t>
+          </w:r>
+          <w:r>
+            <w:rPr>
+              <w:noProof/>
+            </w:rPr>
+            <w:fldChar w:fldCharType="end"/>
+          </w:r>
+        </w:p>
+        <w:p>
+          <w:pPr>
+            <w:pStyle w:val="TOC2"/>
+            <w:tabs>
+              <w:tab w:val="right" w:leader="dot" w:pos="9350"/>
+            </w:tabs>
+            <w:rPr>
+              <w:rFonts w:asciiTheme="minorHAnsi" w:eastAsiaTheme="minorEastAsia" w:hAnsiTheme="minorHAnsi"/>
+              <w:b w:val="0"/>
+              <w:noProof/>
+              <w:szCs w:val="24"/>
+              <w:lang w:eastAsia="ja-JP"/>
+            </w:rPr>
+          </w:pPr>
+          <w:r>
+            <w:rPr>
+              <w:noProof/>
+            </w:rPr>
+            <w:t>Makefile Code block Numbering</w:t>
+          </w:r>
+          <w:r>
+            <w:rPr>
+              <w:noProof/>
+            </w:rPr>
+            <w:tab/>
+          </w:r>
+          <w:r>
+            <w:rPr>
+              <w:noProof/>
+            </w:rPr>
+            <w:fldChar w:fldCharType="begin"/>
+          </w:r>
+          <w:r>
+            <w:rPr>
+              <w:noProof/>
+            </w:rPr>
+            <w:instrText xml:space="preserve"> PAGEREF _Toc302648557 \h </w:instrText>
+          </w:r>
+          <w:r>
+            <w:rPr>
+              <w:noProof/>
+            </w:rPr>
+          </w:r>
+          <w:r>
+            <w:rPr>
+              <w:noProof/>
+            </w:rPr>
+            <w:fldChar w:fldCharType="separate"/>
+          </w:r>
+          <w:r>
+            <w:rPr>
+              <w:noProof/>
+            </w:rPr>
+            <w:t>16</w:t>
           </w:r>
           <w:r>
             <w:rPr>
@@ -1827,6 +2022,7 @@
             <w:rPr>
               <w:noProof/>
             </w:rPr>
+            <w:lastRenderedPageBreak/>
             <w:t>12.</w:t>
           </w:r>
           <w:r>
@@ -1842,7 +2038,7 @@
             <w:rPr>
               <w:noProof/>
             </w:rPr>
-            <w:t>CEDS-Specific Coding and Comment Conventions</w:t>
+            <w:t>Making Changes</w:t>
           </w:r>
           <w:r>
             <w:rPr>
@@ -1860,7 +2056,7 @@
             <w:rPr>
               <w:noProof/>
             </w:rPr>
-            <w:instrText xml:space="preserve"> PAGEREF _Toc302056390 \h </w:instrText>
+            <w:instrText xml:space="preserve"> PAGEREF _Toc302648558 \h </w:instrText>
           </w:r>
           <w:r>
             <w:rPr>
@@ -1878,441 +2074,6 @@
               <w:noProof/>
             </w:rPr>
             <w:t>16</w:t>
-          </w:r>
-          <w:r>
-            <w:rPr>
-              <w:noProof/>
-            </w:rPr>
-            <w:fldChar w:fldCharType="end"/>
-          </w:r>
-        </w:p>
-        <w:p>
-          <w:pPr>
-            <w:pStyle w:val="TOC2"/>
-            <w:tabs>
-              <w:tab w:val="right" w:leader="dot" w:pos="9350"/>
-            </w:tabs>
-            <w:rPr>
-              <w:rFonts w:asciiTheme="minorHAnsi" w:eastAsiaTheme="minorEastAsia" w:hAnsiTheme="minorHAnsi"/>
-              <w:b w:val="0"/>
-              <w:noProof/>
-              <w:szCs w:val="24"/>
-              <w:lang w:eastAsia="ja-JP"/>
-            </w:rPr>
-          </w:pPr>
-          <w:r>
-            <w:rPr>
-              <w:noProof/>
-            </w:rPr>
-            <w:t>Function Header Comments</w:t>
-          </w:r>
-          <w:r>
-            <w:rPr>
-              <w:noProof/>
-            </w:rPr>
-            <w:tab/>
-          </w:r>
-          <w:r>
-            <w:rPr>
-              <w:noProof/>
-            </w:rPr>
-            <w:fldChar w:fldCharType="begin"/>
-          </w:r>
-          <w:r>
-            <w:rPr>
-              <w:noProof/>
-            </w:rPr>
-            <w:instrText xml:space="preserve"> PAGEREF _Toc302056391 \h </w:instrText>
-          </w:r>
-          <w:r>
-            <w:rPr>
-              <w:noProof/>
-            </w:rPr>
-          </w:r>
-          <w:r>
-            <w:rPr>
-              <w:noProof/>
-            </w:rPr>
-            <w:fldChar w:fldCharType="separate"/>
-          </w:r>
-          <w:r>
-            <w:rPr>
-              <w:noProof/>
-            </w:rPr>
-            <w:t>16</w:t>
-          </w:r>
-          <w:r>
-            <w:rPr>
-              <w:noProof/>
-            </w:rPr>
-            <w:fldChar w:fldCharType="end"/>
-          </w:r>
-        </w:p>
-        <w:p>
-          <w:pPr>
-            <w:pStyle w:val="TOC2"/>
-            <w:tabs>
-              <w:tab w:val="right" w:leader="dot" w:pos="9350"/>
-            </w:tabs>
-            <w:rPr>
-              <w:rFonts w:asciiTheme="minorHAnsi" w:eastAsiaTheme="minorEastAsia" w:hAnsiTheme="minorHAnsi"/>
-              <w:b w:val="0"/>
-              <w:noProof/>
-              <w:szCs w:val="24"/>
-              <w:lang w:eastAsia="ja-JP"/>
-            </w:rPr>
-          </w:pPr>
-          <w:r>
-            <w:rPr>
-              <w:noProof/>
-            </w:rPr>
-            <w:lastRenderedPageBreak/>
-            <w:t>Script Header Comments</w:t>
-          </w:r>
-          <w:r>
-            <w:rPr>
-              <w:noProof/>
-            </w:rPr>
-            <w:tab/>
-          </w:r>
-          <w:r>
-            <w:rPr>
-              <w:noProof/>
-            </w:rPr>
-            <w:fldChar w:fldCharType="begin"/>
-          </w:r>
-          <w:r>
-            <w:rPr>
-              <w:noProof/>
-            </w:rPr>
-            <w:instrText xml:space="preserve"> PAGEREF _Toc302056392 \h </w:instrText>
-          </w:r>
-          <w:r>
-            <w:rPr>
-              <w:noProof/>
-            </w:rPr>
-          </w:r>
-          <w:r>
-            <w:rPr>
-              <w:noProof/>
-            </w:rPr>
-            <w:fldChar w:fldCharType="separate"/>
-          </w:r>
-          <w:r>
-            <w:rPr>
-              <w:noProof/>
-            </w:rPr>
-            <w:t>16</w:t>
-          </w:r>
-          <w:r>
-            <w:rPr>
-              <w:noProof/>
-            </w:rPr>
-            <w:fldChar w:fldCharType="end"/>
-          </w:r>
-        </w:p>
-        <w:p>
-          <w:pPr>
-            <w:pStyle w:val="TOC2"/>
-            <w:tabs>
-              <w:tab w:val="right" w:leader="dot" w:pos="9350"/>
-            </w:tabs>
-            <w:rPr>
-              <w:rFonts w:asciiTheme="minorHAnsi" w:eastAsiaTheme="minorEastAsia" w:hAnsiTheme="minorHAnsi"/>
-              <w:b w:val="0"/>
-              <w:noProof/>
-              <w:szCs w:val="24"/>
-              <w:lang w:eastAsia="ja-JP"/>
-            </w:rPr>
-          </w:pPr>
-          <w:r>
-            <w:rPr>
-              <w:noProof/>
-            </w:rPr>
-            <w:t>Script Header Code</w:t>
-          </w:r>
-          <w:r>
-            <w:rPr>
-              <w:noProof/>
-            </w:rPr>
-            <w:tab/>
-          </w:r>
-          <w:r>
-            <w:rPr>
-              <w:noProof/>
-            </w:rPr>
-            <w:fldChar w:fldCharType="begin"/>
-          </w:r>
-          <w:r>
-            <w:rPr>
-              <w:noProof/>
-            </w:rPr>
-            <w:instrText xml:space="preserve"> PAGEREF _Toc302056393 \h </w:instrText>
-          </w:r>
-          <w:r>
-            <w:rPr>
-              <w:noProof/>
-            </w:rPr>
-          </w:r>
-          <w:r>
-            <w:rPr>
-              <w:noProof/>
-            </w:rPr>
-            <w:fldChar w:fldCharType="separate"/>
-          </w:r>
-          <w:r>
-            <w:rPr>
-              <w:noProof/>
-            </w:rPr>
-            <w:t>17</w:t>
-          </w:r>
-          <w:r>
-            <w:rPr>
-              <w:noProof/>
-            </w:rPr>
-            <w:fldChar w:fldCharType="end"/>
-          </w:r>
-        </w:p>
-        <w:p>
-          <w:pPr>
-            <w:pStyle w:val="TOC2"/>
-            <w:tabs>
-              <w:tab w:val="right" w:leader="dot" w:pos="9350"/>
-            </w:tabs>
-            <w:rPr>
-              <w:rFonts w:asciiTheme="minorHAnsi" w:eastAsiaTheme="minorEastAsia" w:hAnsiTheme="minorHAnsi"/>
-              <w:b w:val="0"/>
-              <w:noProof/>
-              <w:szCs w:val="24"/>
-              <w:lang w:eastAsia="ja-JP"/>
-            </w:rPr>
-          </w:pPr>
-          <w:r>
-            <w:rPr>
-              <w:noProof/>
-            </w:rPr>
-            <w:t>Use of Basic CEDS IO Functions</w:t>
-          </w:r>
-          <w:r>
-            <w:rPr>
-              <w:noProof/>
-            </w:rPr>
-            <w:tab/>
-          </w:r>
-          <w:r>
-            <w:rPr>
-              <w:noProof/>
-            </w:rPr>
-            <w:fldChar w:fldCharType="begin"/>
-          </w:r>
-          <w:r>
-            <w:rPr>
-              <w:noProof/>
-            </w:rPr>
-            <w:instrText xml:space="preserve"> PAGEREF _Toc302056394 \h </w:instrText>
-          </w:r>
-          <w:r>
-            <w:rPr>
-              <w:noProof/>
-            </w:rPr>
-          </w:r>
-          <w:r>
-            <w:rPr>
-              <w:noProof/>
-            </w:rPr>
-            <w:fldChar w:fldCharType="separate"/>
-          </w:r>
-          <w:r>
-            <w:rPr>
-              <w:noProof/>
-            </w:rPr>
-            <w:t>17</w:t>
-          </w:r>
-          <w:r>
-            <w:rPr>
-              <w:noProof/>
-            </w:rPr>
-            <w:fldChar w:fldCharType="end"/>
-          </w:r>
-        </w:p>
-        <w:p>
-          <w:pPr>
-            <w:pStyle w:val="TOC2"/>
-            <w:tabs>
-              <w:tab w:val="right" w:leader="dot" w:pos="9350"/>
-            </w:tabs>
-            <w:rPr>
-              <w:rFonts w:asciiTheme="minorHAnsi" w:eastAsiaTheme="minorEastAsia" w:hAnsiTheme="minorHAnsi"/>
-              <w:b w:val="0"/>
-              <w:noProof/>
-              <w:szCs w:val="24"/>
-              <w:lang w:eastAsia="ja-JP"/>
-            </w:rPr>
-          </w:pPr>
-          <w:r>
-            <w:rPr>
-              <w:noProof/>
-            </w:rPr>
-            <w:t>Logging</w:t>
-          </w:r>
-          <w:r>
-            <w:rPr>
-              <w:noProof/>
-            </w:rPr>
-            <w:tab/>
-          </w:r>
-          <w:r>
-            <w:rPr>
-              <w:noProof/>
-            </w:rPr>
-            <w:fldChar w:fldCharType="begin"/>
-          </w:r>
-          <w:r>
-            <w:rPr>
-              <w:noProof/>
-            </w:rPr>
-            <w:instrText xml:space="preserve"> PAGEREF _Toc302056395 \h </w:instrText>
-          </w:r>
-          <w:r>
-            <w:rPr>
-              <w:noProof/>
-            </w:rPr>
-          </w:r>
-          <w:r>
-            <w:rPr>
-              <w:noProof/>
-            </w:rPr>
-            <w:fldChar w:fldCharType="separate"/>
-          </w:r>
-          <w:r>
-            <w:rPr>
-              <w:noProof/>
-            </w:rPr>
-            <w:t>18</w:t>
-          </w:r>
-          <w:r>
-            <w:rPr>
-              <w:noProof/>
-            </w:rPr>
-            <w:fldChar w:fldCharType="end"/>
-          </w:r>
-        </w:p>
-        <w:p>
-          <w:pPr>
-            <w:pStyle w:val="TOC2"/>
-            <w:tabs>
-              <w:tab w:val="right" w:leader="dot" w:pos="9350"/>
-            </w:tabs>
-            <w:rPr>
-              <w:rFonts w:asciiTheme="minorHAnsi" w:eastAsiaTheme="minorEastAsia" w:hAnsiTheme="minorHAnsi"/>
-              <w:b w:val="0"/>
-              <w:noProof/>
-              <w:szCs w:val="24"/>
-              <w:lang w:eastAsia="ja-JP"/>
-            </w:rPr>
-          </w:pPr>
-          <w:r>
-            <w:rPr>
-              <w:noProof/>
-            </w:rPr>
-            <w:t>Metadata</w:t>
-          </w:r>
-          <w:r>
-            <w:rPr>
-              <w:noProof/>
-            </w:rPr>
-            <w:tab/>
-          </w:r>
-          <w:r>
-            <w:rPr>
-              <w:noProof/>
-            </w:rPr>
-            <w:fldChar w:fldCharType="begin"/>
-          </w:r>
-          <w:r>
-            <w:rPr>
-              <w:noProof/>
-            </w:rPr>
-            <w:instrText xml:space="preserve"> PAGEREF _Toc302056396 \h </w:instrText>
-          </w:r>
-          <w:r>
-            <w:rPr>
-              <w:noProof/>
-            </w:rPr>
-          </w:r>
-          <w:r>
-            <w:rPr>
-              <w:noProof/>
-            </w:rPr>
-            <w:fldChar w:fldCharType="separate"/>
-          </w:r>
-          <w:r>
-            <w:rPr>
-              <w:noProof/>
-            </w:rPr>
-            <w:t>19</w:t>
-          </w:r>
-          <w:r>
-            <w:rPr>
-              <w:noProof/>
-            </w:rPr>
-            <w:fldChar w:fldCharType="end"/>
-          </w:r>
-        </w:p>
-        <w:p>
-          <w:pPr>
-            <w:pStyle w:val="TOC2"/>
-            <w:tabs>
-              <w:tab w:val="right" w:leader="dot" w:pos="9350"/>
-            </w:tabs>
-            <w:rPr>
-              <w:rFonts w:asciiTheme="minorHAnsi" w:eastAsiaTheme="minorEastAsia" w:hAnsiTheme="minorHAnsi"/>
-              <w:b w:val="0"/>
-              <w:noProof/>
-              <w:szCs w:val="24"/>
-              <w:lang w:eastAsia="ja-JP"/>
-            </w:rPr>
-          </w:pPr>
-          <w:r>
-            <w:rPr>
-              <w:noProof/>
-            </w:rPr>
-            <w:t>Diagnostics</w:t>
-          </w:r>
-          <w:r>
-            <w:rPr>
-              <w:noProof/>
-            </w:rPr>
-            <w:tab/>
-          </w:r>
-          <w:r>
-            <w:rPr>
-              <w:noProof/>
-            </w:rPr>
-            <w:fldChar w:fldCharType="begin"/>
-          </w:r>
-          <w:r>
-            <w:rPr>
-              <w:noProof/>
-            </w:rPr>
-            <w:instrText xml:space="preserve"> PAGEREF _Toc302056397 \h </w:instrText>
-          </w:r>
-          <w:r>
-            <w:rPr>
-              <w:noProof/>
-            </w:rPr>
-          </w:r>
-          <w:r>
-            <w:rPr>
-              <w:noProof/>
-            </w:rPr>
-            <w:fldChar w:fldCharType="separate"/>
-          </w:r>
-          <w:r>
-            <w:rPr>
-              <w:noProof/>
-            </w:rPr>
-            <w:t>19</w:t>
           </w:r>
           <w:r>
             <w:rPr>
@@ -2354,7 +2115,7 @@
             <w:rPr>
               <w:noProof/>
             </w:rPr>
-            <w:t>Module B &amp; C Overview and Data Addition Instructions</w:t>
+            <w:t>CEDS-Specific Coding and Comment Conventions</w:t>
           </w:r>
           <w:r>
             <w:rPr>
@@ -2372,7 +2133,7 @@
             <w:rPr>
               <w:noProof/>
             </w:rPr>
-            <w:instrText xml:space="preserve"> PAGEREF _Toc302056398 \h </w:instrText>
+            <w:instrText xml:space="preserve"> PAGEREF _Toc302648559 \h </w:instrText>
           </w:r>
           <w:r>
             <w:rPr>
@@ -2389,7 +2150,7 @@
             <w:rPr>
               <w:noProof/>
             </w:rPr>
-            <w:t>19</w:t>
+            <w:t>17</w:t>
           </w:r>
           <w:r>
             <w:rPr>
@@ -2416,7 +2177,7 @@
             <w:rPr>
               <w:noProof/>
             </w:rPr>
-            <w:t>Overview:</w:t>
+            <w:t>Function Header Comments</w:t>
           </w:r>
           <w:r>
             <w:rPr>
@@ -2434,7 +2195,7 @@
             <w:rPr>
               <w:noProof/>
             </w:rPr>
-            <w:instrText xml:space="preserve"> PAGEREF _Toc302056399 \h </w:instrText>
+            <w:instrText xml:space="preserve"> PAGEREF _Toc302648560 \h </w:instrText>
           </w:r>
           <w:r>
             <w:rPr>
@@ -2451,7 +2212,7 @@
             <w:rPr>
               <w:noProof/>
             </w:rPr>
-            <w:t>19</w:t>
+            <w:t>17</w:t>
           </w:r>
           <w:r>
             <w:rPr>
@@ -2478,7 +2239,7 @@
             <w:rPr>
               <w:noProof/>
             </w:rPr>
-            <w:t>Adding data:</w:t>
+            <w:t>Script Header Comments</w:t>
           </w:r>
           <w:r>
             <w:rPr>
@@ -2496,7 +2257,7 @@
             <w:rPr>
               <w:noProof/>
             </w:rPr>
-            <w:instrText xml:space="preserve"> PAGEREF _Toc302056400 \h </w:instrText>
+            <w:instrText xml:space="preserve"> PAGEREF _Toc302648561 \h </w:instrText>
           </w:r>
           <w:r>
             <w:rPr>
@@ -2513,7 +2274,7 @@
             <w:rPr>
               <w:noProof/>
             </w:rPr>
-            <w:t>20</w:t>
+            <w:t>18</w:t>
           </w:r>
           <w:r>
             <w:rPr>
@@ -2540,7 +2301,7 @@
             <w:rPr>
               <w:noProof/>
             </w:rPr>
-            <w:t>Adding a new emissions species:</w:t>
+            <w:t>Script Header Code</w:t>
           </w:r>
           <w:r>
             <w:rPr>
@@ -2558,7 +2319,255 @@
             <w:rPr>
               <w:noProof/>
             </w:rPr>
-            <w:instrText xml:space="preserve"> PAGEREF _Toc302056401 \h </w:instrText>
+            <w:instrText xml:space="preserve"> PAGEREF _Toc302648562 \h </w:instrText>
+          </w:r>
+          <w:r>
+            <w:rPr>
+              <w:noProof/>
+            </w:rPr>
+          </w:r>
+          <w:r>
+            <w:rPr>
+              <w:noProof/>
+            </w:rPr>
+            <w:fldChar w:fldCharType="separate"/>
+          </w:r>
+          <w:r>
+            <w:rPr>
+              <w:noProof/>
+            </w:rPr>
+            <w:t>18</w:t>
+          </w:r>
+          <w:r>
+            <w:rPr>
+              <w:noProof/>
+            </w:rPr>
+            <w:fldChar w:fldCharType="end"/>
+          </w:r>
+        </w:p>
+        <w:p>
+          <w:pPr>
+            <w:pStyle w:val="TOC2"/>
+            <w:tabs>
+              <w:tab w:val="right" w:leader="dot" w:pos="9350"/>
+            </w:tabs>
+            <w:rPr>
+              <w:rFonts w:asciiTheme="minorHAnsi" w:eastAsiaTheme="minorEastAsia" w:hAnsiTheme="minorHAnsi"/>
+              <w:b w:val="0"/>
+              <w:noProof/>
+              <w:szCs w:val="24"/>
+              <w:lang w:eastAsia="ja-JP"/>
+            </w:rPr>
+          </w:pPr>
+          <w:r>
+            <w:rPr>
+              <w:noProof/>
+            </w:rPr>
+            <w:t>Use of Basic CEDS IO Functions</w:t>
+          </w:r>
+          <w:r>
+            <w:rPr>
+              <w:noProof/>
+            </w:rPr>
+            <w:tab/>
+          </w:r>
+          <w:r>
+            <w:rPr>
+              <w:noProof/>
+            </w:rPr>
+            <w:fldChar w:fldCharType="begin"/>
+          </w:r>
+          <w:r>
+            <w:rPr>
+              <w:noProof/>
+            </w:rPr>
+            <w:instrText xml:space="preserve"> PAGEREF _Toc302648563 \h </w:instrText>
+          </w:r>
+          <w:r>
+            <w:rPr>
+              <w:noProof/>
+            </w:rPr>
+          </w:r>
+          <w:r>
+            <w:rPr>
+              <w:noProof/>
+            </w:rPr>
+            <w:fldChar w:fldCharType="separate"/>
+          </w:r>
+          <w:r>
+            <w:rPr>
+              <w:noProof/>
+            </w:rPr>
+            <w:t>19</w:t>
+          </w:r>
+          <w:r>
+            <w:rPr>
+              <w:noProof/>
+            </w:rPr>
+            <w:fldChar w:fldCharType="end"/>
+          </w:r>
+        </w:p>
+        <w:p>
+          <w:pPr>
+            <w:pStyle w:val="TOC2"/>
+            <w:tabs>
+              <w:tab w:val="right" w:leader="dot" w:pos="9350"/>
+            </w:tabs>
+            <w:rPr>
+              <w:rFonts w:asciiTheme="minorHAnsi" w:eastAsiaTheme="minorEastAsia" w:hAnsiTheme="minorHAnsi"/>
+              <w:b w:val="0"/>
+              <w:noProof/>
+              <w:szCs w:val="24"/>
+              <w:lang w:eastAsia="ja-JP"/>
+            </w:rPr>
+          </w:pPr>
+          <w:r>
+            <w:rPr>
+              <w:noProof/>
+            </w:rPr>
+            <w:t>Logging</w:t>
+          </w:r>
+          <w:r>
+            <w:rPr>
+              <w:noProof/>
+            </w:rPr>
+            <w:tab/>
+          </w:r>
+          <w:r>
+            <w:rPr>
+              <w:noProof/>
+            </w:rPr>
+            <w:fldChar w:fldCharType="begin"/>
+          </w:r>
+          <w:r>
+            <w:rPr>
+              <w:noProof/>
+            </w:rPr>
+            <w:instrText xml:space="preserve"> PAGEREF _Toc302648564 \h </w:instrText>
+          </w:r>
+          <w:r>
+            <w:rPr>
+              <w:noProof/>
+            </w:rPr>
+          </w:r>
+          <w:r>
+            <w:rPr>
+              <w:noProof/>
+            </w:rPr>
+            <w:fldChar w:fldCharType="separate"/>
+          </w:r>
+          <w:r>
+            <w:rPr>
+              <w:noProof/>
+            </w:rPr>
+            <w:t>19</w:t>
+          </w:r>
+          <w:r>
+            <w:rPr>
+              <w:noProof/>
+            </w:rPr>
+            <w:fldChar w:fldCharType="end"/>
+          </w:r>
+        </w:p>
+        <w:p>
+          <w:pPr>
+            <w:pStyle w:val="TOC2"/>
+            <w:tabs>
+              <w:tab w:val="right" w:leader="dot" w:pos="9350"/>
+            </w:tabs>
+            <w:rPr>
+              <w:rFonts w:asciiTheme="minorHAnsi" w:eastAsiaTheme="minorEastAsia" w:hAnsiTheme="minorHAnsi"/>
+              <w:b w:val="0"/>
+              <w:noProof/>
+              <w:szCs w:val="24"/>
+              <w:lang w:eastAsia="ja-JP"/>
+            </w:rPr>
+          </w:pPr>
+          <w:r>
+            <w:rPr>
+              <w:noProof/>
+            </w:rPr>
+            <w:t>Metadata</w:t>
+          </w:r>
+          <w:r>
+            <w:rPr>
+              <w:noProof/>
+            </w:rPr>
+            <w:tab/>
+          </w:r>
+          <w:r>
+            <w:rPr>
+              <w:noProof/>
+            </w:rPr>
+            <w:fldChar w:fldCharType="begin"/>
+          </w:r>
+          <w:r>
+            <w:rPr>
+              <w:noProof/>
+            </w:rPr>
+            <w:instrText xml:space="preserve"> PAGEREF _Toc302648565 \h </w:instrText>
+          </w:r>
+          <w:r>
+            <w:rPr>
+              <w:noProof/>
+            </w:rPr>
+          </w:r>
+          <w:r>
+            <w:rPr>
+              <w:noProof/>
+            </w:rPr>
+            <w:fldChar w:fldCharType="separate"/>
+          </w:r>
+          <w:r>
+            <w:rPr>
+              <w:noProof/>
+            </w:rPr>
+            <w:t>20</w:t>
+          </w:r>
+          <w:r>
+            <w:rPr>
+              <w:noProof/>
+            </w:rPr>
+            <w:fldChar w:fldCharType="end"/>
+          </w:r>
+        </w:p>
+        <w:p>
+          <w:pPr>
+            <w:pStyle w:val="TOC2"/>
+            <w:tabs>
+              <w:tab w:val="right" w:leader="dot" w:pos="9350"/>
+            </w:tabs>
+            <w:rPr>
+              <w:rFonts w:asciiTheme="minorHAnsi" w:eastAsiaTheme="minorEastAsia" w:hAnsiTheme="minorHAnsi"/>
+              <w:b w:val="0"/>
+              <w:noProof/>
+              <w:szCs w:val="24"/>
+              <w:lang w:eastAsia="ja-JP"/>
+            </w:rPr>
+          </w:pPr>
+          <w:r>
+            <w:rPr>
+              <w:noProof/>
+            </w:rPr>
+            <w:t>Diagnostics</w:t>
+          </w:r>
+          <w:r>
+            <w:rPr>
+              <w:noProof/>
+            </w:rPr>
+            <w:tab/>
+          </w:r>
+          <w:r>
+            <w:rPr>
+              <w:noProof/>
+            </w:rPr>
+            <w:fldChar w:fldCharType="begin"/>
+          </w:r>
+          <w:r>
+            <w:rPr>
+              <w:noProof/>
+            </w:rPr>
+            <w:instrText xml:space="preserve"> PAGEREF _Toc302648566 \h </w:instrText>
           </w:r>
           <w:r>
             <w:rPr>
@@ -2617,6 +2626,269 @@
             <w:rPr>
               <w:noProof/>
             </w:rPr>
+            <w:t>Module B &amp; C Overview and Data Addition Instructions</w:t>
+          </w:r>
+          <w:r>
+            <w:rPr>
+              <w:noProof/>
+            </w:rPr>
+            <w:tab/>
+          </w:r>
+          <w:r>
+            <w:rPr>
+              <w:noProof/>
+            </w:rPr>
+            <w:fldChar w:fldCharType="begin"/>
+          </w:r>
+          <w:r>
+            <w:rPr>
+              <w:noProof/>
+            </w:rPr>
+            <w:instrText xml:space="preserve"> PAGEREF _Toc302648567 \h </w:instrText>
+          </w:r>
+          <w:r>
+            <w:rPr>
+              <w:noProof/>
+            </w:rPr>
+          </w:r>
+          <w:r>
+            <w:rPr>
+              <w:noProof/>
+            </w:rPr>
+            <w:fldChar w:fldCharType="separate"/>
+          </w:r>
+          <w:r>
+            <w:rPr>
+              <w:noProof/>
+            </w:rPr>
+            <w:t>21</w:t>
+          </w:r>
+          <w:r>
+            <w:rPr>
+              <w:noProof/>
+            </w:rPr>
+            <w:fldChar w:fldCharType="end"/>
+          </w:r>
+        </w:p>
+        <w:p>
+          <w:pPr>
+            <w:pStyle w:val="TOC2"/>
+            <w:tabs>
+              <w:tab w:val="right" w:leader="dot" w:pos="9350"/>
+            </w:tabs>
+            <w:rPr>
+              <w:rFonts w:asciiTheme="minorHAnsi" w:eastAsiaTheme="minorEastAsia" w:hAnsiTheme="minorHAnsi"/>
+              <w:b w:val="0"/>
+              <w:noProof/>
+              <w:szCs w:val="24"/>
+              <w:lang w:eastAsia="ja-JP"/>
+            </w:rPr>
+          </w:pPr>
+          <w:r>
+            <w:rPr>
+              <w:noProof/>
+            </w:rPr>
+            <w:t>Overview:</w:t>
+          </w:r>
+          <w:r>
+            <w:rPr>
+              <w:noProof/>
+            </w:rPr>
+            <w:tab/>
+          </w:r>
+          <w:r>
+            <w:rPr>
+              <w:noProof/>
+            </w:rPr>
+            <w:fldChar w:fldCharType="begin"/>
+          </w:r>
+          <w:r>
+            <w:rPr>
+              <w:noProof/>
+            </w:rPr>
+            <w:instrText xml:space="preserve"> PAGEREF _Toc302648568 \h </w:instrText>
+          </w:r>
+          <w:r>
+            <w:rPr>
+              <w:noProof/>
+            </w:rPr>
+          </w:r>
+          <w:r>
+            <w:rPr>
+              <w:noProof/>
+            </w:rPr>
+            <w:fldChar w:fldCharType="separate"/>
+          </w:r>
+          <w:r>
+            <w:rPr>
+              <w:noProof/>
+            </w:rPr>
+            <w:t>21</w:t>
+          </w:r>
+          <w:r>
+            <w:rPr>
+              <w:noProof/>
+            </w:rPr>
+            <w:fldChar w:fldCharType="end"/>
+          </w:r>
+        </w:p>
+        <w:p>
+          <w:pPr>
+            <w:pStyle w:val="TOC2"/>
+            <w:tabs>
+              <w:tab w:val="right" w:leader="dot" w:pos="9350"/>
+            </w:tabs>
+            <w:rPr>
+              <w:rFonts w:asciiTheme="minorHAnsi" w:eastAsiaTheme="minorEastAsia" w:hAnsiTheme="minorHAnsi"/>
+              <w:b w:val="0"/>
+              <w:noProof/>
+              <w:szCs w:val="24"/>
+              <w:lang w:eastAsia="ja-JP"/>
+            </w:rPr>
+          </w:pPr>
+          <w:r>
+            <w:rPr>
+              <w:noProof/>
+            </w:rPr>
+            <w:t>Adding data:</w:t>
+          </w:r>
+          <w:r>
+            <w:rPr>
+              <w:noProof/>
+            </w:rPr>
+            <w:tab/>
+          </w:r>
+          <w:r>
+            <w:rPr>
+              <w:noProof/>
+            </w:rPr>
+            <w:fldChar w:fldCharType="begin"/>
+          </w:r>
+          <w:r>
+            <w:rPr>
+              <w:noProof/>
+            </w:rPr>
+            <w:instrText xml:space="preserve"> PAGEREF _Toc302648569 \h </w:instrText>
+          </w:r>
+          <w:r>
+            <w:rPr>
+              <w:noProof/>
+            </w:rPr>
+          </w:r>
+          <w:r>
+            <w:rPr>
+              <w:noProof/>
+            </w:rPr>
+            <w:fldChar w:fldCharType="separate"/>
+          </w:r>
+          <w:r>
+            <w:rPr>
+              <w:noProof/>
+            </w:rPr>
+            <w:t>21</w:t>
+          </w:r>
+          <w:r>
+            <w:rPr>
+              <w:noProof/>
+            </w:rPr>
+            <w:fldChar w:fldCharType="end"/>
+          </w:r>
+        </w:p>
+        <w:p>
+          <w:pPr>
+            <w:pStyle w:val="TOC2"/>
+            <w:tabs>
+              <w:tab w:val="right" w:leader="dot" w:pos="9350"/>
+            </w:tabs>
+            <w:rPr>
+              <w:rFonts w:asciiTheme="minorHAnsi" w:eastAsiaTheme="minorEastAsia" w:hAnsiTheme="minorHAnsi"/>
+              <w:b w:val="0"/>
+              <w:noProof/>
+              <w:szCs w:val="24"/>
+              <w:lang w:eastAsia="ja-JP"/>
+            </w:rPr>
+          </w:pPr>
+          <w:r>
+            <w:rPr>
+              <w:noProof/>
+            </w:rPr>
+            <w:t>Adding a new emissions species:</w:t>
+          </w:r>
+          <w:r>
+            <w:rPr>
+              <w:noProof/>
+            </w:rPr>
+            <w:tab/>
+          </w:r>
+          <w:r>
+            <w:rPr>
+              <w:noProof/>
+            </w:rPr>
+            <w:fldChar w:fldCharType="begin"/>
+          </w:r>
+          <w:r>
+            <w:rPr>
+              <w:noProof/>
+            </w:rPr>
+            <w:instrText xml:space="preserve"> PAGEREF _Toc302648570 \h </w:instrText>
+          </w:r>
+          <w:r>
+            <w:rPr>
+              <w:noProof/>
+            </w:rPr>
+          </w:r>
+          <w:r>
+            <w:rPr>
+              <w:noProof/>
+            </w:rPr>
+            <w:fldChar w:fldCharType="separate"/>
+          </w:r>
+          <w:r>
+            <w:rPr>
+              <w:noProof/>
+            </w:rPr>
+            <w:t>22</w:t>
+          </w:r>
+          <w:r>
+            <w:rPr>
+              <w:noProof/>
+            </w:rPr>
+            <w:fldChar w:fldCharType="end"/>
+          </w:r>
+        </w:p>
+        <w:p>
+          <w:pPr>
+            <w:pStyle w:val="TOC1"/>
+            <w:tabs>
+              <w:tab w:val="left" w:pos="540"/>
+              <w:tab w:val="right" w:leader="dot" w:pos="9350"/>
+            </w:tabs>
+            <w:rPr>
+              <w:rFonts w:asciiTheme="minorHAnsi" w:eastAsiaTheme="minorEastAsia" w:hAnsiTheme="minorHAnsi"/>
+              <w:b w:val="0"/>
+              <w:noProof/>
+              <w:lang w:eastAsia="ja-JP"/>
+            </w:rPr>
+          </w:pPr>
+          <w:r>
+            <w:rPr>
+              <w:noProof/>
+            </w:rPr>
+            <w:t>15.</w:t>
+          </w:r>
+          <w:r>
+            <w:rPr>
+              <w:rFonts w:asciiTheme="minorHAnsi" w:eastAsiaTheme="minorEastAsia" w:hAnsiTheme="minorHAnsi"/>
+              <w:b w:val="0"/>
+              <w:noProof/>
+              <w:lang w:eastAsia="ja-JP"/>
+            </w:rPr>
+            <w:tab/>
+          </w:r>
+          <w:r>
+            <w:rPr>
+              <w:noProof/>
+            </w:rPr>
             <w:t>Module E Overview</w:t>
           </w:r>
           <w:r>
@@ -2635,7 +2907,7 @@
             <w:rPr>
               <w:noProof/>
             </w:rPr>
-            <w:instrText xml:space="preserve"> PAGEREF _Toc302056402 \h </w:instrText>
+            <w:instrText xml:space="preserve"> PAGEREF _Toc302648571 \h </w:instrText>
           </w:r>
           <w:r>
             <w:rPr>
@@ -2652,7 +2924,7 @@
             <w:rPr>
               <w:noProof/>
             </w:rPr>
-            <w:t>21</w:t>
+            <w:t>22</w:t>
           </w:r>
           <w:r>
             <w:rPr>
@@ -2738,11 +3010,11 @@
       <w:pPr>
         <w:pStyle w:val="Heading1"/>
       </w:pPr>
-      <w:bookmarkStart w:id="0" w:name="_Toc302056368"/>
+      <w:bookmarkStart w:id="1" w:name="_Toc302648533"/>
       <w:r>
         <w:t>Background</w:t>
       </w:r>
-      <w:bookmarkEnd w:id="0"/>
+      <w:bookmarkEnd w:id="1"/>
     </w:p>
     <w:p>
       <w:pPr>
@@ -3086,7 +3358,7 @@
           <w:szCs w:val="24"/>
         </w:rPr>
       </w:pPr>
-      <w:bookmarkStart w:id="1" w:name="_Ref299894052"/>
+      <w:bookmarkStart w:id="2" w:name="_Ref299894052"/>
       <w:r>
         <w:rPr>
           <w:color w:val="auto"/>
@@ -3124,7 +3396,7 @@
         </w:rPr>
         <w:fldChar w:fldCharType="end"/>
       </w:r>
-      <w:bookmarkEnd w:id="1"/>
+      <w:bookmarkEnd w:id="2"/>
       <w:r>
         <w:rPr>
           <w:color w:val="auto"/>
@@ -3299,11 +3571,11 @@
       <w:pPr>
         <w:pStyle w:val="Heading1"/>
       </w:pPr>
-      <w:bookmarkStart w:id="2" w:name="_Toc302056369"/>
+      <w:bookmarkStart w:id="3" w:name="_Toc302648534"/>
       <w:r>
         <w:t>Data Plan</w:t>
       </w:r>
-      <w:bookmarkEnd w:id="2"/>
+      <w:bookmarkEnd w:id="3"/>
     </w:p>
     <w:p>
       <w:r>
@@ -3474,11 +3746,278 @@
       <w:pPr>
         <w:pStyle w:val="Heading1"/>
       </w:pPr>
-      <w:bookmarkStart w:id="3" w:name="_Toc302056370"/>
+      <w:bookmarkStart w:id="4" w:name="_Toc302648535"/>
+      <w:r>
+        <w:t>Version Control</w:t>
+      </w:r>
+      <w:bookmarkEnd w:id="4"/>
+    </w:p>
+    <w:p>
+      <w:r>
+        <w:t xml:space="preserve">CEDS project now uses Github for version control. </w:t>
+      </w:r>
+    </w:p>
+    <w:p>
+      <w:r>
+        <w:t xml:space="preserve">Repository URL: </w:t>
+      </w:r>
+      <w:hyperlink r:id="rId10" w:history="1">
+        <w:r>
+          <w:rPr>
+            <w:rStyle w:val="Hyperlink"/>
+          </w:rPr>
+          <w:t>https://github.com/JGCRI/CEDS.git</w:t>
+        </w:r>
+      </w:hyperlink>
+    </w:p>
+    <w:p>
+      <w:r>
+        <w:t>This is a private repository. If you do not have permissions, contact Ben Bond-Lamberty (</w:t>
+      </w:r>
+      <w:hyperlink r:id="rId11" w:history="1">
+        <w:r>
+          <w:rPr>
+            <w:color w:val="386EFF"/>
+            <w:u w:val="single" w:color="386EFF"/>
+          </w:rPr>
+          <w:t>BondLamberty@pnnl.gov</w:t>
+        </w:r>
+      </w:hyperlink>
+      <w:r>
+        <w:t>).</w:t>
+      </w:r>
+    </w:p>
+    <w:p>
+      <w:pPr>
+        <w:pStyle w:val="Heading2"/>
+      </w:pPr>
+      <w:bookmarkStart w:id="5" w:name="_Toc302648536"/>
+      <w:r>
+        <w:t>Git</w:t>
+      </w:r>
+      <w:bookmarkEnd w:id="5"/>
+    </w:p>
+    <w:p>
+      <w:r>
+        <w:t xml:space="preserve">Basic guides to get started with github: </w:t>
+      </w:r>
+      <w:hyperlink r:id="rId12" w:history="1">
+        <w:r>
+          <w:rPr>
+            <w:rStyle w:val="Hyperlink"/>
+          </w:rPr>
+          <w:t>https://guides.github.com/</w:t>
+        </w:r>
+      </w:hyperlink>
+    </w:p>
+    <w:p>
+      <w:r>
+        <w:t>Github works similarly to svn with a few key differences. Instead of logging differences like svn, git tracks snapshots of the project at each point in time. Instead of changing/adding a document then committing to the project, workflow for using git is, in general, as follows:</w:t>
+      </w:r>
+    </w:p>
+    <w:p>
+      <w:pPr>
+        <w:pStyle w:val="ListParagraph"/>
+        <w:numPr>
+          <w:ilvl w:val="0"/>
+          <w:numId w:val="29"/>
+        </w:numPr>
+        <w:spacing w:after="0" w:line="240" w:lineRule="auto"/>
+      </w:pPr>
+      <w:r>
+        <w:t>Edit/add documents</w:t>
+      </w:r>
+    </w:p>
+    <w:p>
+      <w:pPr>
+        <w:pStyle w:val="ListParagraph"/>
+        <w:numPr>
+          <w:ilvl w:val="0"/>
+          <w:numId w:val="29"/>
+        </w:numPr>
+        <w:spacing w:after="0" w:line="240" w:lineRule="auto"/>
+      </w:pPr>
+      <w:r>
+        <w:t>Stage/cache the files to get ready to commit</w:t>
+      </w:r>
+    </w:p>
+    <w:p>
+      <w:pPr>
+        <w:pStyle w:val="ListParagraph"/>
+        <w:numPr>
+          <w:ilvl w:val="0"/>
+          <w:numId w:val="29"/>
+        </w:numPr>
+        <w:spacing w:after="0" w:line="240" w:lineRule="auto"/>
+      </w:pPr>
+      <w:r>
+        <w:t>Commit the changes with comment to the local repository</w:t>
+      </w:r>
+    </w:p>
+    <w:p>
+      <w:pPr>
+        <w:pStyle w:val="ListParagraph"/>
+        <w:numPr>
+          <w:ilvl w:val="0"/>
+          <w:numId w:val="29"/>
+        </w:numPr>
+        <w:spacing w:after="0" w:line="240" w:lineRule="auto"/>
+      </w:pPr>
+      <w:r>
+        <w:t>Push the commits to the remote repository</w:t>
+      </w:r>
+    </w:p>
+    <w:p/>
+    <w:p>
+      <w:r>
+        <w:t xml:space="preserve">Comment on each commit, like before. You can Push multiple commits, so you don’t have to push after every commit. It’s good practice to commit often with comments then push multiple commits when you need to. </w:t>
+      </w:r>
+    </w:p>
+    <w:p>
+      <w:r>
+        <w:t>Like updating the repository with svn, you “pull” changes from the remote repository to update your working copy.</w:t>
+      </w:r>
+    </w:p>
+    <w:p/>
+    <w:p>
+      <w:r>
+        <w:lastRenderedPageBreak/>
+        <w:t xml:space="preserve">Git documentation: </w:t>
+      </w:r>
+      <w:hyperlink r:id="rId13" w:history="1">
+        <w:r>
+          <w:rPr>
+            <w:rStyle w:val="Hyperlink"/>
+          </w:rPr>
+          <w:t>http://git-scm.com/doc</w:t>
+        </w:r>
+      </w:hyperlink>
+    </w:p>
+    <w:p/>
+    <w:p>
+      <w:r>
+        <w:t>Github works from the command line like terminal (mac) or Powershell(windows) but it’s easiest to download Github GUI. The installer includes both the command line version of Git as well as the GUI. Sourcetree is another good GUI option, available for both mac and windows.</w:t>
+      </w:r>
+    </w:p>
+    <w:p>
+      <w:pPr>
+        <w:pStyle w:val="Heading2"/>
+      </w:pPr>
+      <w:bookmarkStart w:id="6" w:name="_Toc302648537"/>
+      <w:r>
+        <w:t>GUI</w:t>
+      </w:r>
+      <w:bookmarkEnd w:id="6"/>
+    </w:p>
+    <w:p>
+      <w:r>
+        <w:t>GitDesktop</w:t>
+      </w:r>
+      <w:r>
+        <w:t>:</w:t>
+      </w:r>
+    </w:p>
+    <w:p>
+      <w:pPr>
+        <w:rPr>
+          <w:rFonts w:eastAsia="Times New Roman" w:cs="Times New Roman"/>
+        </w:rPr>
+      </w:pPr>
+      <w:hyperlink r:id="rId14" w:history="1">
+        <w:r>
+          <w:rPr>
+            <w:rStyle w:val="Emphasis"/>
+            <w:rFonts w:eastAsia="Times New Roman" w:cs="Times New Roman"/>
+            <w:color w:val="0000FF"/>
+            <w:u w:val="single"/>
+          </w:rPr>
+          <w:t>http://windows.github.com</w:t>
+        </w:r>
+      </w:hyperlink>
+    </w:p>
+    <w:p>
+      <w:pPr>
+        <w:rPr>
+          <w:rStyle w:val="Emphasis"/>
+          <w:rFonts w:eastAsia="Times New Roman" w:cs="Times New Roman"/>
+          <w:color w:val="0000FF"/>
+          <w:u w:val="single"/>
+        </w:rPr>
+      </w:pPr>
+      <w:hyperlink r:id="rId15" w:history="1">
+        <w:r>
+          <w:rPr>
+            <w:rStyle w:val="Emphasis"/>
+            <w:rFonts w:eastAsia="Times New Roman" w:cs="Times New Roman"/>
+            <w:color w:val="0000FF"/>
+            <w:u w:val="single"/>
+          </w:rPr>
+          <w:t>http://mac.github.com</w:t>
+        </w:r>
+      </w:hyperlink>
+    </w:p>
+    <w:p>
+      <w:r>
+        <w:t>GitHub desktop works well for visualizing changes, and simple actions like committing or starting a new branch. More complicated actions will require use of the command line.</w:t>
+      </w:r>
+    </w:p>
+    <w:p>
+      <w:r>
+        <w:t>SourceTree:</w:t>
+      </w:r>
+    </w:p>
+    <w:p>
+      <w:hyperlink r:id="rId16" w:history="1">
+        <w:r>
+          <w:rPr>
+            <w:rStyle w:val="Hyperlink"/>
+          </w:rPr>
+          <w:t>https://www.atlassian.com/software/sourcetree/overview</w:t>
+        </w:r>
+      </w:hyperlink>
+    </w:p>
+    <w:p>
+      <w:r>
+        <w:t>Setting up with SourceTree:</w:t>
+      </w:r>
+    </w:p>
+    <w:p>
+      <w:r>
+        <w:t>Under New Repository, click clone respository from URL. Fill in the url from above, the file path to a non existent folder titled CEDS (likely \Documents\CEDS), and fill in passwords when prompted.</w:t>
+      </w:r>
+    </w:p>
+    <w:p>
+      <w:pPr>
+        <w:pStyle w:val="Heading2"/>
+      </w:pPr>
+      <w:bookmarkStart w:id="7" w:name="_Toc302648538"/>
+      <w:r>
+        <w:t>Command Line</w:t>
+      </w:r>
+      <w:bookmarkEnd w:id="7"/>
+    </w:p>
+    <w:p>
+      <w:r>
+        <w:t xml:space="preserve">There is a lot more documentation on the internet for using git with the command line than there is for using git with any GUI. If you’re doing anything more complicated that really simple changes then you probably need to learn to use git through the command line. </w:t>
+      </w:r>
+    </w:p>
+    <w:p>
+      <w:r>
+        <w:t xml:space="preserve">Git Cheat Sheet: </w:t>
+      </w:r>
+      <w:r>
+        <w:t>https://training.github.com/kit/downloads/github-git-cheat-sheet.pdf</w:t>
+      </w:r>
+    </w:p>
+    <w:p>
+      <w:pPr>
+        <w:pStyle w:val="Heading1"/>
+      </w:pPr>
+      <w:bookmarkStart w:id="8" w:name="_Toc302648539"/>
       <w:r>
         <w:t>File System Layout</w:t>
       </w:r>
-      <w:bookmarkEnd w:id="3"/>
+      <w:bookmarkEnd w:id="8"/>
     </w:p>
     <w:p>
       <w:pPr>
@@ -3516,7 +4055,21 @@
           <w:rFonts w:cs="Times New Roman"/>
           <w:szCs w:val="24"/>
         </w:rPr>
-        <w:t xml:space="preserve"> (and base for the SVN checkout)</w:t>
+        <w:t xml:space="preserve"> (and base for the </w:t>
+      </w:r>
+      <w:r>
+        <w:rPr>
+          <w:rFonts w:cs="Times New Roman"/>
+          <w:szCs w:val="24"/>
+        </w:rPr>
+        <w:t>git</w:t>
+      </w:r>
+      <w:r>
+        <w:rPr>
+          <w:rFonts w:cs="Times New Roman"/>
+          <w:szCs w:val="24"/>
+        </w:rPr>
+        <w:t xml:space="preserve"> checkout)</w:t>
       </w:r>
       <w:r>
         <w:rPr>
@@ -3651,6 +4204,7 @@
           <w:rFonts w:cs="Times New Roman"/>
           <w:szCs w:val="24"/>
         </w:rPr>
+        <w:lastRenderedPageBreak/>
         <w:t>The “</w:t>
       </w:r>
       <w:r>
@@ -3856,11 +4410,11 @@
       <w:pPr>
         <w:pStyle w:val="Heading1"/>
       </w:pPr>
-      <w:bookmarkStart w:id="4" w:name="_Toc302056371"/>
+      <w:bookmarkStart w:id="9" w:name="_Toc302648540"/>
       <w:r>
         <w:t>System Flow</w:t>
       </w:r>
-      <w:bookmarkEnd w:id="4"/>
+      <w:bookmarkEnd w:id="9"/>
     </w:p>
     <w:p>
       <w:pPr>
@@ -3897,7 +4451,6 @@
           <w:rFonts w:cs="Times New Roman"/>
           <w:szCs w:val="24"/>
         </w:rPr>
-        <w:lastRenderedPageBreak/>
         <w:t>Collect and process driver data (ex. fuel use) to estimate sector level emission factors</w:t>
       </w:r>
     </w:p>
@@ -4626,6 +5179,7 @@
                 <w:rFonts w:cs="Times New Roman"/>
                 <w:szCs w:val="24"/>
               </w:rPr>
+              <w:lastRenderedPageBreak/>
               <w:t>C2</w:t>
             </w:r>
           </w:p>
@@ -4995,21 +5549,21 @@
       <w:pPr>
         <w:pStyle w:val="Heading1"/>
       </w:pPr>
-      <w:bookmarkStart w:id="5" w:name="_Toc302056372"/>
+      <w:bookmarkStart w:id="10" w:name="_Toc302648541"/>
       <w:r>
         <w:t>Prerequisites</w:t>
       </w:r>
-      <w:bookmarkEnd w:id="5"/>
+      <w:bookmarkEnd w:id="10"/>
     </w:p>
     <w:p>
       <w:pPr>
         <w:pStyle w:val="Heading2"/>
       </w:pPr>
-      <w:bookmarkStart w:id="6" w:name="_Toc302056373"/>
+      <w:bookmarkStart w:id="11" w:name="_Toc302648542"/>
       <w:r>
         <w:t>Package Installation:</w:t>
       </w:r>
-      <w:bookmarkEnd w:id="6"/>
+      <w:bookmarkEnd w:id="11"/>
     </w:p>
     <w:p>
       <w:r>
@@ -5018,7 +5572,6 @@
     </w:p>
     <w:p>
       <w:r>
-        <w:lastRenderedPageBreak/>
         <w:t>R scripts in the system will automatically load packages, but the necessary packages will need to be installed prior to running the system the first time. If a packages is required, but not installed a warning message will appear.</w:t>
       </w:r>
     </w:p>
@@ -5031,8 +5584,6 @@
       <w:r>
         <w:t>c(</w:t>
       </w:r>
-      <w:bookmarkStart w:id="7" w:name="_GoBack"/>
-      <w:bookmarkEnd w:id="7"/>
       <w:r>
         <w:t>"ggplot2", "magrittr", "pbapply", "plyr", "dplyr", "reshape", "stringr", "XML", "readxl" )</w:t>
       </w:r>
@@ -5057,11 +5608,11 @@
       <w:pPr>
         <w:pStyle w:val="Heading2"/>
       </w:pPr>
-      <w:bookmarkStart w:id="8" w:name="_Toc302056374"/>
+      <w:bookmarkStart w:id="12" w:name="_Toc302648543"/>
       <w:r>
         <w:t>Proprietary Data:</w:t>
       </w:r>
-      <w:bookmarkEnd w:id="8"/>
+      <w:bookmarkEnd w:id="12"/>
     </w:p>
     <w:p>
       <w:pPr>
@@ -5112,7 +5663,7 @@
       <w:pPr>
         <w:pStyle w:val="Heading1"/>
       </w:pPr>
-      <w:bookmarkStart w:id="9" w:name="_Toc302056375"/>
+      <w:bookmarkStart w:id="13" w:name="_Toc302648544"/>
       <w:r>
         <w:t xml:space="preserve">Running </w:t>
       </w:r>
@@ -5122,7 +5673,7 @@
       <w:r>
         <w:t xml:space="preserve"> in R</w:t>
       </w:r>
-      <w:bookmarkEnd w:id="9"/>
+      <w:bookmarkEnd w:id="13"/>
     </w:p>
     <w:p>
       <w:pPr>
@@ -5225,7 +5776,7 @@
       <w:pPr>
         <w:pStyle w:val="Heading1"/>
       </w:pPr>
-      <w:bookmarkStart w:id="10" w:name="_Toc302056376"/>
+      <w:bookmarkStart w:id="14" w:name="_Toc302648545"/>
       <w:r>
         <w:t xml:space="preserve">Running the </w:t>
       </w:r>
@@ -5235,7 +5786,7 @@
       <w:r>
         <w:t xml:space="preserve"> with a Makefile</w:t>
       </w:r>
-      <w:bookmarkEnd w:id="10"/>
+      <w:bookmarkEnd w:id="14"/>
     </w:p>
     <w:p>
       <w:pPr>
@@ -5251,7 +5802,6 @@
           <w:rFonts w:cs="Times New Roman"/>
           <w:szCs w:val="24"/>
         </w:rPr>
-        <w:lastRenderedPageBreak/>
         <w:t>To run the entire CEDS system, simply navigate to the “exe” subfolder of the system and run the “make-all.bat” executable.  The Makefile system will detect any changes made and re-build the outputs as necessary. If the system is up to date, it will do nothing. To force the entire system to run again, run the “make-clean.bat” executable to remove all intermediate outputs and log files, forcing the Makefile system to build the system from the first output file again, and running all integrated scripts.</w:t>
       </w:r>
     </w:p>
@@ -5319,11 +5869,11 @@
       <w:pPr>
         <w:pStyle w:val="Heading2"/>
       </w:pPr>
-      <w:bookmarkStart w:id="11" w:name="_Toc302056377"/>
+      <w:bookmarkStart w:id="15" w:name="_Toc302648546"/>
       <w:r>
         <w:t>Running in Mac OS</w:t>
       </w:r>
-      <w:bookmarkEnd w:id="11"/>
+      <w:bookmarkEnd w:id="15"/>
     </w:p>
     <w:p>
       <w:pPr>
@@ -5377,7 +5927,15 @@
           <w:sz w:val="16"/>
           <w:szCs w:val="16"/>
         </w:rPr>
-        <w:t>cd /Users/&lt;user name&gt;/Documents/emissions-data-system</w:t>
+        <w:t>cd /Users/&lt;user name&gt;/Documents/</w:t>
+      </w:r>
+      <w:r>
+        <w:rPr>
+          <w:rFonts w:ascii="Monaco" w:hAnsi="Monaco" w:cs="Times New Roman"/>
+          <w:sz w:val="16"/>
+          <w:szCs w:val="16"/>
+        </w:rPr>
+        <w:t>CEDS</w:t>
       </w:r>
     </w:p>
     <w:p>
@@ -5523,6 +6081,7 @@
           <w:sz w:val="16"/>
           <w:szCs w:val="16"/>
         </w:rPr>
+        <w:lastRenderedPageBreak/>
         <w:t>make</w:t>
       </w:r>
     </w:p>
@@ -5561,22 +6120,50 @@
           <w:rFonts w:cs="Times New Roman"/>
           <w:szCs w:val="24"/>
         </w:rPr>
-        <w:t>To run the make file, navigate within terminal to the emissions-data-system folder (the folder you checked out through the SVN repository), and run the command “make”.</w:t>
-      </w:r>
-    </w:p>
-    <w:p>
-      <w:pPr>
-        <w:rPr>
-          <w:rFonts w:cs="Times New Roman"/>
-          <w:szCs w:val="24"/>
-        </w:rPr>
-      </w:pPr>
-      <w:r>
-        <w:rPr>
-          <w:rFonts w:cs="Times New Roman"/>
-          <w:szCs w:val="24"/>
-        </w:rPr>
-        <w:t>To navigate to the emissions-data-system-folder:</w:t>
+        <w:t>To run the make file, navigate within terminal to the emissions-data-system folder (the folder</w:t>
+      </w:r>
+      <w:r>
+        <w:rPr>
+          <w:rFonts w:cs="Times New Roman"/>
+          <w:szCs w:val="24"/>
+        </w:rPr>
+        <w:t xml:space="preserve"> you checked out through the git</w:t>
+      </w:r>
+      <w:r>
+        <w:rPr>
+          <w:rFonts w:cs="Times New Roman"/>
+          <w:szCs w:val="24"/>
+        </w:rPr>
+        <w:t xml:space="preserve"> repository), and run the command “make”.</w:t>
+      </w:r>
+    </w:p>
+    <w:p>
+      <w:pPr>
+        <w:rPr>
+          <w:rFonts w:cs="Times New Roman"/>
+          <w:szCs w:val="24"/>
+        </w:rPr>
+      </w:pPr>
+      <w:r>
+        <w:rPr>
+          <w:rFonts w:cs="Times New Roman"/>
+          <w:szCs w:val="24"/>
+        </w:rPr>
+        <w:t xml:space="preserve">To navigate to the </w:t>
+      </w:r>
+      <w:r>
+        <w:rPr>
+          <w:rFonts w:cs="Times New Roman"/>
+          <w:szCs w:val="24"/>
+        </w:rPr>
+        <w:t>CEDS</w:t>
+      </w:r>
+      <w:r>
+        <w:rPr>
+          <w:rFonts w:cs="Times New Roman"/>
+          <w:szCs w:val="24"/>
+        </w:rPr>
+        <w:t>:</w:t>
       </w:r>
     </w:p>
     <w:p>
@@ -5638,48 +6225,47 @@
           <w:sz w:val="16"/>
           <w:szCs w:val="16"/>
         </w:rPr>
-        <w:t>cd /Users/&lt;user name&gt;/Documents/emissions-data-system</w:t>
-      </w:r>
-    </w:p>
-    <w:p>
-      <w:pPr>
-        <w:rPr>
-          <w:rFonts w:cs="Times New Roman"/>
-          <w:szCs w:val="24"/>
-        </w:rPr>
-      </w:pPr>
-      <w:r>
-        <w:rPr>
-          <w:rFonts w:cs="Times New Roman"/>
-          <w:szCs w:val="24"/>
-        </w:rPr>
-        <w:lastRenderedPageBreak/>
-        <w:t>You can check to make sure that you have navigated to that folder by using the command “pwd” to show you the path or the command “ls” which will list the items in directory you have navigated to. If you navigated to the right directory, “ls” should ouput:</w:t>
-      </w:r>
-    </w:p>
-    <w:p>
-      <w:pPr>
+        <w:t>cd /Users/&lt;user name&gt;/Documents/</w:t>
+      </w:r>
+      <w:r>
         <w:rPr>
           <w:rFonts w:ascii="Monaco" w:hAnsi="Monaco" w:cs="Times New Roman"/>
           <w:sz w:val="16"/>
           <w:szCs w:val="16"/>
         </w:rPr>
-      </w:pPr>
-      <w:r>
+        <w:t>CEDS</w:t>
+      </w:r>
+    </w:p>
+    <w:p>
+      <w:pPr>
+        <w:rPr>
+          <w:rFonts w:cs="Times New Roman"/>
+          <w:szCs w:val="24"/>
+        </w:rPr>
+      </w:pPr>
+      <w:r>
+        <w:rPr>
+          <w:rFonts w:cs="Times New Roman"/>
+          <w:szCs w:val="24"/>
+        </w:rPr>
+        <w:t>You can check to make sure that you have navigated to that folder by using the command “pwd” to show you the path or the command “ls” which will list the items in directory you have navigated to. If you navigated to the right directory, “ls” should ouput:</w:t>
+      </w:r>
+    </w:p>
+    <w:p>
+      <w:pPr>
         <w:rPr>
           <w:rFonts w:ascii="Monaco" w:hAnsi="Monaco" w:cs="Times New Roman"/>
           <w:sz w:val="16"/>
           <w:szCs w:val="16"/>
         </w:rPr>
-        <w:t>Makefile</w:t>
-      </w:r>
+      </w:pPr>
       <w:r>
         <w:rPr>
           <w:rFonts w:ascii="Monaco" w:hAnsi="Monaco" w:cs="Times New Roman"/>
           <w:sz w:val="16"/>
           <w:szCs w:val="16"/>
         </w:rPr>
-        <w:tab/>
+        <w:t>Makefile</w:t>
       </w:r>
       <w:r>
         <w:rPr>
@@ -5688,7 +6274,6 @@
           <w:szCs w:val="16"/>
         </w:rPr>
         <w:tab/>
-        <w:t>diagnostic-output</w:t>
       </w:r>
       <w:r>
         <w:rPr>
@@ -5697,7 +6282,7 @@
           <w:szCs w:val="16"/>
         </w:rPr>
         <w:tab/>
-        <w:t>exe</w:t>
+        <w:t>diagnostic-output</w:t>
       </w:r>
       <w:r>
         <w:rPr>
@@ -5706,6 +6291,7 @@
           <w:szCs w:val="16"/>
         </w:rPr>
         <w:tab/>
+        <w:t>exe</w:t>
       </w:r>
       <w:r>
         <w:rPr>
@@ -5722,32 +6308,32 @@
           <w:szCs w:val="16"/>
         </w:rPr>
         <w:tab/>
-        <w:t>input</w:t>
-      </w:r>
-    </w:p>
-    <w:p>
-      <w:pPr>
+      </w:r>
+      <w:r>
         <w:rPr>
           <w:rFonts w:ascii="Monaco" w:hAnsi="Monaco" w:cs="Times New Roman"/>
           <w:sz w:val="16"/>
           <w:szCs w:val="16"/>
         </w:rPr>
-      </w:pPr>
-      <w:r>
+        <w:tab/>
+        <w:t>input</w:t>
+      </w:r>
+    </w:p>
+    <w:p>
+      <w:pPr>
         <w:rPr>
           <w:rFonts w:ascii="Monaco" w:hAnsi="Monaco" w:cs="Times New Roman"/>
           <w:sz w:val="16"/>
           <w:szCs w:val="16"/>
         </w:rPr>
-        <w:t>code</w:t>
-      </w:r>
+      </w:pPr>
       <w:r>
         <w:rPr>
           <w:rFonts w:ascii="Monaco" w:hAnsi="Monaco" w:cs="Times New Roman"/>
           <w:sz w:val="16"/>
           <w:szCs w:val="16"/>
         </w:rPr>
-        <w:tab/>
+        <w:t>code</w:t>
       </w:r>
       <w:r>
         <w:rPr>
@@ -5764,7 +6350,6 @@
           <w:szCs w:val="16"/>
         </w:rPr>
         <w:tab/>
-        <w:t>documentation</w:t>
       </w:r>
       <w:r>
         <w:rPr>
@@ -5773,6 +6358,7 @@
           <w:szCs w:val="16"/>
         </w:rPr>
         <w:tab/>
+        <w:t>documentation</w:t>
       </w:r>
       <w:r>
         <w:rPr>
@@ -5781,7 +6367,6 @@
           <w:szCs w:val="16"/>
         </w:rPr>
         <w:tab/>
-        <w:t>final-emissions</w:t>
       </w:r>
       <w:r>
         <w:rPr>
@@ -5790,6 +6375,7 @@
           <w:szCs w:val="16"/>
         </w:rPr>
         <w:tab/>
+        <w:t>final-emissions</w:t>
       </w:r>
       <w:r>
         <w:rPr>
@@ -5798,84 +6384,90 @@
           <w:szCs w:val="16"/>
         </w:rPr>
         <w:tab/>
-        <w:t>intermediate-output</w:t>
-      </w:r>
-    </w:p>
-    <w:p>
-      <w:pPr>
-        <w:rPr>
-          <w:rFonts w:cs="Times New Roman"/>
-          <w:szCs w:val="24"/>
-        </w:rPr>
-      </w:pPr>
-      <w:r>
-        <w:rPr>
-          <w:rFonts w:cs="Times New Roman"/>
-          <w:szCs w:val="24"/>
-        </w:rPr>
-        <w:t>which are the contents of the emissions-data-system folder</w:t>
-      </w:r>
-      <w:r>
-        <w:rPr>
-          <w:rFonts w:cs="Times New Roman"/>
-          <w:szCs w:val="24"/>
-        </w:rPr>
-        <w:t>.</w:t>
-      </w:r>
-    </w:p>
-    <w:p>
-      <w:pPr>
-        <w:rPr>
-          <w:rFonts w:cs="Times New Roman"/>
-          <w:szCs w:val="24"/>
-        </w:rPr>
-      </w:pPr>
-      <w:r>
-        <w:rPr>
-          <w:rFonts w:cs="Times New Roman"/>
-          <w:szCs w:val="24"/>
-        </w:rPr>
-        <w:t>To run the system, type the command “make” which will run the makefile in the directory you are in.</w:t>
-      </w:r>
-    </w:p>
-    <w:p>
-      <w:pPr>
-        <w:rPr>
-          <w:rFonts w:cs="Times New Roman"/>
-          <w:szCs w:val="24"/>
-        </w:rPr>
-      </w:pPr>
-      <w:r>
-        <w:rPr>
-          <w:rFonts w:cs="Times New Roman"/>
-          <w:szCs w:val="24"/>
-        </w:rPr>
-        <w:t>For Example: On Rachel’s computer:</w:t>
-      </w:r>
-    </w:p>
-    <w:p>
-      <w:pPr>
+      </w:r>
+      <w:r>
         <w:rPr>
           <w:rFonts w:ascii="Monaco" w:hAnsi="Monaco" w:cs="Times New Roman"/>
           <w:sz w:val="16"/>
           <w:szCs w:val="16"/>
         </w:rPr>
-      </w:pPr>
-      <w:r>
+        <w:tab/>
+        <w:t>intermediate-output</w:t>
+      </w:r>
+    </w:p>
+    <w:p>
+      <w:pPr>
+        <w:rPr>
+          <w:rFonts w:cs="Times New Roman"/>
+          <w:szCs w:val="24"/>
+        </w:rPr>
+      </w:pPr>
+      <w:r>
+        <w:rPr>
+          <w:rFonts w:cs="Times New Roman"/>
+          <w:szCs w:val="24"/>
+        </w:rPr>
+        <w:t xml:space="preserve">which are the contents of the </w:t>
+      </w:r>
+      <w:r>
+        <w:rPr>
+          <w:rFonts w:cs="Times New Roman"/>
+          <w:szCs w:val="24"/>
+        </w:rPr>
+        <w:t>CEDS</w:t>
+      </w:r>
+      <w:r>
+        <w:rPr>
+          <w:rFonts w:cs="Times New Roman"/>
+          <w:szCs w:val="24"/>
+        </w:rPr>
+        <w:t xml:space="preserve"> folder</w:t>
+      </w:r>
+      <w:r>
+        <w:rPr>
+          <w:rFonts w:cs="Times New Roman"/>
+          <w:szCs w:val="24"/>
+        </w:rPr>
+        <w:t>.</w:t>
+      </w:r>
+    </w:p>
+    <w:p>
+      <w:pPr>
+        <w:rPr>
+          <w:rFonts w:cs="Times New Roman"/>
+          <w:szCs w:val="24"/>
+        </w:rPr>
+      </w:pPr>
+      <w:r>
+        <w:rPr>
+          <w:rFonts w:cs="Times New Roman"/>
+          <w:szCs w:val="24"/>
+        </w:rPr>
+        <w:t>To run the system, type the command “make” which will run the makefile in the directory you are in.</w:t>
+      </w:r>
+    </w:p>
+    <w:p>
+      <w:pPr>
+        <w:rPr>
+          <w:rFonts w:cs="Times New Roman"/>
+          <w:szCs w:val="24"/>
+        </w:rPr>
+      </w:pPr>
+      <w:r>
+        <w:rPr>
+          <w:rFonts w:cs="Times New Roman"/>
+          <w:szCs w:val="24"/>
+        </w:rPr>
+        <w:t>For Example: On Rachel’s computer:</w:t>
+      </w:r>
+    </w:p>
+    <w:p>
+      <w:pPr>
         <w:rPr>
           <w:rFonts w:ascii="Monaco" w:hAnsi="Monaco" w:cs="Times New Roman"/>
           <w:sz w:val="16"/>
           <w:szCs w:val="16"/>
         </w:rPr>
-        <w:t>cd /Users/hoes919/Documents/emissions-data-system</w:t>
-      </w:r>
-    </w:p>
-    <w:p>
-      <w:pPr>
-        <w:rPr>
-          <w:rFonts w:ascii="Monaco" w:hAnsi="Monaco" w:cs="Times New Roman"/>
-          <w:szCs w:val="24"/>
-        </w:rPr>
       </w:pPr>
       <w:r>
         <w:rPr>
@@ -5883,76 +6475,23 @@
           <w:sz w:val="16"/>
           <w:szCs w:val="16"/>
         </w:rPr>
-        <w:t>make</w:t>
-      </w:r>
-    </w:p>
-    <w:p>
-      <w:pPr>
-        <w:rPr>
-          <w:rFonts w:cs="Times New Roman"/>
-          <w:szCs w:val="24"/>
-        </w:rPr>
-      </w:pPr>
-      <w:r>
-        <w:rPr>
-          <w:rFonts w:cs="Times New Roman"/>
-          <w:szCs w:val="24"/>
-        </w:rPr>
-        <w:t>Notes on first time use and setup:</w:t>
-      </w:r>
-    </w:p>
-    <w:p>
-      <w:pPr>
-        <w:rPr>
-          <w:rFonts w:cs="Times New Roman"/>
-          <w:szCs w:val="24"/>
-        </w:rPr>
-      </w:pPr>
-      <w:r>
-        <w:rPr>
-          <w:rFonts w:cs="Times New Roman"/>
-          <w:szCs w:val="24"/>
-        </w:rPr>
-        <w:t>You may need to install Command Line Tools and/or make. This can both be done by installed Xcode, free from the Apple App Store. It can also be done using HomeBrew.</w:t>
-      </w:r>
-    </w:p>
-    <w:p>
-      <w:pPr>
-        <w:rPr>
-          <w:rFonts w:cs="Times New Roman"/>
-          <w:szCs w:val="24"/>
-        </w:rPr>
-      </w:pPr>
-      <w:r>
-        <w:rPr>
-          <w:rFonts w:cs="Times New Roman"/>
-          <w:szCs w:val="24"/>
-        </w:rPr>
-        <w:t>Open Terminal (found in the application folder)</w:t>
-      </w:r>
-    </w:p>
-    <w:p>
-      <w:pPr>
-        <w:rPr>
-          <w:rFonts w:cs="Times New Roman"/>
-          <w:szCs w:val="24"/>
-        </w:rPr>
-      </w:pPr>
-      <w:r>
-        <w:rPr>
-          <w:rFonts w:cs="Times New Roman"/>
-          <w:szCs w:val="24"/>
-        </w:rPr>
-        <w:t xml:space="preserve">Type the command “make” into the terminal window and hit enter. If terminal gives you an error other than </w:t>
-      </w:r>
-    </w:p>
-    <w:p>
-      <w:pPr>
+        <w:t>cd /Users/hoes919/Documents/</w:t>
+      </w:r>
+      <w:r>
         <w:rPr>
           <w:rFonts w:ascii="Monaco" w:hAnsi="Monaco" w:cs="Times New Roman"/>
           <w:sz w:val="16"/>
           <w:szCs w:val="16"/>
         </w:rPr>
+        <w:t>CEDS</w:t>
+      </w:r>
+    </w:p>
+    <w:p>
+      <w:pPr>
+        <w:rPr>
+          <w:rFonts w:ascii="Monaco" w:hAnsi="Monaco" w:cs="Times New Roman"/>
+          <w:szCs w:val="24"/>
+        </w:rPr>
       </w:pPr>
       <w:r>
         <w:rPr>
@@ -5960,6 +6499,84 @@
           <w:sz w:val="16"/>
           <w:szCs w:val="16"/>
         </w:rPr>
+        <w:t>make</w:t>
+      </w:r>
+    </w:p>
+    <w:p>
+      <w:pPr>
+        <w:rPr>
+          <w:rFonts w:cs="Times New Roman"/>
+          <w:szCs w:val="24"/>
+        </w:rPr>
+      </w:pPr>
+      <w:r>
+        <w:rPr>
+          <w:rFonts w:cs="Times New Roman"/>
+          <w:szCs w:val="24"/>
+        </w:rPr>
+        <w:t>Notes on first time use and setup:</w:t>
+      </w:r>
+    </w:p>
+    <w:p>
+      <w:pPr>
+        <w:rPr>
+          <w:rFonts w:cs="Times New Roman"/>
+          <w:szCs w:val="24"/>
+        </w:rPr>
+      </w:pPr>
+      <w:r>
+        <w:rPr>
+          <w:rFonts w:cs="Times New Roman"/>
+          <w:szCs w:val="24"/>
+        </w:rPr>
+        <w:t>You may need to install Command Line Tools and/or make. This can both be done by installed Xcode, free from the Apple App Store. It can also be done using HomeBrew.</w:t>
+      </w:r>
+    </w:p>
+    <w:p>
+      <w:pPr>
+        <w:rPr>
+          <w:rFonts w:cs="Times New Roman"/>
+          <w:szCs w:val="24"/>
+        </w:rPr>
+      </w:pPr>
+      <w:r>
+        <w:rPr>
+          <w:rFonts w:cs="Times New Roman"/>
+          <w:szCs w:val="24"/>
+        </w:rPr>
+        <w:t>Open Terminal (found in the application folder)</w:t>
+      </w:r>
+    </w:p>
+    <w:p>
+      <w:pPr>
+        <w:rPr>
+          <w:rFonts w:cs="Times New Roman"/>
+          <w:szCs w:val="24"/>
+        </w:rPr>
+      </w:pPr>
+      <w:r>
+        <w:rPr>
+          <w:rFonts w:cs="Times New Roman"/>
+          <w:szCs w:val="24"/>
+        </w:rPr>
+        <w:t xml:space="preserve">Type the command “make” into the terminal window and hit enter. If terminal gives you an error other than </w:t>
+      </w:r>
+    </w:p>
+    <w:p>
+      <w:pPr>
+        <w:rPr>
+          <w:rFonts w:ascii="Monaco" w:hAnsi="Monaco" w:cs="Times New Roman"/>
+          <w:sz w:val="16"/>
+          <w:szCs w:val="16"/>
+        </w:rPr>
+      </w:pPr>
+      <w:r>
+        <w:rPr>
+          <w:rFonts w:ascii="Monaco" w:hAnsi="Monaco" w:cs="Times New Roman"/>
+          <w:sz w:val="16"/>
+          <w:szCs w:val="16"/>
+        </w:rPr>
+        <w:lastRenderedPageBreak/>
         <w:t>* No targets specified and no makefile found.  Stop.</w:t>
       </w:r>
     </w:p>
@@ -6004,11 +6621,11 @@
       <w:pPr>
         <w:pStyle w:val="Heading2"/>
       </w:pPr>
-      <w:bookmarkStart w:id="12" w:name="_Toc302056378"/>
+      <w:bookmarkStart w:id="16" w:name="_Toc302648547"/>
       <w:r>
         <w:t>Running in Windows</w:t>
       </w:r>
-      <w:bookmarkEnd w:id="12"/>
+      <w:bookmarkEnd w:id="16"/>
     </w:p>
     <w:p>
       <w:pPr>
@@ -6200,7 +6817,7 @@
         </w:rPr>
         <w:t xml:space="preserve"> </w:t>
       </w:r>
-      <w:hyperlink r:id="rId10" w:history="1">
+      <w:hyperlink r:id="rId17" w:history="1">
         <w:r>
           <w:rPr>
             <w:rStyle w:val="Hyperlink"/>
@@ -6316,6 +6933,7 @@
           <w:rFonts w:ascii="Courier New" w:hAnsi="Courier New" w:cs="Courier New"/>
           <w:color w:val="4F81BD" w:themeColor="accent1"/>
         </w:rPr>
+        <w:lastRenderedPageBreak/>
         <w:t>SET PATH=%PATH%;C:\Users\Seib306\Documents\</w:t>
       </w:r>
       <w:r>
@@ -6506,7 +7124,6 @@
           <w:rFonts w:cs="Times New Roman"/>
           <w:szCs w:val="24"/>
         </w:rPr>
-        <w:lastRenderedPageBreak/>
         <w:t xml:space="preserve">In addition, if you had to set the variable R_LIBS_USER for an R User Library (see </w:t>
       </w:r>
       <w:r>
@@ -6692,7 +7309,7 @@
         </w:rPr>
         <w:t xml:space="preserve">: </w:t>
       </w:r>
-      <w:hyperlink r:id="rId11" w:history="1">
+      <w:hyperlink r:id="rId18" w:history="1">
         <w:r>
           <w:rPr>
             <w:rStyle w:val="Hyperlink"/>
@@ -6758,6 +7375,7 @@
           <w:rFonts w:cs="Times New Roman"/>
           <w:szCs w:val="24"/>
         </w:rPr>
+        <w:lastRenderedPageBreak/>
         <w:t>On the Select Packages screen, under All-&gt;Devel, ensure that the Bin box is checked for the file labeled “make: the GNU version of the ‘make’ utility”. Src is not necessary.</w:t>
       </w:r>
     </w:p>
@@ -6852,7 +7470,7 @@
         </w:rPr>
         <w:t xml:space="preserve">: </w:t>
       </w:r>
-      <w:hyperlink r:id="rId12" w:history="1">
+      <w:hyperlink r:id="rId19" w:history="1">
         <w:r>
           <w:rPr>
             <w:rStyle w:val="Hyperlink"/>
@@ -6989,7 +7607,6 @@
           <w:rFonts w:cs="Times New Roman"/>
           <w:szCs w:val="24"/>
         </w:rPr>
-        <w:lastRenderedPageBreak/>
         <w:t>M</w:t>
       </w:r>
       <w:r>
@@ -7169,11 +7786,11 @@
       <w:pPr>
         <w:pStyle w:val="Heading1"/>
       </w:pPr>
-      <w:bookmarkStart w:id="13" w:name="_Toc302056379"/>
+      <w:bookmarkStart w:id="17" w:name="_Toc302648548"/>
       <w:r>
         <w:t>Troubleshooting with Libraries</w:t>
       </w:r>
-      <w:bookmarkEnd w:id="13"/>
+      <w:bookmarkEnd w:id="17"/>
     </w:p>
     <w:p>
       <w:pPr>
@@ -7195,14 +7812,15 @@
       <w:pPr>
         <w:pStyle w:val="Heading2"/>
       </w:pPr>
-      <w:bookmarkStart w:id="14" w:name="_Toc302056380"/>
+      <w:bookmarkStart w:id="18" w:name="_Toc302648549"/>
       <w:r>
         <w:t>In Mac OS:</w:t>
       </w:r>
-      <w:bookmarkEnd w:id="14"/>
-    </w:p>
-    <w:p>
-      <w:r>
+      <w:bookmarkEnd w:id="18"/>
+    </w:p>
+    <w:p>
+      <w:r>
+        <w:lastRenderedPageBreak/>
         <w:t xml:space="preserve">As of 8.7.15 the automatic package installation is not working on macs. The </w:t>
       </w:r>
       <w:r>
@@ -7228,11 +7846,11 @@
       <w:pPr>
         <w:pStyle w:val="Heading2"/>
       </w:pPr>
-      <w:bookmarkStart w:id="15" w:name="_Toc302056381"/>
+      <w:bookmarkStart w:id="19" w:name="_Toc302648550"/>
       <w:r>
         <w:t>In Windows:</w:t>
       </w:r>
-      <w:bookmarkEnd w:id="15"/>
+      <w:bookmarkEnd w:id="19"/>
     </w:p>
     <w:p>
       <w:pPr>
@@ -7287,16 +7905,7 @@
           <w:rFonts w:cs="Times New Roman"/>
           <w:szCs w:val="24"/>
         </w:rPr>
-        <w:t xml:space="preserve">.Renviron” or just “Renviron”. Open it with your preferred text editor: WordPad seems to be best thus far. Once open, scroll down to the entry for R_LIBS_USER, if there is one. If it exists, remove any </w:t>
-      </w:r>
-      <w:r>
-        <w:rPr>
-          <w:rStyle w:val="file"/>
-          <w:rFonts w:cs="Times New Roman"/>
-          <w:szCs w:val="24"/>
-        </w:rPr>
-        <w:lastRenderedPageBreak/>
-        <w:t>comment operators (#) preceding it, and edit the designation to your new User library. If it does not exist, create it.</w:t>
+        <w:t>.Renviron” or just “Renviron”. Open it with your preferred text editor: WordPad seems to be best thus far. Once open, scroll down to the entry for R_LIBS_USER, if there is one. If it exists, remove any comment operators (#) preceding it, and edit the designation to your new User library. If it does not exist, create it.</w:t>
       </w:r>
     </w:p>
     <w:p>
@@ -7367,11 +7976,11 @@
       <w:pPr>
         <w:pStyle w:val="Heading1"/>
       </w:pPr>
-      <w:bookmarkStart w:id="16" w:name="_Toc302056382"/>
+      <w:bookmarkStart w:id="20" w:name="_Toc302648551"/>
       <w:r>
         <w:t>Troubleshooting with Java</w:t>
       </w:r>
-      <w:bookmarkEnd w:id="16"/>
+      <w:bookmarkEnd w:id="20"/>
     </w:p>
     <w:p>
       <w:pPr>
@@ -7400,7 +8009,7 @@
       <w:pPr>
         <w:pStyle w:val="Heading2"/>
       </w:pPr>
-      <w:bookmarkStart w:id="17" w:name="_Toc302056383"/>
+      <w:bookmarkStart w:id="21" w:name="_Toc302648552"/>
       <w:r>
         <w:t xml:space="preserve">In </w:t>
       </w:r>
@@ -7410,7 +8019,7 @@
       <w:r>
         <w:t>:</w:t>
       </w:r>
-      <w:bookmarkEnd w:id="17"/>
+      <w:bookmarkEnd w:id="21"/>
     </w:p>
     <w:p>
       <w:pPr>
@@ -7459,7 +8068,7 @@
         </w:rPr>
         <w:t xml:space="preserve"> Version displayed on GUI startup and in the full filename of the RGui or RStudio executable. To download the most recent version, visit: </w:t>
       </w:r>
-      <w:hyperlink r:id="rId13" w:history="1">
+      <w:hyperlink r:id="rId20" w:history="1">
         <w:r>
           <w:rPr>
             <w:rStyle w:val="Hyperlink"/>
@@ -7488,6 +8097,7 @@
           <w:b/>
           <w:szCs w:val="24"/>
         </w:rPr>
+        <w:lastRenderedPageBreak/>
         <w:t>Java:</w:t>
       </w:r>
       <w:r>
@@ -7497,7 +8107,7 @@
         </w:rPr>
         <w:t xml:space="preserve"> Version displayed in folder names within “Java” folder, usually located under C:\Program Files. To download the most recent version, visit: </w:t>
       </w:r>
-      <w:hyperlink r:id="rId14" w:anchor="win" w:history="1">
+      <w:hyperlink r:id="rId21" w:anchor="win" w:history="1">
         <w:r>
           <w:rPr>
             <w:rStyle w:val="Hyperlink"/>
@@ -7653,15 +8263,7 @@
           <w:rFonts w:cs="Times New Roman"/>
           <w:szCs w:val="24"/>
         </w:rPr>
-        <w:t xml:space="preserve">Find rJava.dll within the rJava folder in the library where your R packages are installed. This will either be a user library that you chose the location </w:t>
-      </w:r>
-      <w:r>
-        <w:rPr>
-          <w:rFonts w:cs="Times New Roman"/>
-          <w:szCs w:val="24"/>
-        </w:rPr>
-        <w:lastRenderedPageBreak/>
-        <w:t>for, or the system library under C:\Program Files\R. If there is no entry pointing to an rJava.dll in PATH already, add this full filepath to it. If there is one, replace it. (ex. C:\Users\Seib306\Documents\R\win-library\3.2\rJava\libs\x64\rJava.dll)</w:t>
+        <w:t>Find rJava.dll within the rJava folder in the library where your R packages are installed. This will either be a user library that you chose the location for, or the system library under C:\Program Files\R. If there is no entry pointing to an rJava.dll in PATH already, add this full filepath to it. If there is one, replace it. (ex. C:\Users\Seib306\Documents\R\win-library\3.2\rJava\libs\x64\rJava.dll)</w:t>
       </w:r>
     </w:p>
     <w:p>
@@ -7688,7 +8290,7 @@
       <w:pPr>
         <w:pStyle w:val="Heading2"/>
       </w:pPr>
-      <w:bookmarkStart w:id="18" w:name="_Toc302056384"/>
+      <w:bookmarkStart w:id="22" w:name="_Toc302648553"/>
       <w:r>
         <w:t xml:space="preserve">In </w:t>
       </w:r>
@@ -7698,7 +8300,7 @@
       <w:r>
         <w:t xml:space="preserve"> OS:</w:t>
       </w:r>
-      <w:bookmarkEnd w:id="18"/>
+      <w:bookmarkEnd w:id="22"/>
     </w:p>
     <w:p>
       <w:pPr>
@@ -7719,7 +8321,7 @@
         </w:rPr>
         <w:t xml:space="preserve">Make use of this website: </w:t>
       </w:r>
-      <w:hyperlink r:id="rId15" w:history="1">
+      <w:hyperlink r:id="rId22" w:history="1">
         <w:r>
           <w:rPr>
             <w:rStyle w:val="Hyperlink"/>
@@ -7742,27 +8344,27 @@
       <w:pPr>
         <w:pStyle w:val="Heading1"/>
       </w:pPr>
-      <w:bookmarkStart w:id="19" w:name="_Ref300580569"/>
-      <w:bookmarkStart w:id="20" w:name="_Toc300580927"/>
-      <w:bookmarkStart w:id="21" w:name="_Toc302056385"/>
+      <w:bookmarkStart w:id="23" w:name="_Ref300580569"/>
+      <w:bookmarkStart w:id="24" w:name="_Toc300580927"/>
+      <w:bookmarkStart w:id="25" w:name="_Toc302648554"/>
       <w:r>
         <w:t>Naming/Numbering Conventions</w:t>
       </w:r>
-      <w:bookmarkEnd w:id="19"/>
-      <w:bookmarkEnd w:id="20"/>
-      <w:bookmarkEnd w:id="21"/>
+      <w:bookmarkEnd w:id="23"/>
+      <w:bookmarkEnd w:id="24"/>
+      <w:bookmarkEnd w:id="25"/>
     </w:p>
     <w:p>
       <w:pPr>
         <w:pStyle w:val="Heading2"/>
       </w:pPr>
-      <w:bookmarkStart w:id="22" w:name="_Toc300580928"/>
-      <w:bookmarkStart w:id="23" w:name="_Toc302056386"/>
+      <w:bookmarkStart w:id="26" w:name="_Toc300580928"/>
+      <w:bookmarkStart w:id="27" w:name="_Toc302648555"/>
       <w:r>
         <w:t>R Script File Naming</w:t>
       </w:r>
-      <w:bookmarkEnd w:id="22"/>
-      <w:bookmarkEnd w:id="23"/>
+      <w:bookmarkEnd w:id="26"/>
+      <w:bookmarkEnd w:id="27"/>
     </w:p>
     <w:p>
       <w:pPr>
@@ -8034,6 +8636,7 @@
     <w:p/>
     <w:p>
       <w:r>
+        <w:lastRenderedPageBreak/>
         <w:t>All R Scripts should include:</w:t>
       </w:r>
     </w:p>
@@ -8183,7 +8786,6 @@
     </w:p>
     <w:p>
       <w:r>
-        <w:lastRenderedPageBreak/>
         <w:t>[County]_[data source]_[</w:t>
       </w:r>
       <w:r>
@@ -8209,13 +8811,13 @@
       <w:pPr>
         <w:pStyle w:val="Heading2"/>
       </w:pPr>
-      <w:bookmarkStart w:id="24" w:name="_Toc300580929"/>
-      <w:bookmarkStart w:id="25" w:name="_Toc302056387"/>
+      <w:bookmarkStart w:id="28" w:name="_Toc300580929"/>
+      <w:bookmarkStart w:id="29" w:name="_Toc302648556"/>
       <w:r>
         <w:t>Output File Naming</w:t>
       </w:r>
-      <w:bookmarkEnd w:id="24"/>
-      <w:bookmarkEnd w:id="25"/>
+      <w:bookmarkEnd w:id="28"/>
+      <w:bookmarkEnd w:id="29"/>
     </w:p>
     <w:p>
       <w:r>
@@ -8552,13 +9154,14 @@
       <w:pPr>
         <w:pStyle w:val="Heading2"/>
       </w:pPr>
-      <w:bookmarkStart w:id="26" w:name="_Toc300580930"/>
-      <w:bookmarkStart w:id="27" w:name="_Toc302056388"/>
-      <w:r>
+      <w:bookmarkStart w:id="30" w:name="_Toc300580930"/>
+      <w:bookmarkStart w:id="31" w:name="_Toc302648557"/>
+      <w:r>
+        <w:lastRenderedPageBreak/>
         <w:t>Makefile Code block Numbering</w:t>
       </w:r>
-      <w:bookmarkEnd w:id="26"/>
-      <w:bookmarkEnd w:id="27"/>
+      <w:bookmarkEnd w:id="30"/>
+      <w:bookmarkEnd w:id="31"/>
     </w:p>
     <w:p>
       <w:r>
@@ -8597,7 +9200,6 @@
     </w:p>
     <w:p>
       <w:r>
-        <w:lastRenderedPageBreak/>
         <w:t>For example: C1.3.proc_acticvity.R is called by the second block for module C1 and required 2 paragraphs, so they are labeled cc1-2a and cc1-2b. Note – the number following the dash notes the order of the block in the c1 section of the makefile (2), not the function number of the R script (3).</w:t>
       </w:r>
     </w:p>
@@ -8614,13 +9216,13 @@
       <w:pPr>
         <w:pStyle w:val="Heading1"/>
       </w:pPr>
-      <w:bookmarkStart w:id="28" w:name="_Toc300580931"/>
-      <w:bookmarkStart w:id="29" w:name="_Toc302056389"/>
+      <w:bookmarkStart w:id="32" w:name="_Toc300580931"/>
+      <w:bookmarkStart w:id="33" w:name="_Toc302648558"/>
       <w:r>
         <w:t>Making Changes</w:t>
       </w:r>
-      <w:bookmarkEnd w:id="28"/>
-      <w:bookmarkEnd w:id="29"/>
+      <w:bookmarkEnd w:id="32"/>
+      <w:bookmarkEnd w:id="33"/>
     </w:p>
     <w:p>
       <w:pPr>
@@ -8994,6 +9596,7 @@
           <w:rFonts w:cs="Times New Roman"/>
           <w:szCs w:val="24"/>
         </w:rPr>
+        <w:lastRenderedPageBreak/>
         <w:br/>
       </w:r>
       <w:r>
@@ -9268,15 +9871,7 @@
           <w:rFonts w:cs="Times New Roman"/>
           <w:szCs w:val="24"/>
         </w:rPr>
-        <w:t xml:space="preserve">All project members are required to seek approval and a code review for all changes made to the system before committing them to the master branch. In addition, all project members must keep the “system_documentation.xlsx” and “CEDS_code_change_tracker.xlsx” </w:t>
-      </w:r>
-      <w:r>
-        <w:rPr>
-          <w:rFonts w:cs="Times New Roman"/>
-          <w:szCs w:val="24"/>
-        </w:rPr>
-        <w:lastRenderedPageBreak/>
-        <w:t>files updated with descriptions of the changes made any alterations or additions reflected appropriately.</w:t>
+        <w:t>All project members are required to seek approval and a code review for all changes made to the system before committing them to the master branch. In addition, all project members must keep the “system_documentation.xlsx” and “CEDS_code_change_tracker.xlsx” files updated with descriptions of the changes made any alterations or additions reflected appropriately.</w:t>
       </w:r>
     </w:p>
     <w:p>
@@ -9404,21 +9999,21 @@
       <w:pPr>
         <w:pStyle w:val="Heading1"/>
       </w:pPr>
-      <w:bookmarkStart w:id="30" w:name="_Toc302056390"/>
+      <w:bookmarkStart w:id="34" w:name="_Toc302648559"/>
       <w:r>
         <w:t>CEDS-Specific Coding and Comment Conventions</w:t>
       </w:r>
-      <w:bookmarkEnd w:id="30"/>
+      <w:bookmarkEnd w:id="34"/>
     </w:p>
     <w:p>
       <w:pPr>
         <w:pStyle w:val="Heading2"/>
       </w:pPr>
-      <w:bookmarkStart w:id="31" w:name="_Toc302056391"/>
+      <w:bookmarkStart w:id="35" w:name="_Toc302648560"/>
       <w:r>
         <w:t>Function Header Comments</w:t>
       </w:r>
-      <w:bookmarkEnd w:id="31"/>
+      <w:bookmarkEnd w:id="35"/>
     </w:p>
     <w:p>
       <w:pPr>
@@ -9539,6 +10134,7 @@
           <w:rFonts w:cs="Times New Roman"/>
           <w:szCs w:val="24"/>
         </w:rPr>
+        <w:lastRenderedPageBreak/>
         <w:t>Author(s)</w:t>
       </w:r>
     </w:p>
@@ -9753,11 +10349,11 @@
       <w:pPr>
         <w:pStyle w:val="Heading2"/>
       </w:pPr>
-      <w:bookmarkStart w:id="32" w:name="_Toc302056392"/>
+      <w:bookmarkStart w:id="36" w:name="_Toc302648561"/>
       <w:r>
         <w:t>Script Header Comments</w:t>
       </w:r>
-      <w:bookmarkEnd w:id="32"/>
+      <w:bookmarkEnd w:id="36"/>
     </w:p>
     <w:p>
       <w:pPr>
@@ -9773,7 +10369,6 @@
           <w:rFonts w:cs="Times New Roman"/>
           <w:szCs w:val="24"/>
         </w:rPr>
-        <w:lastRenderedPageBreak/>
         <w:t>Whenever creating a new R script to add to the CEDS system, it must be documented with a standard set of header comments. These must consist of:</w:t>
       </w:r>
     </w:p>
@@ -10024,11 +10619,11 @@
       <w:pPr>
         <w:pStyle w:val="Heading2"/>
       </w:pPr>
-      <w:bookmarkStart w:id="33" w:name="_Toc302056393"/>
+      <w:bookmarkStart w:id="37" w:name="_Toc302648562"/>
       <w:r>
         <w:t>Script Header Code</w:t>
       </w:r>
-      <w:bookmarkEnd w:id="33"/>
+      <w:bookmarkEnd w:id="37"/>
     </w:p>
     <w:p>
       <w:pPr>
@@ -10101,7 +10696,15 @@
           <w:rFonts w:cs="Times New Roman"/>
           <w:szCs w:val="24"/>
         </w:rPr>
-        <w:t>Following this, there are places to assign the name of the script, the first message to print to the log, and any auxiliary function files required, each to its own variable. The script must then source the “header.</w:t>
+        <w:t xml:space="preserve">Following this, there are places to assign the name of the script, the first message to print to the log, and any auxiliary function files required, each to its own variable. The script must </w:t>
+      </w:r>
+      <w:r>
+        <w:rPr>
+          <w:rFonts w:cs="Times New Roman"/>
+          <w:szCs w:val="24"/>
+        </w:rPr>
+        <w:lastRenderedPageBreak/>
+        <w:t>then source the “header.</w:t>
       </w:r>
       <w:r>
         <w:rPr>
@@ -10178,7 +10781,7 @@
       <w:pPr>
         <w:pStyle w:val="Heading2"/>
       </w:pPr>
-      <w:bookmarkStart w:id="34" w:name="_Toc302056394"/>
+      <w:bookmarkStart w:id="38" w:name="_Toc302648563"/>
       <w:r>
         <w:t xml:space="preserve">Use of </w:t>
       </w:r>
@@ -10188,7 +10791,7 @@
       <w:r>
         <w:t xml:space="preserve"> CEDS IO Functions</w:t>
       </w:r>
-      <w:bookmarkEnd w:id="34"/>
+      <w:bookmarkEnd w:id="38"/>
     </w:p>
     <w:p>
       <w:pPr>
@@ -10234,7 +10837,6 @@
           <w:rFonts w:cs="Times New Roman"/>
           <w:szCs w:val="24"/>
         </w:rPr>
-        <w:lastRenderedPageBreak/>
         <w:t>Standard use of readData() involves a domain name, a file name, and (if reading an .xlsx file) an extension and sheet name. The default extension is .csv, so it is not necessary to specify that when reading a .csv file. Giving no sheet name causes readData() to read all available sheets and return a list of data frames, rather than a single data frame, if there are multiple.</w:t>
       </w:r>
     </w:p>
@@ -10429,11 +11031,11 @@
       <w:pPr>
         <w:pStyle w:val="Heading2"/>
       </w:pPr>
-      <w:bookmarkStart w:id="35" w:name="_Toc302056395"/>
+      <w:bookmarkStart w:id="39" w:name="_Toc302648564"/>
       <w:r>
         <w:t>Logging</w:t>
       </w:r>
-      <w:bookmarkEnd w:id="35"/>
+      <w:bookmarkEnd w:id="39"/>
     </w:p>
     <w:p>
       <w:pPr>
@@ -10491,6 +11093,7 @@
           <w:rFonts w:cs="Times New Roman"/>
           <w:szCs w:val="24"/>
         </w:rPr>
+        <w:lastRenderedPageBreak/>
         <w:t>Each call of printLog() literally prints the parameter string to the log as a message- this also appears in the console when running individual scripts or executing the system.</w:t>
       </w:r>
     </w:p>
@@ -10616,11 +11219,11 @@
       <w:pPr>
         <w:pStyle w:val="Heading2"/>
       </w:pPr>
-      <w:bookmarkStart w:id="36" w:name="_Toc302056396"/>
+      <w:bookmarkStart w:id="40" w:name="_Toc302648565"/>
       <w:r>
         <w:t>Metadata</w:t>
       </w:r>
-      <w:bookmarkEnd w:id="36"/>
+      <w:bookmarkEnd w:id="40"/>
     </w:p>
     <w:p>
       <w:pPr>
@@ -10719,11 +11322,11 @@
       <w:pPr>
         <w:pStyle w:val="Heading2"/>
       </w:pPr>
-      <w:bookmarkStart w:id="37" w:name="_Toc302056397"/>
+      <w:bookmarkStart w:id="41" w:name="_Toc302648566"/>
       <w:r>
         <w:t>Diagnostics</w:t>
       </w:r>
-      <w:bookmarkEnd w:id="37"/>
+      <w:bookmarkEnd w:id="41"/>
     </w:p>
     <w:p>
       <w:pPr>
@@ -10794,29 +11397,30 @@
       <w:pPr>
         <w:pStyle w:val="Heading1"/>
       </w:pPr>
-      <w:bookmarkStart w:id="38" w:name="_Ref300573619"/>
-      <w:bookmarkStart w:id="39" w:name="_Ref300573629"/>
-      <w:bookmarkStart w:id="40" w:name="_Toc300580932"/>
-      <w:bookmarkStart w:id="41" w:name="_Toc302056398"/>
-      <w:r>
+      <w:bookmarkStart w:id="42" w:name="_Ref300573619"/>
+      <w:bookmarkStart w:id="43" w:name="_Ref300573629"/>
+      <w:bookmarkStart w:id="44" w:name="_Toc300580932"/>
+      <w:bookmarkStart w:id="45" w:name="_Toc302648567"/>
+      <w:r>
+        <w:lastRenderedPageBreak/>
         <w:t>Module B &amp; C Overview and Data Addition Instructions</w:t>
-      </w:r>
-      <w:bookmarkEnd w:id="38"/>
-      <w:bookmarkEnd w:id="39"/>
-      <w:bookmarkEnd w:id="40"/>
-      <w:bookmarkEnd w:id="41"/>
-    </w:p>
-    <w:p>
-      <w:pPr>
-        <w:pStyle w:val="Heading2"/>
-      </w:pPr>
-      <w:bookmarkStart w:id="42" w:name="_Toc300580933"/>
-      <w:bookmarkStart w:id="43" w:name="_Toc302056399"/>
-      <w:r>
-        <w:t>Overview:</w:t>
       </w:r>
       <w:bookmarkEnd w:id="42"/>
       <w:bookmarkEnd w:id="43"/>
+      <w:bookmarkEnd w:id="44"/>
+      <w:bookmarkEnd w:id="45"/>
+    </w:p>
+    <w:p>
+      <w:pPr>
+        <w:pStyle w:val="Heading2"/>
+      </w:pPr>
+      <w:bookmarkStart w:id="46" w:name="_Toc300580933"/>
+      <w:bookmarkStart w:id="47" w:name="_Toc302648568"/>
+      <w:r>
+        <w:t>Overview:</w:t>
+      </w:r>
+      <w:bookmarkEnd w:id="46"/>
+      <w:bookmarkEnd w:id="47"/>
     </w:p>
     <w:p>
       <w:pPr>
@@ -11181,13 +11785,13 @@
       <w:pPr>
         <w:pStyle w:val="Heading2"/>
       </w:pPr>
-      <w:bookmarkStart w:id="44" w:name="_Toc300580934"/>
-      <w:bookmarkStart w:id="45" w:name="_Toc302056400"/>
+      <w:bookmarkStart w:id="48" w:name="_Toc300580934"/>
+      <w:bookmarkStart w:id="49" w:name="_Toc302648569"/>
       <w:r>
         <w:t>Adding data:</w:t>
       </w:r>
-      <w:bookmarkEnd w:id="44"/>
-      <w:bookmarkEnd w:id="45"/>
+      <w:bookmarkEnd w:id="48"/>
+      <w:bookmarkEnd w:id="49"/>
     </w:p>
     <w:p>
       <w:pPr>
@@ -11394,6 +11998,7 @@
           <w:rFonts w:cs="Times New Roman"/>
           <w:szCs w:val="24"/>
         </w:rPr>
+        <w:lastRenderedPageBreak/>
         <w:t>Note: You must use actual tabs when adding new lines to a Makefile. It will not accept spaces as a substitute.</w:t>
       </w:r>
     </w:p>
@@ -11444,16 +12049,16 @@
       <w:pPr>
         <w:pStyle w:val="Heading2"/>
       </w:pPr>
-      <w:bookmarkStart w:id="46" w:name="_Toc300580935"/>
-      <w:bookmarkStart w:id="47" w:name="_Toc302056401"/>
+      <w:bookmarkStart w:id="50" w:name="_Toc300580935"/>
+      <w:bookmarkStart w:id="51" w:name="_Toc302648570"/>
       <w:r>
         <w:t>Adding a new emissions species</w:t>
       </w:r>
       <w:r>
         <w:t>:</w:t>
       </w:r>
-      <w:bookmarkEnd w:id="46"/>
-      <w:bookmarkEnd w:id="47"/>
+      <w:bookmarkEnd w:id="50"/>
+      <w:bookmarkEnd w:id="51"/>
     </w:p>
     <w:p>
       <w:pPr>
@@ -11545,13 +12150,13 @@
       <w:pPr>
         <w:pStyle w:val="Heading1"/>
       </w:pPr>
-      <w:bookmarkStart w:id="48" w:name="_Toc300580936"/>
-      <w:bookmarkStart w:id="49" w:name="_Toc302056402"/>
+      <w:bookmarkStart w:id="52" w:name="_Toc300580936"/>
+      <w:bookmarkStart w:id="53" w:name="_Toc302648571"/>
       <w:r>
         <w:t>Module E Overview</w:t>
       </w:r>
-      <w:bookmarkEnd w:id="48"/>
-      <w:bookmarkEnd w:id="49"/>
+      <w:bookmarkEnd w:id="52"/>
+      <w:bookmarkEnd w:id="53"/>
     </w:p>
     <w:p>
       <w:pPr>
@@ -11617,8 +12222,8 @@
       </w:r>
     </w:p>
     <w:sectPr>
-      <w:footerReference w:type="even" r:id="rId16"/>
-      <w:footerReference w:type="default" r:id="rId17"/>
+      <w:footerReference w:type="even" r:id="rId23"/>
+      <w:footerReference w:type="default" r:id="rId24"/>
       <w:pgSz w:w="12240" w:h="15840"/>
       <w:pgMar w:top="1440" w:right="1440" w:bottom="1440" w:left="1440" w:header="720" w:footer="720" w:gutter="0"/>
       <w:cols w:space="720"/>
@@ -11739,7 +12344,7 @@
         <w:sz w:val="20"/>
         <w:szCs w:val="20"/>
       </w:rPr>
-      <w:t>17</w:t>
+      <w:t>1</w:t>
     </w:r>
     <w:r>
       <w:rPr>
@@ -12105,6 +12710,95 @@
     </w:lvl>
   </w:abstractNum>
   <w:abstractNum w:abstractNumId="3">
+    <w:nsid w:val="10A65B7B"/>
+    <w:multiLevelType w:val="hybridMultilevel"/>
+    <w:tmpl w:val="17CE8506"/>
+    <w:lvl w:ilvl="0" w:tplc="0409000F">
+      <w:start w:val="1"/>
+      <w:numFmt w:val="decimal"/>
+      <w:lvlText w:val="%1."/>
+      <w:lvlJc w:val="left"/>
+      <w:pPr>
+        <w:ind w:left="720" w:hanging="360"/>
+      </w:pPr>
+      <w:rPr>
+        <w:rFonts w:hint="default"/>
+      </w:rPr>
+    </w:lvl>
+    <w:lvl w:ilvl="1" w:tplc="04090019" w:tentative="1">
+      <w:start w:val="1"/>
+      <w:numFmt w:val="lowerLetter"/>
+      <w:lvlText w:val="%2."/>
+      <w:lvlJc w:val="left"/>
+      <w:pPr>
+        <w:ind w:left="1440" w:hanging="360"/>
+      </w:pPr>
+    </w:lvl>
+    <w:lvl w:ilvl="2" w:tplc="0409001B" w:tentative="1">
+      <w:start w:val="1"/>
+      <w:numFmt w:val="lowerRoman"/>
+      <w:lvlText w:val="%3."/>
+      <w:lvlJc w:val="right"/>
+      <w:pPr>
+        <w:ind w:left="2160" w:hanging="180"/>
+      </w:pPr>
+    </w:lvl>
+    <w:lvl w:ilvl="3" w:tplc="0409000F" w:tentative="1">
+      <w:start w:val="1"/>
+      <w:numFmt w:val="decimal"/>
+      <w:lvlText w:val="%4."/>
+      <w:lvlJc w:val="left"/>
+      <w:pPr>
+        <w:ind w:left="2880" w:hanging="360"/>
+      </w:pPr>
+    </w:lvl>
+    <w:lvl w:ilvl="4" w:tplc="04090019" w:tentative="1">
+      <w:start w:val="1"/>
+      <w:numFmt w:val="lowerLetter"/>
+      <w:lvlText w:val="%5."/>
+      <w:lvlJc w:val="left"/>
+      <w:pPr>
+        <w:ind w:left="3600" w:hanging="360"/>
+      </w:pPr>
+    </w:lvl>
+    <w:lvl w:ilvl="5" w:tplc="0409001B" w:tentative="1">
+      <w:start w:val="1"/>
+      <w:numFmt w:val="lowerRoman"/>
+      <w:lvlText w:val="%6."/>
+      <w:lvlJc w:val="right"/>
+      <w:pPr>
+        <w:ind w:left="4320" w:hanging="180"/>
+      </w:pPr>
+    </w:lvl>
+    <w:lvl w:ilvl="6" w:tplc="0409000F" w:tentative="1">
+      <w:start w:val="1"/>
+      <w:numFmt w:val="decimal"/>
+      <w:lvlText w:val="%7."/>
+      <w:lvlJc w:val="left"/>
+      <w:pPr>
+        <w:ind w:left="5040" w:hanging="360"/>
+      </w:pPr>
+    </w:lvl>
+    <w:lvl w:ilvl="7" w:tplc="04090019" w:tentative="1">
+      <w:start w:val="1"/>
+      <w:numFmt w:val="lowerLetter"/>
+      <w:lvlText w:val="%8."/>
+      <w:lvlJc w:val="left"/>
+      <w:pPr>
+        <w:ind w:left="5760" w:hanging="360"/>
+      </w:pPr>
+    </w:lvl>
+    <w:lvl w:ilvl="8" w:tplc="0409001B" w:tentative="1">
+      <w:start w:val="1"/>
+      <w:numFmt w:val="lowerRoman"/>
+      <w:lvlText w:val="%9."/>
+      <w:lvlJc w:val="right"/>
+      <w:pPr>
+        <w:ind w:left="6480" w:hanging="180"/>
+      </w:pPr>
+    </w:lvl>
+  </w:abstractNum>
+  <w:abstractNum w:abstractNumId="4">
     <w:nsid w:val="12B84AA0"/>
     <w:multiLevelType w:val="hybridMultilevel"/>
     <w:tmpl w:val="C0AADB4A"/>
@@ -12193,7 +12887,7 @@
       </w:pPr>
     </w:lvl>
   </w:abstractNum>
-  <w:abstractNum w:abstractNumId="4">
+  <w:abstractNum w:abstractNumId="5">
     <w:nsid w:val="14633DD6"/>
     <w:multiLevelType w:val="hybridMultilevel"/>
     <w:tmpl w:val="8A5EB75E"/>
@@ -12279,7 +12973,7 @@
       </w:pPr>
     </w:lvl>
   </w:abstractNum>
-  <w:abstractNum w:abstractNumId="5">
+  <w:abstractNum w:abstractNumId="6">
     <w:nsid w:val="1C732892"/>
     <w:multiLevelType w:val="hybridMultilevel"/>
     <w:tmpl w:val="3054811E"/>
@@ -12392,7 +13086,7 @@
       </w:rPr>
     </w:lvl>
   </w:abstractNum>
-  <w:abstractNum w:abstractNumId="6">
+  <w:abstractNum w:abstractNumId="7">
     <w:nsid w:val="28591A54"/>
     <w:multiLevelType w:val="hybridMultilevel"/>
     <w:tmpl w:val="85D6C1B6"/>
@@ -12505,7 +13199,7 @@
       </w:rPr>
     </w:lvl>
   </w:abstractNum>
-  <w:abstractNum w:abstractNumId="7">
+  <w:abstractNum w:abstractNumId="8">
     <w:nsid w:val="290B56CB"/>
     <w:multiLevelType w:val="hybridMultilevel"/>
     <w:tmpl w:val="E5B88778"/>
@@ -12618,7 +13312,7 @@
       </w:rPr>
     </w:lvl>
   </w:abstractNum>
-  <w:abstractNum w:abstractNumId="8">
+  <w:abstractNum w:abstractNumId="9">
     <w:nsid w:val="2ADA2CC9"/>
     <w:multiLevelType w:val="hybridMultilevel"/>
     <w:tmpl w:val="BF62848A"/>
@@ -12731,7 +13425,7 @@
       </w:rPr>
     </w:lvl>
   </w:abstractNum>
-  <w:abstractNum w:abstractNumId="9">
+  <w:abstractNum w:abstractNumId="10">
     <w:nsid w:val="2D183343"/>
     <w:multiLevelType w:val="hybridMultilevel"/>
     <w:tmpl w:val="8FF8A2DC"/>
@@ -12844,7 +13538,7 @@
       </w:rPr>
     </w:lvl>
   </w:abstractNum>
-  <w:abstractNum w:abstractNumId="10">
+  <w:abstractNum w:abstractNumId="11">
     <w:nsid w:val="2E4A7C4A"/>
     <w:multiLevelType w:val="hybridMultilevel"/>
     <w:tmpl w:val="FC2265C0"/>
@@ -12957,7 +13651,7 @@
       </w:rPr>
     </w:lvl>
   </w:abstractNum>
-  <w:abstractNum w:abstractNumId="11">
+  <w:abstractNum w:abstractNumId="12">
     <w:nsid w:val="307B2440"/>
     <w:multiLevelType w:val="hybridMultilevel"/>
     <w:tmpl w:val="A344D6F2"/>
@@ -13070,7 +13764,7 @@
       </w:rPr>
     </w:lvl>
   </w:abstractNum>
-  <w:abstractNum w:abstractNumId="12">
+  <w:abstractNum w:abstractNumId="13">
     <w:nsid w:val="35203C29"/>
     <w:multiLevelType w:val="hybridMultilevel"/>
     <w:tmpl w:val="66B231A4"/>
@@ -13183,7 +13877,7 @@
       </w:rPr>
     </w:lvl>
   </w:abstractNum>
-  <w:abstractNum w:abstractNumId="13">
+  <w:abstractNum w:abstractNumId="14">
     <w:nsid w:val="37EF18D2"/>
     <w:multiLevelType w:val="hybridMultilevel"/>
     <w:tmpl w:val="52E20408"/>
@@ -13296,7 +13990,7 @@
       </w:rPr>
     </w:lvl>
   </w:abstractNum>
-  <w:abstractNum w:abstractNumId="14">
+  <w:abstractNum w:abstractNumId="15">
     <w:nsid w:val="3DBC105B"/>
     <w:multiLevelType w:val="hybridMultilevel"/>
     <w:tmpl w:val="07882A2C"/>
@@ -13385,7 +14079,7 @@
       </w:pPr>
     </w:lvl>
   </w:abstractNum>
-  <w:abstractNum w:abstractNumId="15">
+  <w:abstractNum w:abstractNumId="16">
     <w:nsid w:val="3E6731EE"/>
     <w:multiLevelType w:val="hybridMultilevel"/>
     <w:tmpl w:val="6D6C2D00"/>
@@ -13498,7 +14192,7 @@
       </w:rPr>
     </w:lvl>
   </w:abstractNum>
-  <w:abstractNum w:abstractNumId="16">
+  <w:abstractNum w:abstractNumId="17">
     <w:nsid w:val="42335F9C"/>
     <w:multiLevelType w:val="hybridMultilevel"/>
     <w:tmpl w:val="9E9094D8"/>
@@ -13611,7 +14305,7 @@
       </w:rPr>
     </w:lvl>
   </w:abstractNum>
-  <w:abstractNum w:abstractNumId="17">
+  <w:abstractNum w:abstractNumId="18">
     <w:nsid w:val="44B75EE1"/>
     <w:multiLevelType w:val="hybridMultilevel"/>
     <w:tmpl w:val="D9AA1208"/>
@@ -13724,7 +14418,7 @@
       </w:rPr>
     </w:lvl>
   </w:abstractNum>
-  <w:abstractNum w:abstractNumId="18">
+  <w:abstractNum w:abstractNumId="19">
     <w:nsid w:val="53191CFE"/>
     <w:multiLevelType w:val="hybridMultilevel"/>
     <w:tmpl w:val="FC12D81E"/>
@@ -13837,7 +14531,7 @@
       </w:rPr>
     </w:lvl>
   </w:abstractNum>
-  <w:abstractNum w:abstractNumId="19">
+  <w:abstractNum w:abstractNumId="20">
     <w:nsid w:val="53565F82"/>
     <w:multiLevelType w:val="hybridMultilevel"/>
     <w:tmpl w:val="575607CE"/>
@@ -13950,7 +14644,7 @@
       </w:rPr>
     </w:lvl>
   </w:abstractNum>
-  <w:abstractNum w:abstractNumId="20">
+  <w:abstractNum w:abstractNumId="21">
     <w:nsid w:val="5F0516EA"/>
     <w:multiLevelType w:val="hybridMultilevel"/>
     <w:tmpl w:val="673AA5FA"/>
@@ -14039,7 +14733,7 @@
       </w:pPr>
     </w:lvl>
   </w:abstractNum>
-  <w:abstractNum w:abstractNumId="21">
+  <w:abstractNum w:abstractNumId="22">
     <w:nsid w:val="5FD24398"/>
     <w:multiLevelType w:val="hybridMultilevel"/>
     <w:tmpl w:val="DC78A9A0"/>
@@ -14152,7 +14846,7 @@
       </w:rPr>
     </w:lvl>
   </w:abstractNum>
-  <w:abstractNum w:abstractNumId="22">
+  <w:abstractNum w:abstractNumId="23">
     <w:nsid w:val="620D6849"/>
     <w:multiLevelType w:val="hybridMultilevel"/>
     <w:tmpl w:val="DBD63088"/>
@@ -14241,7 +14935,7 @@
       </w:pPr>
     </w:lvl>
   </w:abstractNum>
-  <w:abstractNum w:abstractNumId="23">
+  <w:abstractNum w:abstractNumId="24">
     <w:nsid w:val="6BC11818"/>
     <w:multiLevelType w:val="hybridMultilevel"/>
     <w:tmpl w:val="376ECE84"/>
@@ -14330,7 +15024,7 @@
       </w:pPr>
     </w:lvl>
   </w:abstractNum>
-  <w:abstractNum w:abstractNumId="24">
+  <w:abstractNum w:abstractNumId="25">
     <w:nsid w:val="6CD62BB7"/>
     <w:multiLevelType w:val="hybridMultilevel"/>
     <w:tmpl w:val="8564F3A6"/>
@@ -14420,7 +15114,7 @@
       </w:pPr>
     </w:lvl>
   </w:abstractNum>
-  <w:abstractNum w:abstractNumId="25">
+  <w:abstractNum w:abstractNumId="26">
     <w:nsid w:val="6CFD663C"/>
     <w:multiLevelType w:val="hybridMultilevel"/>
     <w:tmpl w:val="C4AA5620"/>
@@ -14533,7 +15227,7 @@
       </w:rPr>
     </w:lvl>
   </w:abstractNum>
-  <w:abstractNum w:abstractNumId="26">
+  <w:abstractNum w:abstractNumId="27">
     <w:nsid w:val="780C3B5C"/>
     <w:multiLevelType w:val="hybridMultilevel"/>
     <w:tmpl w:val="00144928"/>
@@ -14647,61 +15341,61 @@
     </w:lvl>
   </w:abstractNum>
   <w:num w:numId="1">
+    <w:abstractNumId w:val="15"/>
+  </w:num>
+  <w:num w:numId="2">
+    <w:abstractNumId w:val="4"/>
+  </w:num>
+  <w:num w:numId="3">
     <w:abstractNumId w:val="14"/>
   </w:num>
-  <w:num w:numId="2">
-    <w:abstractNumId w:val="3"/>
-  </w:num>
-  <w:num w:numId="3">
-    <w:abstractNumId w:val="13"/>
-  </w:num>
   <w:num w:numId="4">
-    <w:abstractNumId w:val="19"/>
+    <w:abstractNumId w:val="20"/>
   </w:num>
   <w:num w:numId="5">
-    <w:abstractNumId w:val="16"/>
+    <w:abstractNumId w:val="17"/>
   </w:num>
   <w:num w:numId="6">
-    <w:abstractNumId w:val="11"/>
+    <w:abstractNumId w:val="12"/>
   </w:num>
   <w:num w:numId="7">
-    <w:abstractNumId w:val="17"/>
+    <w:abstractNumId w:val="18"/>
   </w:num>
   <w:num w:numId="8">
     <w:abstractNumId w:val="2"/>
   </w:num>
   <w:num w:numId="9">
-    <w:abstractNumId w:val="6"/>
+    <w:abstractNumId w:val="7"/>
   </w:num>
   <w:num w:numId="10">
-    <w:abstractNumId w:val="26"/>
+    <w:abstractNumId w:val="27"/>
   </w:num>
   <w:num w:numId="11">
-    <w:abstractNumId w:val="7"/>
+    <w:abstractNumId w:val="8"/>
   </w:num>
   <w:num w:numId="12">
-    <w:abstractNumId w:val="20"/>
+    <w:abstractNumId w:val="21"/>
   </w:num>
   <w:num w:numId="13">
-    <w:abstractNumId w:val="24"/>
+    <w:abstractNumId w:val="25"/>
   </w:num>
   <w:num w:numId="14">
-    <w:abstractNumId w:val="15"/>
+    <w:abstractNumId w:val="16"/>
   </w:num>
   <w:num w:numId="15">
-    <w:abstractNumId w:val="8"/>
+    <w:abstractNumId w:val="9"/>
   </w:num>
   <w:num w:numId="16">
-    <w:abstractNumId w:val="9"/>
+    <w:abstractNumId w:val="10"/>
   </w:num>
   <w:num w:numId="17">
     <w:abstractNumId w:val="0"/>
   </w:num>
   <w:num w:numId="18">
-    <w:abstractNumId w:val="22"/>
+    <w:abstractNumId w:val="23"/>
   </w:num>
   <w:num w:numId="19">
-    <w:abstractNumId w:val="12"/>
+    <w:abstractNumId w:val="13"/>
   </w:num>
   <w:num w:numId="20">
     <w:abstractNumId w:val="1"/>
@@ -14730,10 +15424,10 @@
     </w:lvlOverride>
   </w:num>
   <w:num w:numId="21">
-    <w:abstractNumId w:val="5"/>
+    <w:abstractNumId w:val="6"/>
   </w:num>
   <w:num w:numId="22">
-    <w:abstractNumId w:val="4"/>
+    <w:abstractNumId w:val="5"/>
     <w:lvlOverride w:ilvl="0">
       <w:startOverride w:val="1"/>
     </w:lvlOverride>
@@ -14766,19 +15460,22 @@
     <w:abstractNumId w:val="1"/>
   </w:num>
   <w:num w:numId="24">
-    <w:abstractNumId w:val="23"/>
+    <w:abstractNumId w:val="24"/>
   </w:num>
   <w:num w:numId="25">
-    <w:abstractNumId w:val="25"/>
+    <w:abstractNumId w:val="26"/>
   </w:num>
   <w:num w:numId="26">
-    <w:abstractNumId w:val="10"/>
+    <w:abstractNumId w:val="11"/>
   </w:num>
   <w:num w:numId="27">
-    <w:abstractNumId w:val="21"/>
+    <w:abstractNumId w:val="22"/>
   </w:num>
   <w:num w:numId="28">
-    <w:abstractNumId w:val="18"/>
+    <w:abstractNumId w:val="19"/>
+  </w:num>
+  <w:num w:numId="29">
+    <w:abstractNumId w:val="3"/>
   </w:num>
 </w:numbering>
 </file>
@@ -15450,6 +16147,17 @@
       </w:tblCellMar>
     </w:tblPr>
   </w:style>
+  <w:style w:type="character" w:styleId="Emphasis">
+    <w:name w:val="Emphasis"/>
+    <w:basedOn w:val="DefaultParagraphFont"/>
+    <w:uiPriority w:val="20"/>
+    <w:qFormat/>
+    <w:rsid w:val="00C55ADE"/>
+    <w:rPr>
+      <w:i/>
+      <w:iCs/>
+    </w:rPr>
+  </w:style>
 </w:styles>
 </file>
 
@@ -16120,6 +16828,17 @@
       </w:tblCellMar>
     </w:tblPr>
   </w:style>
+  <w:style w:type="character" w:styleId="Emphasis">
+    <w:name w:val="Emphasis"/>
+    <w:basedOn w:val="DefaultParagraphFont"/>
+    <w:uiPriority w:val="20"/>
+    <w:qFormat/>
+    <w:rsid w:val="00C55ADE"/>
+    <w:rPr>
+      <w:i/>
+      <w:iCs/>
+    </w:rPr>
+  </w:style>
 </w:styles>
 </file>
 
@@ -16413,7 +17132,7 @@
 </file>
 
 <file path=customXml/itemProps1.xml><?xml version="1.0" encoding="utf-8"?>
-<ds:datastoreItem xmlns:ds="http://schemas.openxmlformats.org/officeDocument/2006/customXml" ds:itemID="{96A6BC3F-8F16-8A4A-BD23-D00E02CAADF6}">
+<ds:datastoreItem xmlns:ds="http://schemas.openxmlformats.org/officeDocument/2006/customXml" ds:itemID="{BB451A04-0575-DA4F-BB1A-03FC94A4F0B4}">
   <ds:schemaRefs>
     <ds:schemaRef ds:uri="http://schemas.openxmlformats.org/officeDocument/2006/bibliography"/>
   </ds:schemaRefs>

</xml_diff>

<commit_message>
Update code tracker, fix typo in documentation.
</commit_message>
<xml_diff>
--- a/documentation/Introduction_to_CEDS.docx
+++ b/documentation/Introduction_to_CEDS.docx
@@ -5330,16 +5330,7 @@
                 <w:rFonts w:cs="Times New Roman"/>
                 <w:szCs w:val="24"/>
               </w:rPr>
-              <w:t>Load and pro</w:t>
-            </w:r>
-            <w:bookmarkStart w:id="9" w:name="_GoBack"/>
-            <w:bookmarkEnd w:id="9"/>
-            <w:r>
-              <w:rPr>
-                <w:rFonts w:cs="Times New Roman"/>
-                <w:szCs w:val="24"/>
-              </w:rPr>
-              <w:t>cess and combine o</w:t>
+              <w:t>Load and process and combine o</w:t>
             </w:r>
             <w:r>
               <w:rPr>
@@ -5862,7 +5853,21 @@
                 <w:rFonts w:cs="Times New Roman"/>
                 <w:szCs w:val="24"/>
               </w:rPr>
-              <w:t xml:space="preserve">Emission Factor scaling </w:t>
+              <w:t xml:space="preserve">Emission </w:t>
+            </w:r>
+            <w:r>
+              <w:rPr>
+                <w:rFonts w:cs="Times New Roman"/>
+                <w:szCs w:val="24"/>
+              </w:rPr>
+              <w:t>Inventory Estimates</w:t>
+            </w:r>
+            <w:r>
+              <w:rPr>
+                <w:rFonts w:cs="Times New Roman"/>
+                <w:szCs w:val="24"/>
+              </w:rPr>
+              <w:t xml:space="preserve"> </w:t>
             </w:r>
           </w:p>
         </w:tc>
@@ -5885,6 +5890,13 @@
                 <w:szCs w:val="24"/>
               </w:rPr>
             </w:pPr>
+            <w:r>
+              <w:rPr>
+                <w:rFonts w:cs="Times New Roman"/>
+                <w:szCs w:val="24"/>
+              </w:rPr>
+              <w:t>F</w:t>
+            </w:r>
           </w:p>
         </w:tc>
         <w:tc>
@@ -5901,6 +5913,22 @@
                 <w:szCs w:val="24"/>
               </w:rPr>
             </w:pPr>
+            <w:r>
+              <w:rPr>
+                <w:rFonts w:cs="Times New Roman"/>
+                <w:szCs w:val="24"/>
+              </w:rPr>
+              <w:t xml:space="preserve">Emission/Emission </w:t>
+            </w:r>
+            <w:bookmarkStart w:id="9" w:name="_GoBack"/>
+            <w:bookmarkEnd w:id="9"/>
+            <w:r>
+              <w:rPr>
+                <w:rFonts w:cs="Times New Roman"/>
+                <w:szCs w:val="24"/>
+              </w:rPr>
+              <w:t>Factor Scaling</w:t>
+            </w:r>
           </w:p>
         </w:tc>
       </w:tr>
@@ -15495,7 +15523,7 @@
         <w:sz w:val="20"/>
         <w:szCs w:val="20"/>
       </w:rPr>
-      <w:t>6</w:t>
+      <w:t>7</w:t>
     </w:r>
     <w:r>
       <w:rPr>
@@ -20283,7 +20311,7 @@
 </file>
 
 <file path=customXml/itemProps1.xml><?xml version="1.0" encoding="utf-8"?>
-<ds:datastoreItem xmlns:ds="http://schemas.openxmlformats.org/officeDocument/2006/customXml" ds:itemID="{DAF9E403-B04E-EE4B-A3D8-68A3276F0DCA}">
+<ds:datastoreItem xmlns:ds="http://schemas.openxmlformats.org/officeDocument/2006/customXml" ds:itemID="{2670D942-CB14-734D-B116-FAEE10F65B80}">
   <ds:schemaRefs>
     <ds:schemaRef ds:uri="http://schemas.openxmlformats.org/officeDocument/2006/bibliography"/>
   </ds:schemaRefs>

</xml_diff>

<commit_message>
Updated guidance on domain names, and other misc edits
</commit_message>
<xml_diff>
--- a/documentation/Introduction_to_CEDS.docx
+++ b/documentation/Introduction_to_CEDS.docx
@@ -5918,16 +5918,7 @@
                 <w:rFonts w:cs="Times New Roman"/>
                 <w:szCs w:val="24"/>
               </w:rPr>
-              <w:t xml:space="preserve">Emission/Emission </w:t>
-            </w:r>
-            <w:bookmarkStart w:id="9" w:name="_GoBack"/>
-            <w:bookmarkEnd w:id="9"/>
-            <w:r>
-              <w:rPr>
-                <w:rFonts w:cs="Times New Roman"/>
-                <w:szCs w:val="24"/>
-              </w:rPr>
-              <w:t>Factor Scaling</w:t>
+              <w:t>Emission/Emission Factor Scaling</w:t>
             </w:r>
           </w:p>
         </w:tc>
@@ -5984,21 +5975,21 @@
       <w:pPr>
         <w:pStyle w:val="Heading1"/>
       </w:pPr>
-      <w:bookmarkStart w:id="10" w:name="_Toc302648541"/>
+      <w:bookmarkStart w:id="9" w:name="_Toc302648541"/>
       <w:r>
         <w:t>Prerequisites</w:t>
       </w:r>
+      <w:bookmarkEnd w:id="9"/>
+    </w:p>
+    <w:p>
+      <w:pPr>
+        <w:pStyle w:val="Heading2"/>
+      </w:pPr>
+      <w:bookmarkStart w:id="10" w:name="_Toc302648542"/>
+      <w:r>
+        <w:t>Package Installation:</w:t>
+      </w:r>
       <w:bookmarkEnd w:id="10"/>
-    </w:p>
-    <w:p>
-      <w:pPr>
-        <w:pStyle w:val="Heading2"/>
-      </w:pPr>
-      <w:bookmarkStart w:id="11" w:name="_Toc302648542"/>
-      <w:r>
-        <w:t>Package Installation:</w:t>
-      </w:r>
-      <w:bookmarkEnd w:id="11"/>
     </w:p>
     <w:p>
       <w:r>
@@ -6180,11 +6171,11 @@
       <w:pPr>
         <w:pStyle w:val="Heading2"/>
       </w:pPr>
-      <w:bookmarkStart w:id="12" w:name="_Toc302648543"/>
+      <w:bookmarkStart w:id="11" w:name="_Toc302648543"/>
       <w:r>
         <w:t>Proprietary Data:</w:t>
       </w:r>
-      <w:bookmarkEnd w:id="12"/>
+      <w:bookmarkEnd w:id="11"/>
     </w:p>
     <w:p>
       <w:pPr>
@@ -6247,7 +6238,7 @@
       <w:pPr>
         <w:pStyle w:val="Heading1"/>
       </w:pPr>
-      <w:bookmarkStart w:id="13" w:name="_Toc302648544"/>
+      <w:bookmarkStart w:id="12" w:name="_Toc302648544"/>
       <w:r>
         <w:t xml:space="preserve">Running </w:t>
       </w:r>
@@ -6257,7 +6248,7 @@
       <w:r>
         <w:t xml:space="preserve"> in R</w:t>
       </w:r>
-      <w:bookmarkEnd w:id="13"/>
+      <w:bookmarkEnd w:id="12"/>
     </w:p>
     <w:p>
       <w:pPr>
@@ -6392,7 +6383,7 @@
       <w:pPr>
         <w:pStyle w:val="Heading1"/>
       </w:pPr>
-      <w:bookmarkStart w:id="14" w:name="_Toc302648545"/>
+      <w:bookmarkStart w:id="13" w:name="_Toc302648545"/>
       <w:r>
         <w:t xml:space="preserve">Running the </w:t>
       </w:r>
@@ -6406,7 +6397,7 @@
       <w:r>
         <w:t>Makefile</w:t>
       </w:r>
-      <w:bookmarkEnd w:id="14"/>
+      <w:bookmarkEnd w:id="13"/>
       <w:proofErr w:type="spellEnd"/>
     </w:p>
     <w:p>
@@ -6554,11 +6545,11 @@
       <w:pPr>
         <w:pStyle w:val="Heading2"/>
       </w:pPr>
-      <w:bookmarkStart w:id="15" w:name="_Toc302648546"/>
+      <w:bookmarkStart w:id="14" w:name="_Toc302648546"/>
       <w:r>
         <w:t>Running in Mac OS</w:t>
       </w:r>
-      <w:bookmarkEnd w:id="15"/>
+      <w:bookmarkEnd w:id="14"/>
     </w:p>
     <w:p>
       <w:pPr>
@@ -7540,11 +7531,11 @@
       <w:pPr>
         <w:pStyle w:val="Heading2"/>
       </w:pPr>
-      <w:bookmarkStart w:id="16" w:name="_Toc302648547"/>
+      <w:bookmarkStart w:id="15" w:name="_Toc302648547"/>
       <w:r>
         <w:t>Running in Windows</w:t>
       </w:r>
-      <w:bookmarkEnd w:id="16"/>
+      <w:bookmarkEnd w:id="15"/>
     </w:p>
     <w:p>
       <w:pPr>
@@ -9092,11 +9083,11 @@
       <w:pPr>
         <w:pStyle w:val="Heading1"/>
       </w:pPr>
-      <w:bookmarkStart w:id="17" w:name="_Toc302648548"/>
+      <w:bookmarkStart w:id="16" w:name="_Toc302648548"/>
       <w:r>
         <w:t>Troubleshooting with Libraries</w:t>
       </w:r>
-      <w:bookmarkEnd w:id="17"/>
+      <w:bookmarkEnd w:id="16"/>
     </w:p>
     <w:p>
       <w:pPr>
@@ -9142,11 +9133,11 @@
       <w:pPr>
         <w:pStyle w:val="Heading2"/>
       </w:pPr>
-      <w:bookmarkStart w:id="18" w:name="_Toc302648549"/>
+      <w:bookmarkStart w:id="17" w:name="_Toc302648549"/>
       <w:r>
         <w:t>In Mac OS:</w:t>
       </w:r>
-      <w:bookmarkEnd w:id="18"/>
+      <w:bookmarkEnd w:id="17"/>
     </w:p>
     <w:p>
       <w:r>
@@ -9201,11 +9192,11 @@
       <w:pPr>
         <w:pStyle w:val="Heading2"/>
       </w:pPr>
-      <w:bookmarkStart w:id="19" w:name="_Toc302648550"/>
+      <w:bookmarkStart w:id="18" w:name="_Toc302648550"/>
       <w:r>
         <w:t>In Windows:</w:t>
       </w:r>
-      <w:bookmarkEnd w:id="19"/>
+      <w:bookmarkEnd w:id="18"/>
     </w:p>
     <w:p>
       <w:pPr>
@@ -9404,114 +9395,114 @@
       <w:pPr>
         <w:pStyle w:val="Heading1"/>
       </w:pPr>
-      <w:bookmarkStart w:id="20" w:name="_Toc302648551"/>
+      <w:bookmarkStart w:id="19" w:name="_Toc302648551"/>
       <w:r>
         <w:t>Troubleshooting with Java</w:t>
       </w:r>
+      <w:bookmarkEnd w:id="19"/>
+    </w:p>
+    <w:p>
+      <w:pPr>
+        <w:rPr>
+          <w:rFonts w:cs="Times New Roman"/>
+          <w:szCs w:val="24"/>
+        </w:rPr>
+      </w:pPr>
+      <w:r>
+        <w:rPr>
+          <w:rFonts w:cs="Times New Roman"/>
+          <w:i/>
+          <w:szCs w:val="24"/>
+        </w:rPr>
+        <w:tab/>
+      </w:r>
+      <w:r>
+        <w:rPr>
+          <w:rFonts w:cs="Times New Roman"/>
+          <w:szCs w:val="24"/>
+        </w:rPr>
+        <w:t>Some of the packages used in CEDS require the interface package “</w:t>
+      </w:r>
+      <w:proofErr w:type="spellStart"/>
+      <w:r>
+        <w:rPr>
+          <w:rFonts w:cs="Times New Roman"/>
+          <w:szCs w:val="24"/>
+        </w:rPr>
+        <w:t>rJava</w:t>
+      </w:r>
+      <w:proofErr w:type="spellEnd"/>
+      <w:r>
+        <w:rPr>
+          <w:rFonts w:cs="Times New Roman"/>
+          <w:szCs w:val="24"/>
+        </w:rPr>
+        <w:t xml:space="preserve">”. If you experience errors when loading or installing </w:t>
+      </w:r>
+      <w:proofErr w:type="spellStart"/>
+      <w:r>
+        <w:rPr>
+          <w:rFonts w:cs="Times New Roman"/>
+          <w:szCs w:val="24"/>
+        </w:rPr>
+        <w:t>rJava</w:t>
+      </w:r>
+      <w:proofErr w:type="spellEnd"/>
+      <w:r>
+        <w:rPr>
+          <w:rFonts w:cs="Times New Roman"/>
+          <w:szCs w:val="24"/>
+        </w:rPr>
+        <w:t xml:space="preserve"> relating to “missing” or “unable to load” </w:t>
+      </w:r>
+      <w:proofErr w:type="spellStart"/>
+      <w:r>
+        <w:rPr>
+          <w:rFonts w:cs="Times New Roman"/>
+          <w:szCs w:val="24"/>
+        </w:rPr>
+        <w:t>executables</w:t>
+      </w:r>
+      <w:proofErr w:type="spellEnd"/>
+      <w:r>
+        <w:rPr>
+          <w:rFonts w:cs="Times New Roman"/>
+          <w:szCs w:val="24"/>
+        </w:rPr>
+        <w:t xml:space="preserve"> (.</w:t>
+      </w:r>
+      <w:proofErr w:type="spellStart"/>
+      <w:r>
+        <w:rPr>
+          <w:rFonts w:cs="Times New Roman"/>
+          <w:szCs w:val="24"/>
+        </w:rPr>
+        <w:t>dll</w:t>
+      </w:r>
+      <w:proofErr w:type="spellEnd"/>
+      <w:r>
+        <w:rPr>
+          <w:rFonts w:cs="Times New Roman"/>
+          <w:szCs w:val="24"/>
+        </w:rPr>
+        <w:t xml:space="preserve"> files), follow these steps to restore functionality:</w:t>
+      </w:r>
+    </w:p>
+    <w:p>
+      <w:pPr>
+        <w:pStyle w:val="Heading2"/>
+      </w:pPr>
+      <w:bookmarkStart w:id="20" w:name="_Toc302648552"/>
+      <w:r>
+        <w:t xml:space="preserve">In </w:t>
+      </w:r>
+      <w:r>
+        <w:t>Windows</w:t>
+      </w:r>
+      <w:r>
+        <w:t>:</w:t>
+      </w:r>
       <w:bookmarkEnd w:id="20"/>
-    </w:p>
-    <w:p>
-      <w:pPr>
-        <w:rPr>
-          <w:rFonts w:cs="Times New Roman"/>
-          <w:szCs w:val="24"/>
-        </w:rPr>
-      </w:pPr>
-      <w:r>
-        <w:rPr>
-          <w:rFonts w:cs="Times New Roman"/>
-          <w:i/>
-          <w:szCs w:val="24"/>
-        </w:rPr>
-        <w:tab/>
-      </w:r>
-      <w:r>
-        <w:rPr>
-          <w:rFonts w:cs="Times New Roman"/>
-          <w:szCs w:val="24"/>
-        </w:rPr>
-        <w:t>Some of the packages used in CEDS require the interface package “</w:t>
-      </w:r>
-      <w:proofErr w:type="spellStart"/>
-      <w:r>
-        <w:rPr>
-          <w:rFonts w:cs="Times New Roman"/>
-          <w:szCs w:val="24"/>
-        </w:rPr>
-        <w:t>rJava</w:t>
-      </w:r>
-      <w:proofErr w:type="spellEnd"/>
-      <w:r>
-        <w:rPr>
-          <w:rFonts w:cs="Times New Roman"/>
-          <w:szCs w:val="24"/>
-        </w:rPr>
-        <w:t xml:space="preserve">”. If you experience errors when loading or installing </w:t>
-      </w:r>
-      <w:proofErr w:type="spellStart"/>
-      <w:r>
-        <w:rPr>
-          <w:rFonts w:cs="Times New Roman"/>
-          <w:szCs w:val="24"/>
-        </w:rPr>
-        <w:t>rJava</w:t>
-      </w:r>
-      <w:proofErr w:type="spellEnd"/>
-      <w:r>
-        <w:rPr>
-          <w:rFonts w:cs="Times New Roman"/>
-          <w:szCs w:val="24"/>
-        </w:rPr>
-        <w:t xml:space="preserve"> relating to “missing” or “unable to load” </w:t>
-      </w:r>
-      <w:proofErr w:type="spellStart"/>
-      <w:r>
-        <w:rPr>
-          <w:rFonts w:cs="Times New Roman"/>
-          <w:szCs w:val="24"/>
-        </w:rPr>
-        <w:t>executables</w:t>
-      </w:r>
-      <w:proofErr w:type="spellEnd"/>
-      <w:r>
-        <w:rPr>
-          <w:rFonts w:cs="Times New Roman"/>
-          <w:szCs w:val="24"/>
-        </w:rPr>
-        <w:t xml:space="preserve"> (.</w:t>
-      </w:r>
-      <w:proofErr w:type="spellStart"/>
-      <w:r>
-        <w:rPr>
-          <w:rFonts w:cs="Times New Roman"/>
-          <w:szCs w:val="24"/>
-        </w:rPr>
-        <w:t>dll</w:t>
-      </w:r>
-      <w:proofErr w:type="spellEnd"/>
-      <w:r>
-        <w:rPr>
-          <w:rFonts w:cs="Times New Roman"/>
-          <w:szCs w:val="24"/>
-        </w:rPr>
-        <w:t xml:space="preserve"> files), follow these steps to restore functionality:</w:t>
-      </w:r>
-    </w:p>
-    <w:p>
-      <w:pPr>
-        <w:pStyle w:val="Heading2"/>
-      </w:pPr>
-      <w:bookmarkStart w:id="21" w:name="_Toc302648552"/>
-      <w:r>
-        <w:t xml:space="preserve">In </w:t>
-      </w:r>
-      <w:r>
-        <w:t>Windows</w:t>
-      </w:r>
-      <w:r>
-        <w:t>:</w:t>
-      </w:r>
-      <w:bookmarkEnd w:id="21"/>
     </w:p>
     <w:p>
       <w:pPr>
@@ -9980,7 +9971,7 @@
       <w:pPr>
         <w:pStyle w:val="Heading2"/>
       </w:pPr>
-      <w:bookmarkStart w:id="22" w:name="_Toc302648553"/>
+      <w:bookmarkStart w:id="21" w:name="_Toc302648553"/>
       <w:r>
         <w:t xml:space="preserve">In </w:t>
       </w:r>
@@ -9990,7 +9981,7 @@
       <w:r>
         <w:t xml:space="preserve"> OS:</w:t>
       </w:r>
-      <w:bookmarkEnd w:id="22"/>
+      <w:bookmarkEnd w:id="21"/>
     </w:p>
     <w:p>
       <w:pPr>
@@ -10034,27 +10025,27 @@
       <w:pPr>
         <w:pStyle w:val="Heading1"/>
       </w:pPr>
-      <w:bookmarkStart w:id="23" w:name="_Ref300580569"/>
-      <w:bookmarkStart w:id="24" w:name="_Toc300580927"/>
-      <w:bookmarkStart w:id="25" w:name="_Toc302648554"/>
+      <w:bookmarkStart w:id="22" w:name="_Ref300580569"/>
+      <w:bookmarkStart w:id="23" w:name="_Toc300580927"/>
+      <w:bookmarkStart w:id="24" w:name="_Toc302648554"/>
       <w:r>
         <w:t>Naming/Numbering Conventions</w:t>
       </w:r>
+      <w:bookmarkEnd w:id="22"/>
       <w:bookmarkEnd w:id="23"/>
       <w:bookmarkEnd w:id="24"/>
+    </w:p>
+    <w:p>
+      <w:pPr>
+        <w:pStyle w:val="Heading2"/>
+      </w:pPr>
+      <w:bookmarkStart w:id="25" w:name="_Toc300580928"/>
+      <w:bookmarkStart w:id="26" w:name="_Toc302648555"/>
+      <w:r>
+        <w:t>R Script File Naming</w:t>
+      </w:r>
       <w:bookmarkEnd w:id="25"/>
-    </w:p>
-    <w:p>
-      <w:pPr>
-        <w:pStyle w:val="Heading2"/>
-      </w:pPr>
-      <w:bookmarkStart w:id="26" w:name="_Toc300580928"/>
-      <w:bookmarkStart w:id="27" w:name="_Toc302648555"/>
-      <w:r>
-        <w:t>R Script File Naming</w:t>
-      </w:r>
       <w:bookmarkEnd w:id="26"/>
-      <w:bookmarkEnd w:id="27"/>
     </w:p>
     <w:p>
       <w:pPr>
@@ -10551,13 +10542,13 @@
       <w:pPr>
         <w:pStyle w:val="Heading2"/>
       </w:pPr>
-      <w:bookmarkStart w:id="28" w:name="_Toc300580929"/>
-      <w:bookmarkStart w:id="29" w:name="_Toc302648556"/>
+      <w:bookmarkStart w:id="27" w:name="_Toc300580929"/>
+      <w:bookmarkStart w:id="28" w:name="_Toc302648556"/>
       <w:r>
         <w:t>Output File Naming</w:t>
       </w:r>
+      <w:bookmarkEnd w:id="27"/>
       <w:bookmarkEnd w:id="28"/>
-      <w:bookmarkEnd w:id="29"/>
     </w:p>
     <w:p>
       <w:r>
@@ -10927,8 +10918,8 @@
       <w:pPr>
         <w:pStyle w:val="Heading2"/>
       </w:pPr>
-      <w:bookmarkStart w:id="30" w:name="_Toc300580930"/>
-      <w:bookmarkStart w:id="31" w:name="_Toc302648557"/>
+      <w:bookmarkStart w:id="29" w:name="_Toc300580930"/>
+      <w:bookmarkStart w:id="30" w:name="_Toc302648557"/>
       <w:proofErr w:type="spellStart"/>
       <w:r>
         <w:t>Makefile</w:t>
@@ -10937,8 +10928,8 @@
       <w:r>
         <w:t xml:space="preserve"> Code block Numbering</w:t>
       </w:r>
+      <w:bookmarkEnd w:id="29"/>
       <w:bookmarkEnd w:id="30"/>
-      <w:bookmarkEnd w:id="31"/>
     </w:p>
     <w:p>
       <w:proofErr w:type="spellStart"/>
@@ -11047,7 +11038,10 @@
       </w:r>
       <w:proofErr w:type="gramStart"/>
       <w:r>
-        <w:t>acticvity.R</w:t>
+        <w:t>acti</w:t>
+      </w:r>
+      <w:r>
+        <w:t>vity.R</w:t>
       </w:r>
       <w:proofErr w:type="gramEnd"/>
       <w:r>
@@ -11070,6 +11064,8 @@
           <w:numId w:val="0"/>
         </w:numPr>
       </w:pPr>
+      <w:bookmarkStart w:id="31" w:name="_GoBack"/>
+      <w:bookmarkEnd w:id="31"/>
     </w:p>
     <w:p>
       <w:pPr>
@@ -11085,13 +11081,11 @@
     </w:p>
     <w:p>
       <w:pPr>
-        <w:contextualSpacing/>
-        <w:rPr>
-          <w:rFonts w:cs="Times New Roman"/>
-          <w:i/>
-          <w:szCs w:val="24"/>
-        </w:rPr>
-      </w:pPr>
+        <w:pStyle w:val="Heading2"/>
+      </w:pPr>
+      <w:r>
+        <w:t>General Procedures</w:t>
+      </w:r>
     </w:p>
     <w:p>
       <w:pPr>
@@ -11108,75 +11102,8 @@
           <w:rFonts w:cs="Times New Roman"/>
           <w:szCs w:val="24"/>
         </w:rPr>
-        <w:t xml:space="preserve">To make changes to the </w:t>
-      </w:r>
-      <w:r>
-        <w:rPr>
-          <w:rFonts w:cs="Times New Roman"/>
-          <w:szCs w:val="24"/>
-        </w:rPr>
-        <w:t>CEDS</w:t>
-      </w:r>
-      <w:r>
-        <w:rPr>
-          <w:rFonts w:cs="Times New Roman"/>
-          <w:szCs w:val="24"/>
-        </w:rPr>
-        <w:t xml:space="preserve"> system, careful attention must be paid to organization and mapping files. In additional to simply using file path names to source files, there is a mapping file called domainmapping.csv that assigns a </w:t>
-      </w:r>
-      <w:r>
-        <w:rPr>
-          <w:rFonts w:cs="Times New Roman"/>
-          <w:i/>
-          <w:szCs w:val="24"/>
-        </w:rPr>
-        <w:t>domain name</w:t>
-      </w:r>
-      <w:r>
-        <w:rPr>
-          <w:rFonts w:cs="Times New Roman"/>
-          <w:szCs w:val="24"/>
-        </w:rPr>
-        <w:t xml:space="preserve"> to every </w:t>
-      </w:r>
-      <w:r>
-        <w:rPr>
-          <w:rFonts w:cs="Times New Roman"/>
-          <w:szCs w:val="24"/>
-        </w:rPr>
-        <w:t>emissions-</w:t>
-      </w:r>
-      <w:r>
-        <w:rPr>
-          <w:rFonts w:cs="Times New Roman"/>
-          <w:szCs w:val="24"/>
-        </w:rPr>
-        <w:t>data-</w:t>
-      </w:r>
-      <w:r>
-        <w:rPr>
-          <w:rFonts w:cs="Times New Roman"/>
-          <w:szCs w:val="24"/>
-        </w:rPr>
-        <w:t>system</w:t>
-      </w:r>
-      <w:r>
-        <w:rPr>
-          <w:rFonts w:cs="Times New Roman"/>
-          <w:szCs w:val="24"/>
-        </w:rPr>
-        <w:t xml:space="preserve"> folder. If you change the arrangement of the folder system, you must make sure to then make changes to the mapping file domainmapping.csv. You must then make sure to go into the individual pieces of code, and make sure it calls up files from the correct domain. </w:t>
-      </w:r>
-    </w:p>
-    <w:p>
-      <w:pPr>
-        <w:contextualSpacing/>
-        <w:jc w:val="both"/>
-        <w:rPr>
-          <w:rFonts w:cs="Times New Roman"/>
-          <w:szCs w:val="24"/>
-        </w:rPr>
-      </w:pPr>
+        <w:t>All project members are required to seek approval and a code review for all changes made to the system before committing them to the master branch. In addition, all project members must keep the “system_documentation.xlsx” and “CEDS_code_change_tracker.xlsx” files updated with descriptions of the changes made any alterations or additions reflected appropriately.</w:t>
+      </w:r>
     </w:p>
     <w:p>
       <w:pPr>
@@ -11188,530 +11115,6 @@
           <w:szCs w:val="24"/>
         </w:rPr>
       </w:pPr>
-      <w:r>
-        <w:rPr>
-          <w:rFonts w:cs="Times New Roman"/>
-          <w:szCs w:val="24"/>
-        </w:rPr>
-        <w:t xml:space="preserve">For example, say you need to alter file </w:t>
-      </w:r>
-      <w:r>
-        <w:rPr>
-          <w:rFonts w:cs="Times New Roman"/>
-          <w:szCs w:val="24"/>
-        </w:rPr>
-        <w:t>“</w:t>
-      </w:r>
-      <w:r>
-        <w:rPr>
-          <w:rFonts w:cs="Times New Roman"/>
-          <w:szCs w:val="24"/>
-        </w:rPr>
-        <w:t>IEA_product_downscaling.csv</w:t>
-      </w:r>
-      <w:r>
-        <w:rPr>
-          <w:rFonts w:cs="Times New Roman"/>
-          <w:szCs w:val="24"/>
-        </w:rPr>
-        <w:t>”</w:t>
-      </w:r>
-      <w:r>
-        <w:rPr>
-          <w:rFonts w:cs="Times New Roman"/>
-          <w:szCs w:val="24"/>
-        </w:rPr>
-        <w:t xml:space="preserve"> slightly from the original version, so you copy and paste it from the original location and put it the </w:t>
-      </w:r>
-      <w:r>
-        <w:rPr>
-          <w:rFonts w:cs="Times New Roman"/>
-          <w:szCs w:val="24"/>
-        </w:rPr>
-        <w:t>“</w:t>
-      </w:r>
-      <w:proofErr w:type="spellStart"/>
-      <w:r>
-        <w:rPr>
-          <w:rFonts w:cs="Times New Roman"/>
-          <w:szCs w:val="24"/>
-        </w:rPr>
-        <w:t>energy_data</w:t>
-      </w:r>
-      <w:proofErr w:type="spellEnd"/>
-      <w:r>
-        <w:rPr>
-          <w:rFonts w:cs="Times New Roman"/>
-          <w:szCs w:val="24"/>
-        </w:rPr>
-        <w:t>”</w:t>
-      </w:r>
-      <w:r>
-        <w:rPr>
-          <w:rFonts w:cs="Times New Roman"/>
-          <w:szCs w:val="24"/>
-        </w:rPr>
-        <w:t xml:space="preserve"> folder, and then edit it. It was originally located in </w:t>
-      </w:r>
-      <w:r>
-        <w:rPr>
-          <w:rFonts w:cs="Times New Roman"/>
-          <w:szCs w:val="24"/>
-        </w:rPr>
-        <w:t>“emissions</w:t>
-      </w:r>
-      <w:r>
-        <w:rPr>
-          <w:rFonts w:cs="Times New Roman"/>
-          <w:szCs w:val="24"/>
-        </w:rPr>
-        <w:t>-data-system</w:t>
-      </w:r>
-      <w:r>
-        <w:rPr>
-          <w:rFonts w:cs="Times New Roman"/>
-          <w:szCs w:val="24"/>
-        </w:rPr>
-        <w:t>/input</w:t>
-      </w:r>
-      <w:r>
-        <w:rPr>
-          <w:rFonts w:cs="Times New Roman"/>
-          <w:szCs w:val="24"/>
-        </w:rPr>
-        <w:t xml:space="preserve"> </w:t>
-      </w:r>
-      <w:r>
-        <w:rPr>
-          <w:rFonts w:cs="Times New Roman"/>
-          <w:szCs w:val="24"/>
-        </w:rPr>
-        <w:t>/mappings</w:t>
-      </w:r>
-      <w:r>
-        <w:rPr>
-          <w:rFonts w:cs="Times New Roman"/>
-          <w:szCs w:val="24"/>
-        </w:rPr>
-        <w:t>”</w:t>
-      </w:r>
-      <w:r>
-        <w:rPr>
-          <w:rFonts w:cs="Times New Roman"/>
-          <w:szCs w:val="24"/>
-        </w:rPr>
-        <w:t xml:space="preserve">. In the </w:t>
-      </w:r>
-      <w:r>
-        <w:rPr>
-          <w:rFonts w:cs="Times New Roman"/>
-          <w:szCs w:val="24"/>
-        </w:rPr>
-        <w:t>“</w:t>
-      </w:r>
-      <w:r>
-        <w:rPr>
-          <w:rFonts w:cs="Times New Roman"/>
-          <w:szCs w:val="24"/>
-        </w:rPr>
-        <w:t>domainmapping.csv</w:t>
-      </w:r>
-      <w:r>
-        <w:rPr>
-          <w:rFonts w:cs="Times New Roman"/>
-          <w:szCs w:val="24"/>
-        </w:rPr>
-        <w:t>”</w:t>
-      </w:r>
-      <w:r>
-        <w:rPr>
-          <w:rFonts w:cs="Times New Roman"/>
-          <w:szCs w:val="24"/>
-        </w:rPr>
-        <w:t xml:space="preserve"> file, this location’s domain is called </w:t>
-      </w:r>
-      <w:r>
-        <w:rPr>
-          <w:rFonts w:cs="Times New Roman"/>
-          <w:szCs w:val="24"/>
-        </w:rPr>
-        <w:t>“</w:t>
-      </w:r>
-      <w:r>
-        <w:rPr>
-          <w:rFonts w:cs="Times New Roman"/>
-          <w:szCs w:val="24"/>
-        </w:rPr>
-        <w:t>MAPPINGS</w:t>
-      </w:r>
-      <w:r>
-        <w:rPr>
-          <w:rFonts w:cs="Times New Roman"/>
-          <w:szCs w:val="24"/>
-        </w:rPr>
-        <w:t>”</w:t>
-      </w:r>
-      <w:r>
-        <w:rPr>
-          <w:rFonts w:cs="Times New Roman"/>
-          <w:szCs w:val="24"/>
-        </w:rPr>
-        <w:t xml:space="preserve">. So having made </w:t>
-      </w:r>
-      <w:r>
-        <w:rPr>
-          <w:rFonts w:cs="Times New Roman"/>
-          <w:szCs w:val="24"/>
-        </w:rPr>
-        <w:lastRenderedPageBreak/>
-        <w:t>that change, you mu</w:t>
-      </w:r>
-      <w:r>
-        <w:rPr>
-          <w:rFonts w:cs="Times New Roman"/>
-          <w:szCs w:val="24"/>
-        </w:rPr>
-        <w:t xml:space="preserve">st go into the code and make it </w:t>
-      </w:r>
-      <w:r>
-        <w:rPr>
-          <w:rFonts w:cs="Times New Roman"/>
-          <w:szCs w:val="24"/>
-        </w:rPr>
-        <w:t>read</w:t>
-      </w:r>
-      <w:r>
-        <w:rPr>
-          <w:rFonts w:cs="Times New Roman"/>
-          <w:szCs w:val="24"/>
-        </w:rPr>
-        <w:t xml:space="preserve"> from the </w:t>
-      </w:r>
-      <w:r>
-        <w:rPr>
-          <w:rFonts w:cs="Times New Roman"/>
-          <w:szCs w:val="24"/>
-        </w:rPr>
-        <w:t>“ENERGY_DATA”</w:t>
-      </w:r>
-      <w:r>
-        <w:rPr>
-          <w:rFonts w:cs="Times New Roman"/>
-          <w:szCs w:val="24"/>
-        </w:rPr>
-        <w:t xml:space="preserve"> domain, instead of the </w:t>
-      </w:r>
-      <w:r>
-        <w:rPr>
-          <w:rFonts w:cs="Times New Roman"/>
-          <w:szCs w:val="24"/>
-        </w:rPr>
-        <w:t>“</w:t>
-      </w:r>
-      <w:r>
-        <w:rPr>
-          <w:rFonts w:cs="Times New Roman"/>
-          <w:szCs w:val="24"/>
-        </w:rPr>
-        <w:t>MAPPINGS</w:t>
-      </w:r>
-      <w:r>
-        <w:rPr>
-          <w:rFonts w:cs="Times New Roman"/>
-          <w:szCs w:val="24"/>
-        </w:rPr>
-        <w:t>”</w:t>
-      </w:r>
-      <w:r>
-        <w:rPr>
-          <w:rFonts w:cs="Times New Roman"/>
-          <w:szCs w:val="24"/>
-        </w:rPr>
-        <w:t xml:space="preserve"> domain, whenever you </w:t>
-      </w:r>
-      <w:r>
-        <w:rPr>
-          <w:rFonts w:cs="Times New Roman"/>
-          <w:szCs w:val="24"/>
-        </w:rPr>
-        <w:t xml:space="preserve">want to use your altered version of </w:t>
-      </w:r>
-      <w:r>
-        <w:rPr>
-          <w:rFonts w:cs="Times New Roman"/>
-          <w:szCs w:val="24"/>
-        </w:rPr>
-        <w:t>“</w:t>
-      </w:r>
-      <w:r>
-        <w:rPr>
-          <w:rFonts w:cs="Times New Roman"/>
-          <w:szCs w:val="24"/>
-        </w:rPr>
-        <w:t>IEA_product_downscaling</w:t>
-      </w:r>
-      <w:r>
-        <w:rPr>
-          <w:rFonts w:cs="Times New Roman"/>
-          <w:szCs w:val="24"/>
-        </w:rPr>
-        <w:t>.csv”</w:t>
-      </w:r>
-      <w:r>
-        <w:rPr>
-          <w:rFonts w:cs="Times New Roman"/>
-          <w:szCs w:val="24"/>
-        </w:rPr>
-        <w:t>.</w:t>
-      </w:r>
-    </w:p>
-    <w:p>
-      <w:pPr>
-        <w:contextualSpacing/>
-        <w:jc w:val="both"/>
-        <w:rPr>
-          <w:rFonts w:cs="Times New Roman"/>
-          <w:szCs w:val="24"/>
-        </w:rPr>
-      </w:pPr>
-      <w:r>
-        <w:rPr>
-          <w:rFonts w:cs="Times New Roman"/>
-          <w:szCs w:val="24"/>
-        </w:rPr>
-        <w:br/>
-      </w:r>
-      <w:r>
-        <w:rPr>
-          <w:rFonts w:cs="Times New Roman"/>
-          <w:szCs w:val="24"/>
-        </w:rPr>
-        <w:t xml:space="preserve">            </w:t>
-      </w:r>
-      <w:r>
-        <w:rPr>
-          <w:rFonts w:cs="Times New Roman"/>
-          <w:szCs w:val="24"/>
-        </w:rPr>
-        <w:t xml:space="preserve">In another situation, perhaps the </w:t>
-      </w:r>
-      <w:r>
-        <w:rPr>
-          <w:rFonts w:cs="Times New Roman"/>
-          <w:szCs w:val="24"/>
-        </w:rPr>
-        <w:t>“</w:t>
-      </w:r>
-      <w:proofErr w:type="spellStart"/>
-      <w:r>
-        <w:rPr>
-          <w:rFonts w:cs="Times New Roman"/>
-          <w:szCs w:val="24"/>
-        </w:rPr>
-        <w:t>energy_data</w:t>
-      </w:r>
-      <w:proofErr w:type="spellEnd"/>
-      <w:r>
-        <w:rPr>
-          <w:rFonts w:cs="Times New Roman"/>
-          <w:szCs w:val="24"/>
-        </w:rPr>
-        <w:t>”</w:t>
-      </w:r>
-      <w:r>
-        <w:rPr>
-          <w:rFonts w:cs="Times New Roman"/>
-          <w:szCs w:val="24"/>
-        </w:rPr>
-        <w:t xml:space="preserve"> folder gets too messy, and you want to add subfolders to better organize it. You would also have to go into </w:t>
-      </w:r>
-      <w:r>
-        <w:rPr>
-          <w:rFonts w:cs="Times New Roman"/>
-          <w:szCs w:val="24"/>
-        </w:rPr>
-        <w:t>“</w:t>
-      </w:r>
-      <w:r>
-        <w:rPr>
-          <w:rFonts w:cs="Times New Roman"/>
-          <w:szCs w:val="24"/>
-        </w:rPr>
-        <w:t>domainmapping.csv</w:t>
-      </w:r>
-      <w:r>
-        <w:rPr>
-          <w:rFonts w:cs="Times New Roman"/>
-          <w:szCs w:val="24"/>
-        </w:rPr>
-        <w:t>”</w:t>
-      </w:r>
-      <w:r>
-        <w:rPr>
-          <w:rFonts w:cs="Times New Roman"/>
-          <w:szCs w:val="24"/>
-        </w:rPr>
-        <w:t xml:space="preserve"> and edit the pathways, and the new names of the folder. For example, you might add a subfolder called “</w:t>
-      </w:r>
-      <w:proofErr w:type="spellStart"/>
-      <w:r>
-        <w:rPr>
-          <w:rFonts w:cs="Times New Roman"/>
-          <w:szCs w:val="24"/>
-        </w:rPr>
-        <w:t>bp_data</w:t>
-      </w:r>
-      <w:proofErr w:type="spellEnd"/>
-      <w:r>
-        <w:rPr>
-          <w:rFonts w:cs="Times New Roman"/>
-          <w:szCs w:val="24"/>
-        </w:rPr>
-        <w:t>,” and put</w:t>
-      </w:r>
-      <w:r>
-        <w:rPr>
-          <w:rFonts w:cs="Times New Roman"/>
-          <w:szCs w:val="24"/>
-        </w:rPr>
-        <w:t xml:space="preserve"> domainmapping.csv</w:t>
-      </w:r>
-      <w:r>
-        <w:rPr>
-          <w:rFonts w:cs="Times New Roman"/>
-          <w:szCs w:val="24"/>
-        </w:rPr>
-        <w:t xml:space="preserve"> and </w:t>
-      </w:r>
-      <w:r>
-        <w:rPr>
-          <w:rFonts w:cs="Times New Roman"/>
-          <w:szCs w:val="24"/>
-        </w:rPr>
-        <w:t>“BP_energy_data.xlsx”</w:t>
-      </w:r>
-      <w:r>
-        <w:rPr>
-          <w:rFonts w:cs="Times New Roman"/>
-          <w:szCs w:val="24"/>
-        </w:rPr>
-        <w:t xml:space="preserve"> within it</w:t>
-      </w:r>
-      <w:r>
-        <w:rPr>
-          <w:rFonts w:cs="Times New Roman"/>
-          <w:szCs w:val="24"/>
-        </w:rPr>
-        <w:t xml:space="preserve">. Now, you have to go into </w:t>
-      </w:r>
-      <w:r>
-        <w:rPr>
-          <w:rFonts w:cs="Times New Roman"/>
-          <w:szCs w:val="24"/>
-        </w:rPr>
-        <w:t>“</w:t>
-      </w:r>
-      <w:r>
-        <w:rPr>
-          <w:rFonts w:cs="Times New Roman"/>
-          <w:szCs w:val="24"/>
-        </w:rPr>
-        <w:t>domainmapping.csv</w:t>
-      </w:r>
-      <w:r>
-        <w:rPr>
-          <w:rFonts w:cs="Times New Roman"/>
-          <w:szCs w:val="24"/>
-        </w:rPr>
-        <w:t>”</w:t>
-      </w:r>
-      <w:r>
-        <w:rPr>
-          <w:rFonts w:cs="Times New Roman"/>
-          <w:szCs w:val="24"/>
-        </w:rPr>
-        <w:t xml:space="preserve">, and create a new domain for this folder. You’d give it a pathname to direct towards it, and a name like </w:t>
-      </w:r>
-      <w:r>
-        <w:rPr>
-          <w:rFonts w:cs="Times New Roman"/>
-          <w:szCs w:val="24"/>
-        </w:rPr>
-        <w:t>“BP_DATA”</w:t>
-      </w:r>
-      <w:r>
-        <w:rPr>
-          <w:rFonts w:cs="Times New Roman"/>
-          <w:szCs w:val="24"/>
-        </w:rPr>
-        <w:t>. And then, in the code, you’d have to make sure it sources th</w:t>
-      </w:r>
-      <w:r>
-        <w:rPr>
-          <w:rFonts w:cs="Times New Roman"/>
-          <w:szCs w:val="24"/>
-        </w:rPr>
-        <w:t>at file</w:t>
-      </w:r>
-      <w:r>
-        <w:rPr>
-          <w:rFonts w:cs="Times New Roman"/>
-          <w:szCs w:val="24"/>
-        </w:rPr>
-        <w:t xml:space="preserve"> from </w:t>
-      </w:r>
-      <w:r>
-        <w:rPr>
-          <w:rFonts w:cs="Times New Roman"/>
-          <w:szCs w:val="24"/>
-        </w:rPr>
-        <w:t>“BP_DATA”</w:t>
-      </w:r>
-      <w:r>
-        <w:rPr>
-          <w:rFonts w:cs="Times New Roman"/>
-          <w:szCs w:val="24"/>
-        </w:rPr>
-        <w:t xml:space="preserve">—instead </w:t>
-      </w:r>
-      <w:r>
-        <w:rPr>
-          <w:rFonts w:cs="Times New Roman"/>
-          <w:szCs w:val="24"/>
-        </w:rPr>
-        <w:t>of the “ENERGY</w:t>
-      </w:r>
-      <w:r>
-        <w:rPr>
-          <w:rFonts w:cs="Times New Roman"/>
-          <w:szCs w:val="24"/>
-        </w:rPr>
-        <w:t>_DATA</w:t>
-      </w:r>
-      <w:r>
-        <w:rPr>
-          <w:rFonts w:cs="Times New Roman"/>
-          <w:szCs w:val="24"/>
-        </w:rPr>
-        <w:t>”</w:t>
-      </w:r>
-      <w:r>
-        <w:rPr>
-          <w:rFonts w:cs="Times New Roman"/>
-          <w:szCs w:val="24"/>
-        </w:rPr>
-        <w:t xml:space="preserve"> directory they had formerly used. </w:t>
-      </w:r>
-    </w:p>
-    <w:p>
-      <w:pPr>
-        <w:contextualSpacing/>
-        <w:jc w:val="both"/>
-        <w:rPr>
-          <w:rFonts w:cs="Times New Roman"/>
-          <w:szCs w:val="24"/>
-        </w:rPr>
-      </w:pPr>
     </w:p>
     <w:p>
       <w:pPr>
@@ -11728,21 +11131,108 @@
           <w:rFonts w:cs="Times New Roman"/>
           <w:szCs w:val="24"/>
         </w:rPr>
-        <w:t xml:space="preserve">When you make these changes, you will automatically be making them within the Subversion (SVN) server. </w:t>
-      </w:r>
-      <w:r>
-        <w:rPr>
-          <w:rFonts w:cs="Times New Roman"/>
-          <w:szCs w:val="24"/>
-        </w:rPr>
-        <w:t xml:space="preserve">If you make changes to a file, you can update the SVN version by right-clicking the file and selecting “Commit”. </w:t>
-      </w:r>
-      <w:r>
-        <w:rPr>
-          <w:rFonts w:cs="Times New Roman"/>
-          <w:szCs w:val="24"/>
-        </w:rPr>
-        <w:t xml:space="preserve">Subversion will allow you and others to track and approve all changes made to the code. </w:t>
+        <w:t xml:space="preserve">If you are coding any additional scripts, they </w:t>
+      </w:r>
+      <w:r>
+        <w:rPr>
+          <w:rFonts w:cs="Times New Roman"/>
+          <w:szCs w:val="24"/>
+        </w:rPr>
+        <w:t>should</w:t>
+      </w:r>
+      <w:r>
+        <w:rPr>
+          <w:rFonts w:cs="Times New Roman"/>
+          <w:szCs w:val="24"/>
+        </w:rPr>
+        <w:t xml:space="preserve"> be written and presented according to </w:t>
+      </w:r>
+      <w:r>
+        <w:rPr>
+          <w:rFonts w:cs="Times New Roman"/>
+          <w:szCs w:val="24"/>
+        </w:rPr>
+        <w:t xml:space="preserve">the R style guide; you can also emulate </w:t>
+      </w:r>
+      <w:r>
+        <w:rPr>
+          <w:rFonts w:cs="Times New Roman"/>
+          <w:szCs w:val="24"/>
+        </w:rPr>
+        <w:t>the style of previous scripts</w:t>
+      </w:r>
+      <w:r>
+        <w:rPr>
+          <w:rFonts w:cs="Times New Roman"/>
+          <w:szCs w:val="24"/>
+        </w:rPr>
+        <w:t xml:space="preserve"> (but please read the style guide first)</w:t>
+      </w:r>
+      <w:r>
+        <w:rPr>
+          <w:rFonts w:cs="Times New Roman"/>
+          <w:szCs w:val="24"/>
+        </w:rPr>
+        <w:t>. As you write new code, too, be sure to be very meticulous in your commenting, so that those following you c</w:t>
+      </w:r>
+      <w:r>
+        <w:rPr>
+          <w:rFonts w:cs="Times New Roman"/>
+          <w:szCs w:val="24"/>
+        </w:rPr>
+        <w:t xml:space="preserve">an understand what you’ve done. </w:t>
+      </w:r>
+    </w:p>
+    <w:p>
+      <w:pPr>
+        <w:ind w:left="720"/>
+        <w:contextualSpacing/>
+        <w:rPr>
+          <w:rFonts w:cs="Times New Roman"/>
+          <w:szCs w:val="24"/>
+        </w:rPr>
+      </w:pPr>
+      <w:r>
+        <w:rPr>
+          <w:rFonts w:cs="Times New Roman"/>
+          <w:szCs w:val="24"/>
+        </w:rPr>
+        <w:lastRenderedPageBreak/>
+        <w:br/>
+        <w:t xml:space="preserve">In addition to commenting, it may be beneficial to keep a progress journal, to help you </w:t>
+      </w:r>
+    </w:p>
+    <w:p>
+      <w:pPr>
+        <w:contextualSpacing/>
+        <w:rPr>
+          <w:rFonts w:cs="Times New Roman"/>
+          <w:szCs w:val="24"/>
+        </w:rPr>
+      </w:pPr>
+      <w:proofErr w:type="gramStart"/>
+      <w:r>
+        <w:rPr>
+          <w:rFonts w:cs="Times New Roman"/>
+          <w:szCs w:val="24"/>
+        </w:rPr>
+        <w:t>remember</w:t>
+      </w:r>
+      <w:proofErr w:type="gramEnd"/>
+      <w:r>
+        <w:rPr>
+          <w:rFonts w:cs="Times New Roman"/>
+          <w:szCs w:val="24"/>
+        </w:rPr>
+        <w:t xml:space="preserve"> what changes you’ve made, and why. This can be especially helpful if you need to re-address a change made past your memory. </w:t>
+      </w:r>
+    </w:p>
+    <w:p>
+      <w:pPr>
+        <w:pStyle w:val="Heading2"/>
+      </w:pPr>
+      <w:r>
+        <w:t xml:space="preserve">Domain Names and File Mapping </w:t>
       </w:r>
     </w:p>
     <w:p>
@@ -11755,6 +11245,122 @@
           <w:szCs w:val="24"/>
         </w:rPr>
       </w:pPr>
+      <w:r>
+        <w:rPr>
+          <w:rFonts w:cs="Times New Roman"/>
+          <w:szCs w:val="24"/>
+        </w:rPr>
+        <w:t xml:space="preserve">To make changes to the </w:t>
+      </w:r>
+      <w:r>
+        <w:rPr>
+          <w:rFonts w:cs="Times New Roman"/>
+          <w:szCs w:val="24"/>
+        </w:rPr>
+        <w:t>CEDS</w:t>
+      </w:r>
+      <w:r>
+        <w:rPr>
+          <w:rFonts w:cs="Times New Roman"/>
+          <w:szCs w:val="24"/>
+        </w:rPr>
+        <w:t xml:space="preserve"> system, careful attention must be paid to organization and mapping files. In additional to simply using file path names to source files, there is a mapping file called domainmapping.csv that assigns a </w:t>
+      </w:r>
+      <w:r>
+        <w:rPr>
+          <w:rFonts w:cs="Times New Roman"/>
+          <w:i/>
+          <w:szCs w:val="24"/>
+        </w:rPr>
+        <w:t>domain name</w:t>
+      </w:r>
+      <w:r>
+        <w:rPr>
+          <w:rFonts w:cs="Times New Roman"/>
+          <w:szCs w:val="24"/>
+        </w:rPr>
+        <w:t xml:space="preserve"> to </w:t>
+      </w:r>
+      <w:r>
+        <w:rPr>
+          <w:rFonts w:cs="Times New Roman"/>
+          <w:szCs w:val="24"/>
+        </w:rPr>
+        <w:t>key</w:t>
+      </w:r>
+      <w:r>
+        <w:rPr>
+          <w:rFonts w:cs="Times New Roman"/>
+          <w:szCs w:val="24"/>
+        </w:rPr>
+        <w:t xml:space="preserve"> </w:t>
+      </w:r>
+      <w:r>
+        <w:rPr>
+          <w:rFonts w:cs="Times New Roman"/>
+          <w:szCs w:val="24"/>
+        </w:rPr>
+        <w:t>emissions-</w:t>
+      </w:r>
+      <w:r>
+        <w:rPr>
+          <w:rFonts w:cs="Times New Roman"/>
+          <w:szCs w:val="24"/>
+        </w:rPr>
+        <w:t>data-</w:t>
+      </w:r>
+      <w:r>
+        <w:rPr>
+          <w:rFonts w:cs="Times New Roman"/>
+          <w:szCs w:val="24"/>
+        </w:rPr>
+        <w:t>system</w:t>
+      </w:r>
+      <w:r>
+        <w:rPr>
+          <w:rFonts w:cs="Times New Roman"/>
+          <w:szCs w:val="24"/>
+        </w:rPr>
+        <w:t xml:space="preserve"> folder</w:t>
+      </w:r>
+      <w:r>
+        <w:rPr>
+          <w:rFonts w:cs="Times New Roman"/>
+          <w:szCs w:val="24"/>
+        </w:rPr>
+        <w:t>s</w:t>
+      </w:r>
+      <w:r>
+        <w:rPr>
+          <w:rFonts w:cs="Times New Roman"/>
+          <w:szCs w:val="24"/>
+        </w:rPr>
+        <w:t xml:space="preserve">. </w:t>
+      </w:r>
+      <w:r>
+        <w:rPr>
+          <w:rFonts w:cs="Times New Roman"/>
+          <w:szCs w:val="24"/>
+        </w:rPr>
+        <w:t xml:space="preserve">This is used so that code can be written without detailed information about the organization of input files. </w:t>
+      </w:r>
+      <w:r>
+        <w:rPr>
+          <w:rFonts w:cs="Times New Roman"/>
+          <w:szCs w:val="24"/>
+        </w:rPr>
+        <w:t xml:space="preserve">If you change the arrangement of the folder system, you must make sure to then make changes to the mapping file domainmapping.csv. </w:t>
+      </w:r>
+    </w:p>
+    <w:p>
+      <w:pPr>
+        <w:contextualSpacing/>
+        <w:jc w:val="both"/>
+        <w:rPr>
+          <w:rFonts w:cs="Times New Roman"/>
+          <w:szCs w:val="24"/>
+        </w:rPr>
+      </w:pPr>
     </w:p>
     <w:p>
       <w:pPr>
@@ -11771,12 +11377,265 @@
           <w:rFonts w:cs="Times New Roman"/>
           <w:szCs w:val="24"/>
         </w:rPr>
-        <w:t>All project members are required to seek approval and a code review for all changes made to the system before committing them to the master branch. In addition, all project members must keep the “system_documentation.xlsx” and “CEDS_code_change_tracker.xlsx” files updated with descriptions of the changes made any alterations or additions reflected appropriately.</w:t>
-      </w:r>
-    </w:p>
-    <w:p>
-      <w:pPr>
-        <w:ind w:firstLine="720"/>
+        <w:t xml:space="preserve">For example, say you need to alter file </w:t>
+      </w:r>
+      <w:r>
+        <w:rPr>
+          <w:rFonts w:cs="Times New Roman"/>
+          <w:szCs w:val="24"/>
+        </w:rPr>
+        <w:t>“</w:t>
+      </w:r>
+      <w:r>
+        <w:rPr>
+          <w:rFonts w:cs="Times New Roman"/>
+          <w:szCs w:val="24"/>
+        </w:rPr>
+        <w:t>IEA_product_downscaling.csv</w:t>
+      </w:r>
+      <w:r>
+        <w:rPr>
+          <w:rFonts w:cs="Times New Roman"/>
+          <w:szCs w:val="24"/>
+        </w:rPr>
+        <w:t>”</w:t>
+      </w:r>
+      <w:r>
+        <w:rPr>
+          <w:rFonts w:cs="Times New Roman"/>
+          <w:szCs w:val="24"/>
+        </w:rPr>
+        <w:t xml:space="preserve"> slightly from the original version, so you copy and paste it from the original location and put it the </w:t>
+      </w:r>
+      <w:r>
+        <w:rPr>
+          <w:rFonts w:cs="Times New Roman"/>
+          <w:szCs w:val="24"/>
+        </w:rPr>
+        <w:t>“</w:t>
+      </w:r>
+      <w:proofErr w:type="spellStart"/>
+      <w:r>
+        <w:rPr>
+          <w:rFonts w:cs="Times New Roman"/>
+          <w:szCs w:val="24"/>
+        </w:rPr>
+        <w:t>energy_data</w:t>
+      </w:r>
+      <w:proofErr w:type="spellEnd"/>
+      <w:r>
+        <w:rPr>
+          <w:rFonts w:cs="Times New Roman"/>
+          <w:szCs w:val="24"/>
+        </w:rPr>
+        <w:t>”</w:t>
+      </w:r>
+      <w:r>
+        <w:rPr>
+          <w:rFonts w:cs="Times New Roman"/>
+          <w:szCs w:val="24"/>
+        </w:rPr>
+        <w:t xml:space="preserve"> folder, and then edit it. It was originally located in </w:t>
+      </w:r>
+      <w:r>
+        <w:rPr>
+          <w:rFonts w:cs="Times New Roman"/>
+          <w:szCs w:val="24"/>
+        </w:rPr>
+        <w:t>“emissions</w:t>
+      </w:r>
+      <w:r>
+        <w:rPr>
+          <w:rFonts w:cs="Times New Roman"/>
+          <w:szCs w:val="24"/>
+        </w:rPr>
+        <w:t>-data-system</w:t>
+      </w:r>
+      <w:r>
+        <w:rPr>
+          <w:rFonts w:cs="Times New Roman"/>
+          <w:szCs w:val="24"/>
+        </w:rPr>
+        <w:t>/input</w:t>
+      </w:r>
+      <w:r>
+        <w:rPr>
+          <w:rFonts w:cs="Times New Roman"/>
+          <w:szCs w:val="24"/>
+        </w:rPr>
+        <w:t>/mappings</w:t>
+      </w:r>
+      <w:r>
+        <w:rPr>
+          <w:rFonts w:cs="Times New Roman"/>
+          <w:szCs w:val="24"/>
+        </w:rPr>
+        <w:t>”</w:t>
+      </w:r>
+      <w:r>
+        <w:rPr>
+          <w:rFonts w:cs="Times New Roman"/>
+          <w:szCs w:val="24"/>
+        </w:rPr>
+        <w:t xml:space="preserve">. In the </w:t>
+      </w:r>
+      <w:r>
+        <w:rPr>
+          <w:rFonts w:cs="Times New Roman"/>
+          <w:szCs w:val="24"/>
+        </w:rPr>
+        <w:t>“</w:t>
+      </w:r>
+      <w:r>
+        <w:rPr>
+          <w:rFonts w:cs="Times New Roman"/>
+          <w:szCs w:val="24"/>
+        </w:rPr>
+        <w:t>domainmapping.csv</w:t>
+      </w:r>
+      <w:r>
+        <w:rPr>
+          <w:rFonts w:cs="Times New Roman"/>
+          <w:szCs w:val="24"/>
+        </w:rPr>
+        <w:t>”</w:t>
+      </w:r>
+      <w:r>
+        <w:rPr>
+          <w:rFonts w:cs="Times New Roman"/>
+          <w:szCs w:val="24"/>
+        </w:rPr>
+        <w:t xml:space="preserve"> file, this location’s domain is called </w:t>
+      </w:r>
+      <w:r>
+        <w:rPr>
+          <w:rFonts w:cs="Times New Roman"/>
+          <w:szCs w:val="24"/>
+        </w:rPr>
+        <w:t>“</w:t>
+      </w:r>
+      <w:r>
+        <w:rPr>
+          <w:rFonts w:cs="Times New Roman"/>
+          <w:szCs w:val="24"/>
+        </w:rPr>
+        <w:t>MAPPINGS</w:t>
+      </w:r>
+      <w:r>
+        <w:rPr>
+          <w:rFonts w:cs="Times New Roman"/>
+          <w:szCs w:val="24"/>
+        </w:rPr>
+        <w:t>”</w:t>
+      </w:r>
+      <w:r>
+        <w:rPr>
+          <w:rFonts w:cs="Times New Roman"/>
+          <w:szCs w:val="24"/>
+        </w:rPr>
+        <w:t>. So having made that change, you mu</w:t>
+      </w:r>
+      <w:r>
+        <w:rPr>
+          <w:rFonts w:cs="Times New Roman"/>
+          <w:szCs w:val="24"/>
+        </w:rPr>
+        <w:t xml:space="preserve">st go into the code and make it </w:t>
+      </w:r>
+      <w:r>
+        <w:rPr>
+          <w:rFonts w:cs="Times New Roman"/>
+          <w:szCs w:val="24"/>
+        </w:rPr>
+        <w:t>read</w:t>
+      </w:r>
+      <w:r>
+        <w:rPr>
+          <w:rFonts w:cs="Times New Roman"/>
+          <w:szCs w:val="24"/>
+        </w:rPr>
+        <w:t xml:space="preserve"> from the </w:t>
+      </w:r>
+      <w:r>
+        <w:rPr>
+          <w:rFonts w:cs="Times New Roman"/>
+          <w:szCs w:val="24"/>
+        </w:rPr>
+        <w:t>“ENERGY_DATA”</w:t>
+      </w:r>
+      <w:r>
+        <w:rPr>
+          <w:rFonts w:cs="Times New Roman"/>
+          <w:szCs w:val="24"/>
+        </w:rPr>
+        <w:t xml:space="preserve"> domain, instead of the </w:t>
+      </w:r>
+      <w:r>
+        <w:rPr>
+          <w:rFonts w:cs="Times New Roman"/>
+          <w:szCs w:val="24"/>
+        </w:rPr>
+        <w:t>“</w:t>
+      </w:r>
+      <w:r>
+        <w:rPr>
+          <w:rFonts w:cs="Times New Roman"/>
+          <w:szCs w:val="24"/>
+        </w:rPr>
+        <w:t>MAPPINGS</w:t>
+      </w:r>
+      <w:r>
+        <w:rPr>
+          <w:rFonts w:cs="Times New Roman"/>
+          <w:szCs w:val="24"/>
+        </w:rPr>
+        <w:t>”</w:t>
+      </w:r>
+      <w:r>
+        <w:rPr>
+          <w:rFonts w:cs="Times New Roman"/>
+          <w:szCs w:val="24"/>
+        </w:rPr>
+        <w:t xml:space="preserve"> domain, whenever you </w:t>
+      </w:r>
+      <w:r>
+        <w:rPr>
+          <w:rFonts w:cs="Times New Roman"/>
+          <w:szCs w:val="24"/>
+        </w:rPr>
+        <w:t xml:space="preserve">want to use your altered version of </w:t>
+      </w:r>
+      <w:r>
+        <w:rPr>
+          <w:rFonts w:cs="Times New Roman"/>
+          <w:szCs w:val="24"/>
+        </w:rPr>
+        <w:t>“</w:t>
+      </w:r>
+      <w:r>
+        <w:rPr>
+          <w:rFonts w:cs="Times New Roman"/>
+          <w:szCs w:val="24"/>
+        </w:rPr>
+        <w:t>IEA_product_downscaling</w:t>
+      </w:r>
+      <w:r>
+        <w:rPr>
+          <w:rFonts w:cs="Times New Roman"/>
+          <w:szCs w:val="24"/>
+        </w:rPr>
+        <w:t>.csv”</w:t>
+      </w:r>
+      <w:r>
+        <w:rPr>
+          <w:rFonts w:cs="Times New Roman"/>
+          <w:szCs w:val="24"/>
+        </w:rPr>
+        <w:t>.</w:t>
+      </w:r>
+    </w:p>
+    <w:p>
+      <w:pPr>
         <w:contextualSpacing/>
         <w:jc w:val="both"/>
         <w:rPr>
@@ -11784,10 +11643,237 @@
           <w:szCs w:val="24"/>
         </w:rPr>
       </w:pPr>
-    </w:p>
-    <w:p>
-      <w:pPr>
-        <w:ind w:firstLine="720"/>
+      <w:r>
+        <w:rPr>
+          <w:rFonts w:cs="Times New Roman"/>
+          <w:szCs w:val="24"/>
+        </w:rPr>
+        <w:br/>
+      </w:r>
+      <w:r>
+        <w:rPr>
+          <w:rFonts w:cs="Times New Roman"/>
+          <w:szCs w:val="24"/>
+        </w:rPr>
+        <w:t xml:space="preserve">            </w:t>
+      </w:r>
+      <w:r>
+        <w:rPr>
+          <w:rFonts w:cs="Times New Roman"/>
+          <w:szCs w:val="24"/>
+        </w:rPr>
+        <w:t xml:space="preserve">In another situation, perhaps the </w:t>
+      </w:r>
+      <w:r>
+        <w:rPr>
+          <w:rFonts w:cs="Times New Roman"/>
+          <w:szCs w:val="24"/>
+        </w:rPr>
+        <w:t>“</w:t>
+      </w:r>
+      <w:proofErr w:type="spellStart"/>
+      <w:r>
+        <w:rPr>
+          <w:rFonts w:cs="Times New Roman"/>
+          <w:szCs w:val="24"/>
+        </w:rPr>
+        <w:t>energy_data</w:t>
+      </w:r>
+      <w:proofErr w:type="spellEnd"/>
+      <w:r>
+        <w:rPr>
+          <w:rFonts w:cs="Times New Roman"/>
+          <w:szCs w:val="24"/>
+        </w:rPr>
+        <w:t>”</w:t>
+      </w:r>
+      <w:r>
+        <w:rPr>
+          <w:rFonts w:cs="Times New Roman"/>
+          <w:szCs w:val="24"/>
+        </w:rPr>
+        <w:t xml:space="preserve"> folder gets too messy, and you want to add subfolders to better organize it. You would also have to go into </w:t>
+      </w:r>
+      <w:r>
+        <w:rPr>
+          <w:rFonts w:cs="Times New Roman"/>
+          <w:szCs w:val="24"/>
+        </w:rPr>
+        <w:t>“</w:t>
+      </w:r>
+      <w:r>
+        <w:rPr>
+          <w:rFonts w:cs="Times New Roman"/>
+          <w:szCs w:val="24"/>
+        </w:rPr>
+        <w:t>domainmapping.csv</w:t>
+      </w:r>
+      <w:r>
+        <w:rPr>
+          <w:rFonts w:cs="Times New Roman"/>
+          <w:szCs w:val="24"/>
+        </w:rPr>
+        <w:t>”</w:t>
+      </w:r>
+      <w:r>
+        <w:rPr>
+          <w:rFonts w:cs="Times New Roman"/>
+          <w:szCs w:val="24"/>
+        </w:rPr>
+        <w:t xml:space="preserve"> and edit the pathways, and the new names of the folder. For example, you might add a subfolder called “</w:t>
+      </w:r>
+      <w:proofErr w:type="spellStart"/>
+      <w:r>
+        <w:rPr>
+          <w:rFonts w:cs="Times New Roman"/>
+          <w:szCs w:val="24"/>
+        </w:rPr>
+        <w:t>bp_data</w:t>
+      </w:r>
+      <w:proofErr w:type="spellEnd"/>
+      <w:r>
+        <w:rPr>
+          <w:rFonts w:cs="Times New Roman"/>
+          <w:szCs w:val="24"/>
+        </w:rPr>
+        <w:t>,” and put</w:t>
+      </w:r>
+      <w:r>
+        <w:rPr>
+          <w:rFonts w:cs="Times New Roman"/>
+          <w:szCs w:val="24"/>
+        </w:rPr>
+        <w:t xml:space="preserve"> domainmapping.csv</w:t>
+      </w:r>
+      <w:r>
+        <w:rPr>
+          <w:rFonts w:cs="Times New Roman"/>
+          <w:szCs w:val="24"/>
+        </w:rPr>
+        <w:t xml:space="preserve"> and </w:t>
+      </w:r>
+      <w:r>
+        <w:rPr>
+          <w:rFonts w:cs="Times New Roman"/>
+          <w:szCs w:val="24"/>
+        </w:rPr>
+        <w:t>“BP_energy_data.xlsx”</w:t>
+      </w:r>
+      <w:r>
+        <w:rPr>
+          <w:rFonts w:cs="Times New Roman"/>
+          <w:szCs w:val="24"/>
+        </w:rPr>
+        <w:t xml:space="preserve"> within it</w:t>
+      </w:r>
+      <w:r>
+        <w:rPr>
+          <w:rFonts w:cs="Times New Roman"/>
+          <w:szCs w:val="24"/>
+        </w:rPr>
+        <w:t xml:space="preserve">. Now, you have to go into </w:t>
+      </w:r>
+      <w:r>
+        <w:rPr>
+          <w:rFonts w:cs="Times New Roman"/>
+          <w:szCs w:val="24"/>
+        </w:rPr>
+        <w:t>“</w:t>
+      </w:r>
+      <w:r>
+        <w:rPr>
+          <w:rFonts w:cs="Times New Roman"/>
+          <w:szCs w:val="24"/>
+        </w:rPr>
+        <w:t>domainmapping.csv</w:t>
+      </w:r>
+      <w:r>
+        <w:rPr>
+          <w:rFonts w:cs="Times New Roman"/>
+          <w:szCs w:val="24"/>
+        </w:rPr>
+        <w:t>”</w:t>
+      </w:r>
+      <w:r>
+        <w:rPr>
+          <w:rFonts w:cs="Times New Roman"/>
+          <w:szCs w:val="24"/>
+        </w:rPr>
+        <w:t xml:space="preserve">, and create a new domain for this folder. You’d give it a pathname to direct towards it, and a name like </w:t>
+      </w:r>
+      <w:r>
+        <w:rPr>
+          <w:rFonts w:cs="Times New Roman"/>
+          <w:szCs w:val="24"/>
+        </w:rPr>
+        <w:t>“BP_DATA”</w:t>
+      </w:r>
+      <w:r>
+        <w:rPr>
+          <w:rFonts w:cs="Times New Roman"/>
+          <w:szCs w:val="24"/>
+        </w:rPr>
+        <w:t>. And then, in the code, you’d have to make sure it sources th</w:t>
+      </w:r>
+      <w:r>
+        <w:rPr>
+          <w:rFonts w:cs="Times New Roman"/>
+          <w:szCs w:val="24"/>
+        </w:rPr>
+        <w:t>at file</w:t>
+      </w:r>
+      <w:r>
+        <w:rPr>
+          <w:rFonts w:cs="Times New Roman"/>
+          <w:szCs w:val="24"/>
+        </w:rPr>
+        <w:t xml:space="preserve"> from </w:t>
+      </w:r>
+      <w:r>
+        <w:rPr>
+          <w:rFonts w:cs="Times New Roman"/>
+          <w:szCs w:val="24"/>
+        </w:rPr>
+        <w:t>“BP_DATA”</w:t>
+      </w:r>
+      <w:r>
+        <w:rPr>
+          <w:rFonts w:cs="Times New Roman"/>
+          <w:szCs w:val="24"/>
+        </w:rPr>
+        <w:t xml:space="preserve">—instead </w:t>
+      </w:r>
+      <w:r>
+        <w:rPr>
+          <w:rFonts w:cs="Times New Roman"/>
+          <w:szCs w:val="24"/>
+        </w:rPr>
+        <w:t>of the “ENERGY</w:t>
+      </w:r>
+      <w:r>
+        <w:rPr>
+          <w:rFonts w:cs="Times New Roman"/>
+          <w:szCs w:val="24"/>
+        </w:rPr>
+        <w:t>_DATA</w:t>
+      </w:r>
+      <w:r>
+        <w:rPr>
+          <w:rFonts w:cs="Times New Roman"/>
+          <w:szCs w:val="24"/>
+        </w:rPr>
+        <w:t>”</w:t>
+      </w:r>
+      <w:r>
+        <w:rPr>
+          <w:rFonts w:cs="Times New Roman"/>
+          <w:szCs w:val="24"/>
+        </w:rPr>
+        <w:t xml:space="preserve"> directory they had formerly used. </w:t>
+      </w:r>
+    </w:p>
+    <w:p>
+      <w:pPr>
         <w:contextualSpacing/>
         <w:jc w:val="both"/>
         <w:rPr>
@@ -11795,114 +11881,156 @@
           <w:szCs w:val="24"/>
         </w:rPr>
       </w:pPr>
-      <w:r>
-        <w:rPr>
-          <w:rFonts w:cs="Times New Roman"/>
-          <w:szCs w:val="24"/>
-        </w:rPr>
-        <w:t>If you are coding any a</w:t>
-      </w:r>
-      <w:r>
-        <w:rPr>
-          <w:rFonts w:cs="Times New Roman"/>
-          <w:szCs w:val="24"/>
-        </w:rPr>
-        <w:t>dditional scripts</w:t>
-      </w:r>
-      <w:r>
-        <w:rPr>
-          <w:rFonts w:cs="Times New Roman"/>
-          <w:szCs w:val="24"/>
-        </w:rPr>
-        <w:t>, they</w:t>
-      </w:r>
-      <w:r>
-        <w:rPr>
-          <w:rFonts w:cs="Times New Roman"/>
-          <w:szCs w:val="24"/>
-        </w:rPr>
-        <w:t xml:space="preserve"> can be </w:t>
-      </w:r>
-      <w:r>
-        <w:rPr>
-          <w:rFonts w:cs="Times New Roman"/>
-          <w:szCs w:val="24"/>
-        </w:rPr>
-        <w:t>written and presented</w:t>
-      </w:r>
-      <w:r>
-        <w:rPr>
-          <w:rFonts w:cs="Times New Roman"/>
-          <w:szCs w:val="24"/>
-        </w:rPr>
-        <w:t xml:space="preserve"> according to </w:t>
-      </w:r>
-      <w:r>
-        <w:rPr>
-          <w:rFonts w:cs="Times New Roman"/>
-          <w:szCs w:val="24"/>
-        </w:rPr>
-        <w:t>the R style guide, or by emulating the style of previous scripts</w:t>
-      </w:r>
-      <w:r>
-        <w:rPr>
-          <w:rFonts w:cs="Times New Roman"/>
-          <w:szCs w:val="24"/>
-        </w:rPr>
-        <w:t xml:space="preserve">. As you write new code, too, be sure to be very meticulous in your commenting, so that those following you can understand what you’ve done. </w:t>
-      </w:r>
-    </w:p>
-    <w:p>
-      <w:pPr>
-        <w:ind w:left="720"/>
-        <w:contextualSpacing/>
-        <w:rPr>
-          <w:rFonts w:cs="Times New Roman"/>
-          <w:szCs w:val="24"/>
-        </w:rPr>
-      </w:pPr>
-      <w:r>
-        <w:rPr>
-          <w:rFonts w:cs="Times New Roman"/>
-          <w:szCs w:val="24"/>
-        </w:rPr>
-        <w:br/>
-        <w:t xml:space="preserve">In addition to commenting, it may be beneficial to keep a progress journal, to help you </w:t>
-      </w:r>
-    </w:p>
-    <w:p>
-      <w:pPr>
-        <w:contextualSpacing/>
-        <w:rPr>
-          <w:rFonts w:cs="Times New Roman"/>
-          <w:szCs w:val="24"/>
-        </w:rPr>
-      </w:pPr>
+    </w:p>
+    <w:p>
+      <w:pPr>
+        <w:rPr>
+          <w:rFonts w:ascii="Times" w:eastAsia="Times New Roman" w:hAnsi="Times" w:cs="Times New Roman"/>
+          <w:color w:val="000000"/>
+          <w:szCs w:val="24"/>
+        </w:rPr>
+      </w:pPr>
+      <w:r>
+        <w:rPr>
+          <w:rFonts w:cs="Times New Roman"/>
+          <w:szCs w:val="24"/>
+        </w:rPr>
+        <w:t>Note that it is not necessary to add an entry to the domain mapping system for every new folder. For emissions data, in particular, there are many data sources, so it is preferable not to add an entry to the domain mapping system for every new sub-folder. Instead, prefix the file names with the subfolder name within</w:t>
+      </w:r>
+      <w:r>
+        <w:rPr>
+          <w:rFonts w:cs="Times New Roman"/>
+          <w:szCs w:val="24"/>
+        </w:rPr>
+        <w:t xml:space="preserve"> the appropriate domain. Emissions files for Canada</w:t>
+      </w:r>
+      <w:r>
+        <w:rPr>
+          <w:rFonts w:cs="Times New Roman"/>
+          <w:szCs w:val="24"/>
+        </w:rPr>
+        <w:t xml:space="preserve">, for example, </w:t>
+      </w:r>
+      <w:r>
+        <w:rPr>
+          <w:rFonts w:cs="Times New Roman"/>
+          <w:szCs w:val="24"/>
+        </w:rPr>
+        <w:t xml:space="preserve">might be placed in a “Canada” sub-folder inside the </w:t>
+      </w:r>
+      <w:r>
+        <w:rPr>
+          <w:rFonts w:ascii="Times" w:eastAsia="Times New Roman" w:hAnsi="Times" w:cs="Times New Roman"/>
+          <w:color w:val="000000"/>
+          <w:szCs w:val="24"/>
+        </w:rPr>
+        <w:t>EM_INV</w:t>
+      </w:r>
+      <w:r>
+        <w:rPr>
+          <w:rFonts w:ascii="Times" w:eastAsia="Times New Roman" w:hAnsi="Times" w:cs="Times New Roman"/>
+          <w:color w:val="000000"/>
+          <w:szCs w:val="24"/>
+        </w:rPr>
+        <w:t xml:space="preserve"> domain. Prefix file names with “Canada</w:t>
+      </w:r>
+      <w:r>
+        <w:rPr>
+          <w:rFonts w:ascii="Times" w:eastAsia="Times New Roman" w:hAnsi="Times" w:cs="Times New Roman"/>
+          <w:color w:val="000000"/>
+          <w:szCs w:val="24"/>
+        </w:rPr>
+        <w:t>/</w:t>
+      </w:r>
+      <w:r>
+        <w:rPr>
+          <w:rFonts w:ascii="Times" w:eastAsia="Times New Roman" w:hAnsi="Times" w:cs="Times New Roman"/>
+          <w:color w:val="000000"/>
+          <w:szCs w:val="24"/>
+        </w:rPr>
+        <w:t xml:space="preserve">” and supply the domain </w:t>
+      </w:r>
+      <w:r>
+        <w:rPr>
+          <w:rFonts w:ascii="Times" w:eastAsia="Times New Roman" w:hAnsi="Times" w:cs="Times New Roman"/>
+          <w:color w:val="000000"/>
+          <w:szCs w:val="24"/>
+        </w:rPr>
+        <w:t>EM_INV</w:t>
+      </w:r>
+      <w:r>
+        <w:rPr>
+          <w:rFonts w:ascii="Times" w:eastAsia="Times New Roman" w:hAnsi="Times" w:cs="Times New Roman"/>
+          <w:color w:val="000000"/>
+          <w:szCs w:val="24"/>
+        </w:rPr>
+        <w:t xml:space="preserve">. </w:t>
+      </w:r>
+    </w:p>
+    <w:p>
+      <w:pPr>
+        <w:rPr>
+          <w:rFonts w:ascii="Times" w:eastAsia="Times New Roman" w:hAnsi="Times" w:cs="Times New Roman"/>
+          <w:color w:val="000000"/>
+          <w:szCs w:val="24"/>
+        </w:rPr>
+      </w:pPr>
+      <w:r>
+        <w:rPr>
+          <w:rFonts w:ascii="Times" w:eastAsia="Times New Roman" w:hAnsi="Times" w:cs="Times New Roman"/>
+          <w:color w:val="000000"/>
+          <w:szCs w:val="24"/>
+        </w:rPr>
+        <w:t>Large files or groups of files can also be stored as zip files.  R can read directly from zip archives.</w:t>
+      </w:r>
+    </w:p>
+    <w:p>
+      <w:pPr>
+        <w:rPr>
+          <w:rFonts w:ascii="Times" w:eastAsia="Times New Roman" w:hAnsi="Times" w:cs="Times New Roman"/>
+          <w:b/>
+          <w:color w:val="000000"/>
+          <w:szCs w:val="24"/>
+        </w:rPr>
+      </w:pPr>
+      <w:r>
+        <w:rPr>
+          <w:rFonts w:ascii="Times" w:eastAsia="Times New Roman" w:hAnsi="Times" w:cs="Times New Roman"/>
+          <w:b/>
+          <w:color w:val="000000"/>
+          <w:szCs w:val="24"/>
+        </w:rPr>
+        <w:lastRenderedPageBreak/>
+        <w:t xml:space="preserve">Note: all file pathways should be specified using a forward slash “/”. </w:t>
+      </w:r>
+      <w:r>
+        <w:rPr>
+          <w:rFonts w:ascii="Times" w:eastAsia="Times New Roman" w:hAnsi="Times" w:cs="Times New Roman"/>
+          <w:color w:val="000000"/>
+          <w:szCs w:val="24"/>
+        </w:rPr>
+        <w:t xml:space="preserve">This ensures that code will function properly on windows and </w:t>
+      </w:r>
+      <w:proofErr w:type="spellStart"/>
       <w:proofErr w:type="gramStart"/>
       <w:r>
         <w:rPr>
-          <w:rFonts w:cs="Times New Roman"/>
-          <w:szCs w:val="24"/>
-        </w:rPr>
-        <w:t>remember</w:t>
-      </w:r>
+          <w:rFonts w:ascii="Times" w:eastAsia="Times New Roman" w:hAnsi="Times" w:cs="Times New Roman"/>
+          <w:color w:val="000000"/>
+          <w:szCs w:val="24"/>
+        </w:rPr>
+        <w:t>unix</w:t>
+      </w:r>
+      <w:proofErr w:type="spellEnd"/>
       <w:proofErr w:type="gramEnd"/>
       <w:r>
         <w:rPr>
-          <w:rFonts w:cs="Times New Roman"/>
-          <w:szCs w:val="24"/>
-        </w:rPr>
-        <w:t xml:space="preserve"> what changes you’ve made, and why. This can be especially helpful if you need to re-address a change made past your memory. </w:t>
-      </w:r>
-    </w:p>
-    <w:p>
-      <w:pPr>
-        <w:contextualSpacing/>
-        <w:rPr>
-          <w:rFonts w:cs="Times New Roman"/>
-          <w:szCs w:val="24"/>
-        </w:rPr>
-      </w:pPr>
+          <w:rFonts w:ascii="Times" w:eastAsia="Times New Roman" w:hAnsi="Times" w:cs="Times New Roman"/>
+          <w:color w:val="000000"/>
+          <w:szCs w:val="24"/>
+        </w:rPr>
+        <w:t xml:space="preserve"> systems. Do not use a backslash “\”.</w:t>
+      </w:r>
     </w:p>
     <w:p>
       <w:pPr>
@@ -11959,7 +12087,6 @@
           <w:rFonts w:cs="Times New Roman"/>
           <w:szCs w:val="24"/>
         </w:rPr>
-        <w:lastRenderedPageBreak/>
         <w:t>Function Name</w:t>
       </w:r>
     </w:p>
@@ -12602,15 +12729,7 @@
           <w:rFonts w:cs="Times New Roman"/>
           <w:szCs w:val="24"/>
         </w:rPr>
-        <w:t xml:space="preserve"> directory and sets the working directory to that location, as well as defining PARAM_DIR as the location of the </w:t>
-      </w:r>
-      <w:r>
-        <w:rPr>
-          <w:rFonts w:cs="Times New Roman"/>
-          <w:szCs w:val="24"/>
-        </w:rPr>
-        <w:lastRenderedPageBreak/>
-        <w:t xml:space="preserve">“emissions-data-system/code/parameters” directory. These steps are necessary to ensure that auxiliary function files and input files can be located by the CEDS read and source functions. </w:t>
+        <w:t xml:space="preserve"> directory and sets the working directory to that location, as well as defining PARAM_DIR as the location of the “emissions-data-system/code/parameters” directory. These steps are necessary to ensure that auxiliary function files and input files can be located by the CEDS read and source functions. </w:t>
       </w:r>
     </w:p>
     <w:p>
@@ -13644,7 +13763,6 @@
           <w:rFonts w:cs="Times New Roman"/>
           <w:szCs w:val="24"/>
         </w:rPr>
-        <w:lastRenderedPageBreak/>
         <w:t>logStart</w:t>
       </w:r>
       <w:proofErr w:type="spellEnd"/>
@@ -13968,6 +14086,9 @@
       </w:pPr>
       <w:bookmarkStart w:id="40" w:name="_Toc302648565"/>
       <w:r>
+        <w:t xml:space="preserve">File </w:t>
+      </w:r>
+      <w:r>
         <w:t>Metadata</w:t>
       </w:r>
       <w:bookmarkEnd w:id="40"/>
@@ -14139,6 +14260,7 @@
       </w:pPr>
       <w:bookmarkStart w:id="41" w:name="_Toc302648566"/>
       <w:r>
+        <w:lastRenderedPageBreak/>
         <w:t>Diagnostics</w:t>
       </w:r>
       <w:bookmarkEnd w:id="41"/>
@@ -14203,18 +14325,8 @@
           <w:rFonts w:cs="Times New Roman"/>
           <w:szCs w:val="24"/>
         </w:rPr>
-        <w:lastRenderedPageBreak/>
         <w:t>In general, there is no need to create a diagnostic output unless there is a specific question about the data that needs to be answered. If a new diagnostic is created, it should be written to the “diagnostic-output” directory.</w:t>
       </w:r>
-    </w:p>
-    <w:p>
-      <w:pPr>
-        <w:contextualSpacing/>
-        <w:rPr>
-          <w:rFonts w:cs="Times New Roman"/>
-          <w:szCs w:val="24"/>
-        </w:rPr>
-      </w:pPr>
     </w:p>
     <w:p>
       <w:pPr>
@@ -14252,18 +14364,6 @@
       </w:r>
       <w:bookmarkEnd w:id="46"/>
       <w:bookmarkEnd w:id="47"/>
-    </w:p>
-    <w:p>
-      <w:pPr>
-        <w:autoSpaceDE w:val="0"/>
-        <w:autoSpaceDN w:val="0"/>
-        <w:adjustRightInd w:val="0"/>
-        <w:spacing w:after="0" w:line="240" w:lineRule="auto"/>
-        <w:rPr>
-          <w:rFonts w:cs="Times New Roman"/>
-          <w:szCs w:val="24"/>
-        </w:rPr>
-      </w:pPr>
     </w:p>
     <w:p>
       <w:pPr>
@@ -14836,6 +14936,7 @@
           <w:rFonts w:cs="Times New Roman"/>
           <w:szCs w:val="24"/>
         </w:rPr>
+        <w:lastRenderedPageBreak/>
         <w:t xml:space="preserve">To update the parent script, if there is one, open it in the text editor of your choice and add the name of the new script to the “scripts” variable assignment in the conditional for the appropriate emissions type. (If there is a parent script, there is no need to update the </w:t>
       </w:r>
       <w:proofErr w:type="spellStart"/>
@@ -14899,7 +15000,6 @@
           <w:rFonts w:cs="Times New Roman"/>
           <w:szCs w:val="24"/>
         </w:rPr>
-        <w:lastRenderedPageBreak/>
         <w:tab/>
       </w:r>
       <w:proofErr w:type="gramStart"/>
@@ -15142,12 +15242,26 @@
         <w:autoSpaceDN w:val="0"/>
         <w:adjustRightInd w:val="0"/>
         <w:spacing w:after="0" w:line="240" w:lineRule="auto"/>
-        <w:rPr>
-          <w:rFonts w:cs="Times New Roman"/>
-          <w:b/>
-          <w:szCs w:val="24"/>
-        </w:rPr>
-      </w:pPr>
+        <w:ind w:firstLine="720"/>
+        <w:rPr>
+          <w:rFonts w:cs="Times New Roman"/>
+          <w:szCs w:val="24"/>
+        </w:rPr>
+      </w:pPr>
+      <w:r>
+        <w:rPr>
+          <w:rFonts w:cs="Times New Roman"/>
+          <w:szCs w:val="24"/>
+        </w:rPr>
+        <w:t>In order</w:t>
+      </w:r>
+      <w:r>
+        <w:rPr>
+          <w:rFonts w:cs="Times New Roman"/>
+          <w:szCs w:val="24"/>
+        </w:rPr>
+        <w:t xml:space="preserve"> to add an entirely new emissions species to the system, you must have all appropriate inputs and R scripts (for the system sections that vary by emissions type) ready to add in at the same time. At the time of writing, this is limited to B1.1 and C3.2. The rest of the system is type-agnostic, and only uses the emissions type variable for naming purposes. </w:t>
+      </w:r>
     </w:p>
     <w:p>
       <w:pPr>
@@ -15161,20 +15275,6 @@
           <w:szCs w:val="24"/>
         </w:rPr>
       </w:pPr>
-      <w:r>
-        <w:rPr>
-          <w:rFonts w:cs="Times New Roman"/>
-          <w:szCs w:val="24"/>
-        </w:rPr>
-        <w:t>In order</w:t>
-      </w:r>
-      <w:r>
-        <w:rPr>
-          <w:rFonts w:cs="Times New Roman"/>
-          <w:szCs w:val="24"/>
-        </w:rPr>
-        <w:t xml:space="preserve"> to add an entirely new emissions species to the system, you must have all appropriate inputs and R scripts (for the system sections that vary by emissions type) ready to add in at the same time. At the time of writing, this is limited to B1.1 and C3.2. The rest of the system is type-agnostic, and only uses the emissions type variable for naming purposes. </w:t>
-      </w:r>
     </w:p>
     <w:p>
       <w:pPr>
@@ -15184,10 +15284,49 @@
         <w:spacing w:after="0" w:line="240" w:lineRule="auto"/>
         <w:ind w:firstLine="720"/>
         <w:rPr>
-          <w:rFonts w:cs="Times New Roman"/>
-          <w:szCs w:val="24"/>
-        </w:rPr>
-      </w:pPr>
+          <w:i/>
+          <w:color w:val="000000"/>
+        </w:rPr>
+      </w:pPr>
+      <w:r>
+        <w:rPr>
+          <w:rFonts w:cs="Times New Roman"/>
+          <w:szCs w:val="24"/>
+        </w:rPr>
+        <w:t xml:space="preserve">Once the scripts and inputs are ready, add the inputs to the dependency lists within the </w:t>
+      </w:r>
+      <w:proofErr w:type="spellStart"/>
+      <w:r>
+        <w:rPr>
+          <w:rFonts w:cs="Times New Roman"/>
+          <w:szCs w:val="24"/>
+        </w:rPr>
+        <w:t>Makefile</w:t>
+      </w:r>
+      <w:proofErr w:type="spellEnd"/>
+      <w:r>
+        <w:rPr>
+          <w:rFonts w:cs="Times New Roman"/>
+          <w:szCs w:val="24"/>
+        </w:rPr>
+        <w:t xml:space="preserve"> for the type-dependent outputs. Add a new conditional block to the parent scripts that trigger when “EM” is the abbreviation for the new emissions type, and list the specific scripts to be called in the same manner as the other emissions types. The scripts do not need to be added to the </w:t>
+      </w:r>
+      <w:proofErr w:type="spellStart"/>
+      <w:r>
+        <w:rPr>
+          <w:rFonts w:cs="Times New Roman"/>
+          <w:szCs w:val="24"/>
+        </w:rPr>
+        <w:t>Makefile</w:t>
+      </w:r>
+      <w:proofErr w:type="spellEnd"/>
+      <w:r>
+        <w:rPr>
+          <w:rFonts w:cs="Times New Roman"/>
+          <w:szCs w:val="24"/>
+        </w:rPr>
+        <w:t>- the parent scripts serve as a wrapper for all the emissions types.</w:t>
+      </w:r>
     </w:p>
     <w:p>
       <w:pPr>
@@ -15197,58 +15336,6 @@
         <w:spacing w:after="0" w:line="240" w:lineRule="auto"/>
         <w:ind w:firstLine="720"/>
         <w:rPr>
-          <w:i/>
-          <w:color w:val="000000"/>
-        </w:rPr>
-      </w:pPr>
-      <w:r>
-        <w:rPr>
-          <w:rFonts w:cs="Times New Roman"/>
-          <w:szCs w:val="24"/>
-        </w:rPr>
-        <w:t xml:space="preserve">Once the scripts and inputs are ready, add the inputs to the dependency lists within the </w:t>
-      </w:r>
-      <w:proofErr w:type="spellStart"/>
-      <w:r>
-        <w:rPr>
-          <w:rFonts w:cs="Times New Roman"/>
-          <w:szCs w:val="24"/>
-        </w:rPr>
-        <w:t>Makefile</w:t>
-      </w:r>
-      <w:proofErr w:type="spellEnd"/>
-      <w:r>
-        <w:rPr>
-          <w:rFonts w:cs="Times New Roman"/>
-          <w:szCs w:val="24"/>
-        </w:rPr>
-        <w:t xml:space="preserve"> for the type-dependent outputs. Add a new conditional block to the parent scripts that trigger when “EM” is the abbreviation for the new emissions type, and list the specific scripts to be called in the same manner as the other emissions types. The scripts do not need to be added to the </w:t>
-      </w:r>
-      <w:proofErr w:type="spellStart"/>
-      <w:r>
-        <w:rPr>
-          <w:rFonts w:cs="Times New Roman"/>
-          <w:szCs w:val="24"/>
-        </w:rPr>
-        <w:t>Makefile</w:t>
-      </w:r>
-      <w:proofErr w:type="spellEnd"/>
-      <w:r>
-        <w:rPr>
-          <w:rFonts w:cs="Times New Roman"/>
-          <w:szCs w:val="24"/>
-        </w:rPr>
-        <w:t>- the parent scripts serve as a wrapper for all the emissions types.</w:t>
-      </w:r>
-    </w:p>
-    <w:p>
-      <w:pPr>
-        <w:autoSpaceDE w:val="0"/>
-        <w:autoSpaceDN w:val="0"/>
-        <w:adjustRightInd w:val="0"/>
-        <w:spacing w:after="0" w:line="240" w:lineRule="auto"/>
-        <w:ind w:firstLine="720"/>
-        <w:rPr>
           <w:rFonts w:cs="Times New Roman"/>
           <w:szCs w:val="24"/>
         </w:rPr>
@@ -15352,7 +15439,14 @@
         <w:rPr>
           <w:color w:val="000000"/>
         </w:rPr>
-        <w:t xml:space="preserve"> emissions and emissions factors (EFs) generated in the modules preceding Module E. The scaling script then reads a set of inventory data and matches it to the corresponding CEDS data using a mapping file. A set of scaling ratios is determined from the ratio of inventory data to CEDS data at each available point. If necessary, the data is interpolated or extrapolated to CEDS years as specified. The resulting set of scaling ratios is then multiplied by the input default CEDS EFs to produce the scaled EFs. Finally, scaled emissions are calculated from the scaled EFs.</w:t>
+        <w:t xml:space="preserve"> emissions and emissions factors (EFs) generated in the modules preceding Module E. The scaling script then reads a set of inventory data and matches it to the corresponding CEDS data using a mapping file. A set of scaling ratios is determined from the ratio of inventory data to CEDS data at each available point. If necessary, the data is interpolated or extrapolated to CEDS years as specified. The resulting set of scaling ratios is then multiplied </w:t>
+      </w:r>
+      <w:r>
+        <w:rPr>
+          <w:color w:val="000000"/>
+        </w:rPr>
+        <w:lastRenderedPageBreak/>
+        <w:t>by the input default CEDS EFs to produce the scaled EFs. Finally, scaled emissions are calculated from the scaled EFs.</w:t>
       </w:r>
     </w:p>
     <w:p>
@@ -15376,14 +15470,7 @@
         <w:rPr>
           <w:color w:val="000000"/>
         </w:rPr>
-        <w:t xml:space="preserve">The scaled EFs and emissions data can then be written out to be scaled by the next inventory; the process is repeated in all following scaling scripts, with the default CEDS sets </w:t>
-      </w:r>
-      <w:r>
-        <w:rPr>
-          <w:color w:val="000000"/>
-        </w:rPr>
-        <w:lastRenderedPageBreak/>
-        <w:t xml:space="preserve">being replaced by the output of the previous scaling script. Inventory scaling is performed in series, and the scaled EFs and scaled emissions arrays are updated with each script. Scaling the same region more than once will overwrite the earlier </w:t>
+        <w:t xml:space="preserve">The scaled EFs and emissions data can then be written out to be scaled by the next inventory; the process is repeated in all following scaling scripts, with the default CEDS sets being replaced by the output of the previous scaling script. Inventory scaling is performed in series, and the scaled EFs and scaled emissions arrays are updated with each script. Scaling the same region more than once will overwrite the earlier </w:t>
       </w:r>
       <w:proofErr w:type="spellStart"/>
       <w:r>
@@ -15523,7 +15610,7 @@
         <w:sz w:val="20"/>
         <w:szCs w:val="20"/>
       </w:rPr>
-      <w:t>7</w:t>
+      <w:t>16</w:t>
     </w:r>
     <w:r>
       <w:rPr>
@@ -18874,7 +18961,6 @@
   <w:style w:type="character" w:default="1" w:styleId="DefaultParagraphFont">
     <w:name w:val="Default Paragraph Font"/>
     <w:uiPriority w:val="1"/>
-    <w:semiHidden/>
     <w:unhideWhenUsed/>
   </w:style>
   <w:style w:type="table" w:default="1" w:styleId="TableNormal">
@@ -19555,7 +19641,6 @@
   <w:style w:type="character" w:default="1" w:styleId="DefaultParagraphFont">
     <w:name w:val="Default Paragraph Font"/>
     <w:uiPriority w:val="1"/>
-    <w:semiHidden/>
     <w:unhideWhenUsed/>
   </w:style>
   <w:style w:type="table" w:default="1" w:styleId="TableNormal">
@@ -20311,7 +20396,7 @@
 </file>
 
 <file path=customXml/itemProps1.xml><?xml version="1.0" encoding="utf-8"?>
-<ds:datastoreItem xmlns:ds="http://schemas.openxmlformats.org/officeDocument/2006/customXml" ds:itemID="{2670D942-CB14-734D-B116-FAEE10F65B80}">
+<ds:datastoreItem xmlns:ds="http://schemas.openxmlformats.org/officeDocument/2006/customXml" ds:itemID="{78002DF9-FDF9-294F-8C54-7116B212D162}">
   <ds:schemaRefs>
     <ds:schemaRef ds:uri="http://schemas.openxmlformats.org/officeDocument/2006/bibliography"/>
   </ds:schemaRefs>

</xml_diff>

<commit_message>
Fix merge/resolve conflict mistake. Re commit 96ade3d7e967aca14ee027881bf6b63311a2b7d6 : Updated guidance on domain names, and other misc edits
</commit_message>
<xml_diff>
--- a/documentation/Introduction_to_CEDS.docx
+++ b/documentation/Introduction_to_CEDS.docx
@@ -5918,16 +5918,7 @@
                 <w:rFonts w:cs="Times New Roman"/>
                 <w:szCs w:val="24"/>
               </w:rPr>
-              <w:t xml:space="preserve">Emission/Emission </w:t>
-            </w:r>
-            <w:bookmarkStart w:id="9" w:name="_GoBack"/>
-            <w:bookmarkEnd w:id="9"/>
-            <w:r>
-              <w:rPr>
-                <w:rFonts w:cs="Times New Roman"/>
-                <w:szCs w:val="24"/>
-              </w:rPr>
-              <w:t>Factor Scaling</w:t>
+              <w:t>Emission/Emission Factor Scaling</w:t>
             </w:r>
           </w:p>
         </w:tc>
@@ -5984,21 +5975,21 @@
       <w:pPr>
         <w:pStyle w:val="Heading1"/>
       </w:pPr>
-      <w:bookmarkStart w:id="10" w:name="_Toc302648541"/>
+      <w:bookmarkStart w:id="9" w:name="_Toc302648541"/>
       <w:r>
         <w:t>Prerequisites</w:t>
       </w:r>
+      <w:bookmarkEnd w:id="9"/>
+    </w:p>
+    <w:p>
+      <w:pPr>
+        <w:pStyle w:val="Heading2"/>
+      </w:pPr>
+      <w:bookmarkStart w:id="10" w:name="_Toc302648542"/>
+      <w:r>
+        <w:t>Package Installation:</w:t>
+      </w:r>
       <w:bookmarkEnd w:id="10"/>
-    </w:p>
-    <w:p>
-      <w:pPr>
-        <w:pStyle w:val="Heading2"/>
-      </w:pPr>
-      <w:bookmarkStart w:id="11" w:name="_Toc302648542"/>
-      <w:r>
-        <w:t>Package Installation:</w:t>
-      </w:r>
-      <w:bookmarkEnd w:id="11"/>
     </w:p>
     <w:p>
       <w:r>
@@ -6180,11 +6171,11 @@
       <w:pPr>
         <w:pStyle w:val="Heading2"/>
       </w:pPr>
-      <w:bookmarkStart w:id="12" w:name="_Toc302648543"/>
+      <w:bookmarkStart w:id="11" w:name="_Toc302648543"/>
       <w:r>
         <w:t>Proprietary Data:</w:t>
       </w:r>
-      <w:bookmarkEnd w:id="12"/>
+      <w:bookmarkEnd w:id="11"/>
     </w:p>
     <w:p>
       <w:pPr>
@@ -6247,7 +6238,7 @@
       <w:pPr>
         <w:pStyle w:val="Heading1"/>
       </w:pPr>
-      <w:bookmarkStart w:id="13" w:name="_Toc302648544"/>
+      <w:bookmarkStart w:id="12" w:name="_Toc302648544"/>
       <w:r>
         <w:t xml:space="preserve">Running </w:t>
       </w:r>
@@ -6257,7 +6248,7 @@
       <w:r>
         <w:t xml:space="preserve"> in R</w:t>
       </w:r>
-      <w:bookmarkEnd w:id="13"/>
+      <w:bookmarkEnd w:id="12"/>
     </w:p>
     <w:p>
       <w:pPr>
@@ -6392,7 +6383,7 @@
       <w:pPr>
         <w:pStyle w:val="Heading1"/>
       </w:pPr>
-      <w:bookmarkStart w:id="14" w:name="_Toc302648545"/>
+      <w:bookmarkStart w:id="13" w:name="_Toc302648545"/>
       <w:r>
         <w:t xml:space="preserve">Running the </w:t>
       </w:r>
@@ -6406,7 +6397,7 @@
       <w:r>
         <w:t>Makefile</w:t>
       </w:r>
-      <w:bookmarkEnd w:id="14"/>
+      <w:bookmarkEnd w:id="13"/>
       <w:proofErr w:type="spellEnd"/>
     </w:p>
     <w:p>
@@ -6554,11 +6545,11 @@
       <w:pPr>
         <w:pStyle w:val="Heading2"/>
       </w:pPr>
-      <w:bookmarkStart w:id="15" w:name="_Toc302648546"/>
+      <w:bookmarkStart w:id="14" w:name="_Toc302648546"/>
       <w:r>
         <w:t>Running in Mac OS</w:t>
       </w:r>
-      <w:bookmarkEnd w:id="15"/>
+      <w:bookmarkEnd w:id="14"/>
     </w:p>
     <w:p>
       <w:pPr>
@@ -7540,11 +7531,11 @@
       <w:pPr>
         <w:pStyle w:val="Heading2"/>
       </w:pPr>
-      <w:bookmarkStart w:id="16" w:name="_Toc302648547"/>
+      <w:bookmarkStart w:id="15" w:name="_Toc302648547"/>
       <w:r>
         <w:t>Running in Windows</w:t>
       </w:r>
-      <w:bookmarkEnd w:id="16"/>
+      <w:bookmarkEnd w:id="15"/>
     </w:p>
     <w:p>
       <w:pPr>
@@ -9092,11 +9083,11 @@
       <w:pPr>
         <w:pStyle w:val="Heading1"/>
       </w:pPr>
-      <w:bookmarkStart w:id="17" w:name="_Toc302648548"/>
+      <w:bookmarkStart w:id="16" w:name="_Toc302648548"/>
       <w:r>
         <w:t>Troubleshooting with Libraries</w:t>
       </w:r>
-      <w:bookmarkEnd w:id="17"/>
+      <w:bookmarkEnd w:id="16"/>
     </w:p>
     <w:p>
       <w:pPr>
@@ -9142,11 +9133,11 @@
       <w:pPr>
         <w:pStyle w:val="Heading2"/>
       </w:pPr>
-      <w:bookmarkStart w:id="18" w:name="_Toc302648549"/>
+      <w:bookmarkStart w:id="17" w:name="_Toc302648549"/>
       <w:r>
         <w:t>In Mac OS:</w:t>
       </w:r>
-      <w:bookmarkEnd w:id="18"/>
+      <w:bookmarkEnd w:id="17"/>
     </w:p>
     <w:p>
       <w:r>
@@ -9201,11 +9192,11 @@
       <w:pPr>
         <w:pStyle w:val="Heading2"/>
       </w:pPr>
-      <w:bookmarkStart w:id="19" w:name="_Toc302648550"/>
+      <w:bookmarkStart w:id="18" w:name="_Toc302648550"/>
       <w:r>
         <w:t>In Windows:</w:t>
       </w:r>
-      <w:bookmarkEnd w:id="19"/>
+      <w:bookmarkEnd w:id="18"/>
     </w:p>
     <w:p>
       <w:pPr>
@@ -9404,114 +9395,114 @@
       <w:pPr>
         <w:pStyle w:val="Heading1"/>
       </w:pPr>
-      <w:bookmarkStart w:id="20" w:name="_Toc302648551"/>
+      <w:bookmarkStart w:id="19" w:name="_Toc302648551"/>
       <w:r>
         <w:t>Troubleshooting with Java</w:t>
       </w:r>
+      <w:bookmarkEnd w:id="19"/>
+    </w:p>
+    <w:p>
+      <w:pPr>
+        <w:rPr>
+          <w:rFonts w:cs="Times New Roman"/>
+          <w:szCs w:val="24"/>
+        </w:rPr>
+      </w:pPr>
+      <w:r>
+        <w:rPr>
+          <w:rFonts w:cs="Times New Roman"/>
+          <w:i/>
+          <w:szCs w:val="24"/>
+        </w:rPr>
+        <w:tab/>
+      </w:r>
+      <w:r>
+        <w:rPr>
+          <w:rFonts w:cs="Times New Roman"/>
+          <w:szCs w:val="24"/>
+        </w:rPr>
+        <w:t>Some of the packages used in CEDS require the interface package “</w:t>
+      </w:r>
+      <w:proofErr w:type="spellStart"/>
+      <w:r>
+        <w:rPr>
+          <w:rFonts w:cs="Times New Roman"/>
+          <w:szCs w:val="24"/>
+        </w:rPr>
+        <w:t>rJava</w:t>
+      </w:r>
+      <w:proofErr w:type="spellEnd"/>
+      <w:r>
+        <w:rPr>
+          <w:rFonts w:cs="Times New Roman"/>
+          <w:szCs w:val="24"/>
+        </w:rPr>
+        <w:t xml:space="preserve">”. If you experience errors when loading or installing </w:t>
+      </w:r>
+      <w:proofErr w:type="spellStart"/>
+      <w:r>
+        <w:rPr>
+          <w:rFonts w:cs="Times New Roman"/>
+          <w:szCs w:val="24"/>
+        </w:rPr>
+        <w:t>rJava</w:t>
+      </w:r>
+      <w:proofErr w:type="spellEnd"/>
+      <w:r>
+        <w:rPr>
+          <w:rFonts w:cs="Times New Roman"/>
+          <w:szCs w:val="24"/>
+        </w:rPr>
+        <w:t xml:space="preserve"> relating to “missing” or “unable to load” </w:t>
+      </w:r>
+      <w:proofErr w:type="spellStart"/>
+      <w:r>
+        <w:rPr>
+          <w:rFonts w:cs="Times New Roman"/>
+          <w:szCs w:val="24"/>
+        </w:rPr>
+        <w:t>executables</w:t>
+      </w:r>
+      <w:proofErr w:type="spellEnd"/>
+      <w:r>
+        <w:rPr>
+          <w:rFonts w:cs="Times New Roman"/>
+          <w:szCs w:val="24"/>
+        </w:rPr>
+        <w:t xml:space="preserve"> (.</w:t>
+      </w:r>
+      <w:proofErr w:type="spellStart"/>
+      <w:r>
+        <w:rPr>
+          <w:rFonts w:cs="Times New Roman"/>
+          <w:szCs w:val="24"/>
+        </w:rPr>
+        <w:t>dll</w:t>
+      </w:r>
+      <w:proofErr w:type="spellEnd"/>
+      <w:r>
+        <w:rPr>
+          <w:rFonts w:cs="Times New Roman"/>
+          <w:szCs w:val="24"/>
+        </w:rPr>
+        <w:t xml:space="preserve"> files), follow these steps to restore functionality:</w:t>
+      </w:r>
+    </w:p>
+    <w:p>
+      <w:pPr>
+        <w:pStyle w:val="Heading2"/>
+      </w:pPr>
+      <w:bookmarkStart w:id="20" w:name="_Toc302648552"/>
+      <w:r>
+        <w:t xml:space="preserve">In </w:t>
+      </w:r>
+      <w:r>
+        <w:t>Windows</w:t>
+      </w:r>
+      <w:r>
+        <w:t>:</w:t>
+      </w:r>
       <w:bookmarkEnd w:id="20"/>
-    </w:p>
-    <w:p>
-      <w:pPr>
-        <w:rPr>
-          <w:rFonts w:cs="Times New Roman"/>
-          <w:szCs w:val="24"/>
-        </w:rPr>
-      </w:pPr>
-      <w:r>
-        <w:rPr>
-          <w:rFonts w:cs="Times New Roman"/>
-          <w:i/>
-          <w:szCs w:val="24"/>
-        </w:rPr>
-        <w:tab/>
-      </w:r>
-      <w:r>
-        <w:rPr>
-          <w:rFonts w:cs="Times New Roman"/>
-          <w:szCs w:val="24"/>
-        </w:rPr>
-        <w:t>Some of the packages used in CEDS require the interface package “</w:t>
-      </w:r>
-      <w:proofErr w:type="spellStart"/>
-      <w:r>
-        <w:rPr>
-          <w:rFonts w:cs="Times New Roman"/>
-          <w:szCs w:val="24"/>
-        </w:rPr>
-        <w:t>rJava</w:t>
-      </w:r>
-      <w:proofErr w:type="spellEnd"/>
-      <w:r>
-        <w:rPr>
-          <w:rFonts w:cs="Times New Roman"/>
-          <w:szCs w:val="24"/>
-        </w:rPr>
-        <w:t xml:space="preserve">”. If you experience errors when loading or installing </w:t>
-      </w:r>
-      <w:proofErr w:type="spellStart"/>
-      <w:r>
-        <w:rPr>
-          <w:rFonts w:cs="Times New Roman"/>
-          <w:szCs w:val="24"/>
-        </w:rPr>
-        <w:t>rJava</w:t>
-      </w:r>
-      <w:proofErr w:type="spellEnd"/>
-      <w:r>
-        <w:rPr>
-          <w:rFonts w:cs="Times New Roman"/>
-          <w:szCs w:val="24"/>
-        </w:rPr>
-        <w:t xml:space="preserve"> relating to “missing” or “unable to load” </w:t>
-      </w:r>
-      <w:proofErr w:type="spellStart"/>
-      <w:r>
-        <w:rPr>
-          <w:rFonts w:cs="Times New Roman"/>
-          <w:szCs w:val="24"/>
-        </w:rPr>
-        <w:t>executables</w:t>
-      </w:r>
-      <w:proofErr w:type="spellEnd"/>
-      <w:r>
-        <w:rPr>
-          <w:rFonts w:cs="Times New Roman"/>
-          <w:szCs w:val="24"/>
-        </w:rPr>
-        <w:t xml:space="preserve"> (.</w:t>
-      </w:r>
-      <w:proofErr w:type="spellStart"/>
-      <w:r>
-        <w:rPr>
-          <w:rFonts w:cs="Times New Roman"/>
-          <w:szCs w:val="24"/>
-        </w:rPr>
-        <w:t>dll</w:t>
-      </w:r>
-      <w:proofErr w:type="spellEnd"/>
-      <w:r>
-        <w:rPr>
-          <w:rFonts w:cs="Times New Roman"/>
-          <w:szCs w:val="24"/>
-        </w:rPr>
-        <w:t xml:space="preserve"> files), follow these steps to restore functionality:</w:t>
-      </w:r>
-    </w:p>
-    <w:p>
-      <w:pPr>
-        <w:pStyle w:val="Heading2"/>
-      </w:pPr>
-      <w:bookmarkStart w:id="21" w:name="_Toc302648552"/>
-      <w:r>
-        <w:t xml:space="preserve">In </w:t>
-      </w:r>
-      <w:r>
-        <w:t>Windows</w:t>
-      </w:r>
-      <w:r>
-        <w:t>:</w:t>
-      </w:r>
-      <w:bookmarkEnd w:id="21"/>
     </w:p>
     <w:p>
       <w:pPr>
@@ -9980,7 +9971,7 @@
       <w:pPr>
         <w:pStyle w:val="Heading2"/>
       </w:pPr>
-      <w:bookmarkStart w:id="22" w:name="_Toc302648553"/>
+      <w:bookmarkStart w:id="21" w:name="_Toc302648553"/>
       <w:r>
         <w:t xml:space="preserve">In </w:t>
       </w:r>
@@ -9990,7 +9981,7 @@
       <w:r>
         <w:t xml:space="preserve"> OS:</w:t>
       </w:r>
-      <w:bookmarkEnd w:id="22"/>
+      <w:bookmarkEnd w:id="21"/>
     </w:p>
     <w:p>
       <w:pPr>
@@ -10034,27 +10025,27 @@
       <w:pPr>
         <w:pStyle w:val="Heading1"/>
       </w:pPr>
-      <w:bookmarkStart w:id="23" w:name="_Ref300580569"/>
-      <w:bookmarkStart w:id="24" w:name="_Toc300580927"/>
-      <w:bookmarkStart w:id="25" w:name="_Toc302648554"/>
+      <w:bookmarkStart w:id="22" w:name="_Ref300580569"/>
+      <w:bookmarkStart w:id="23" w:name="_Toc300580927"/>
+      <w:bookmarkStart w:id="24" w:name="_Toc302648554"/>
       <w:r>
         <w:t>Naming/Numbering Conventions</w:t>
       </w:r>
+      <w:bookmarkEnd w:id="22"/>
       <w:bookmarkEnd w:id="23"/>
       <w:bookmarkEnd w:id="24"/>
+    </w:p>
+    <w:p>
+      <w:pPr>
+        <w:pStyle w:val="Heading2"/>
+      </w:pPr>
+      <w:bookmarkStart w:id="25" w:name="_Toc300580928"/>
+      <w:bookmarkStart w:id="26" w:name="_Toc302648555"/>
+      <w:r>
+        <w:t>R Script File Naming</w:t>
+      </w:r>
       <w:bookmarkEnd w:id="25"/>
-    </w:p>
-    <w:p>
-      <w:pPr>
-        <w:pStyle w:val="Heading2"/>
-      </w:pPr>
-      <w:bookmarkStart w:id="26" w:name="_Toc300580928"/>
-      <w:bookmarkStart w:id="27" w:name="_Toc302648555"/>
-      <w:r>
-        <w:t>R Script File Naming</w:t>
-      </w:r>
       <w:bookmarkEnd w:id="26"/>
-      <w:bookmarkEnd w:id="27"/>
     </w:p>
     <w:p>
       <w:pPr>
@@ -10551,13 +10542,13 @@
       <w:pPr>
         <w:pStyle w:val="Heading2"/>
       </w:pPr>
-      <w:bookmarkStart w:id="28" w:name="_Toc300580929"/>
-      <w:bookmarkStart w:id="29" w:name="_Toc302648556"/>
+      <w:bookmarkStart w:id="27" w:name="_Toc300580929"/>
+      <w:bookmarkStart w:id="28" w:name="_Toc302648556"/>
       <w:r>
         <w:t>Output File Naming</w:t>
       </w:r>
+      <w:bookmarkEnd w:id="27"/>
       <w:bookmarkEnd w:id="28"/>
-      <w:bookmarkEnd w:id="29"/>
     </w:p>
     <w:p>
       <w:r>
@@ -10927,8 +10918,8 @@
       <w:pPr>
         <w:pStyle w:val="Heading2"/>
       </w:pPr>
-      <w:bookmarkStart w:id="30" w:name="_Toc300580930"/>
-      <w:bookmarkStart w:id="31" w:name="_Toc302648557"/>
+      <w:bookmarkStart w:id="29" w:name="_Toc300580930"/>
+      <w:bookmarkStart w:id="30" w:name="_Toc302648557"/>
       <w:proofErr w:type="spellStart"/>
       <w:r>
         <w:t>Makefile</w:t>
@@ -10937,8 +10928,8 @@
       <w:r>
         <w:t xml:space="preserve"> Code block Numbering</w:t>
       </w:r>
+      <w:bookmarkEnd w:id="29"/>
       <w:bookmarkEnd w:id="30"/>
-      <w:bookmarkEnd w:id="31"/>
     </w:p>
     <w:p>
       <w:proofErr w:type="spellStart"/>
@@ -11047,7 +11038,10 @@
       </w:r>
       <w:proofErr w:type="gramStart"/>
       <w:r>
-        <w:t>acticvity.R</w:t>
+        <w:t>acti</w:t>
+      </w:r>
+      <w:r>
+        <w:t>vity.R</w:t>
       </w:r>
       <w:proofErr w:type="gramEnd"/>
       <w:r>
@@ -11070,6 +11064,8 @@
           <w:numId w:val="0"/>
         </w:numPr>
       </w:pPr>
+      <w:bookmarkStart w:id="31" w:name="_GoBack"/>
+      <w:bookmarkEnd w:id="31"/>
     </w:p>
     <w:p>
       <w:pPr>
@@ -11085,13 +11081,11 @@
     </w:p>
     <w:p>
       <w:pPr>
-        <w:contextualSpacing/>
-        <w:rPr>
-          <w:rFonts w:cs="Times New Roman"/>
-          <w:i/>
-          <w:szCs w:val="24"/>
-        </w:rPr>
-      </w:pPr>
+        <w:pStyle w:val="Heading2"/>
+      </w:pPr>
+      <w:r>
+        <w:t>General Procedures</w:t>
+      </w:r>
     </w:p>
     <w:p>
       <w:pPr>
@@ -11108,75 +11102,8 @@
           <w:rFonts w:cs="Times New Roman"/>
           <w:szCs w:val="24"/>
         </w:rPr>
-        <w:t xml:space="preserve">To make changes to the </w:t>
-      </w:r>
-      <w:r>
-        <w:rPr>
-          <w:rFonts w:cs="Times New Roman"/>
-          <w:szCs w:val="24"/>
-        </w:rPr>
-        <w:t>CEDS</w:t>
-      </w:r>
-      <w:r>
-        <w:rPr>
-          <w:rFonts w:cs="Times New Roman"/>
-          <w:szCs w:val="24"/>
-        </w:rPr>
-        <w:t xml:space="preserve"> system, careful attention must be paid to organization and mapping files. In additional to simply using file path names to source files, there is a mapping file called domainmapping.csv that assigns a </w:t>
-      </w:r>
-      <w:r>
-        <w:rPr>
-          <w:rFonts w:cs="Times New Roman"/>
-          <w:i/>
-          <w:szCs w:val="24"/>
-        </w:rPr>
-        <w:t>domain name</w:t>
-      </w:r>
-      <w:r>
-        <w:rPr>
-          <w:rFonts w:cs="Times New Roman"/>
-          <w:szCs w:val="24"/>
-        </w:rPr>
-        <w:t xml:space="preserve"> to every </w:t>
-      </w:r>
-      <w:r>
-        <w:rPr>
-          <w:rFonts w:cs="Times New Roman"/>
-          <w:szCs w:val="24"/>
-        </w:rPr>
-        <w:t>emissions-</w:t>
-      </w:r>
-      <w:r>
-        <w:rPr>
-          <w:rFonts w:cs="Times New Roman"/>
-          <w:szCs w:val="24"/>
-        </w:rPr>
-        <w:t>data-</w:t>
-      </w:r>
-      <w:r>
-        <w:rPr>
-          <w:rFonts w:cs="Times New Roman"/>
-          <w:szCs w:val="24"/>
-        </w:rPr>
-        <w:t>system</w:t>
-      </w:r>
-      <w:r>
-        <w:rPr>
-          <w:rFonts w:cs="Times New Roman"/>
-          <w:szCs w:val="24"/>
-        </w:rPr>
-        <w:t xml:space="preserve"> folder. If you change the arrangement of the folder system, you must make sure to then make changes to the mapping file domainmapping.csv. You must then make sure to go into the individual pieces of code, and make sure it calls up files from the correct domain. </w:t>
-      </w:r>
-    </w:p>
-    <w:p>
-      <w:pPr>
-        <w:contextualSpacing/>
-        <w:jc w:val="both"/>
-        <w:rPr>
-          <w:rFonts w:cs="Times New Roman"/>
-          <w:szCs w:val="24"/>
-        </w:rPr>
-      </w:pPr>
+        <w:t>All project members are required to seek approval and a code review for all changes made to the system before committing them to the master branch. In addition, all project members must keep the “system_documentation.xlsx” and “CEDS_code_change_tracker.xlsx” files updated with descriptions of the changes made any alterations or additions reflected appropriately.</w:t>
+      </w:r>
     </w:p>
     <w:p>
       <w:pPr>
@@ -11188,530 +11115,6 @@
           <w:szCs w:val="24"/>
         </w:rPr>
       </w:pPr>
-      <w:r>
-        <w:rPr>
-          <w:rFonts w:cs="Times New Roman"/>
-          <w:szCs w:val="24"/>
-        </w:rPr>
-        <w:t xml:space="preserve">For example, say you need to alter file </w:t>
-      </w:r>
-      <w:r>
-        <w:rPr>
-          <w:rFonts w:cs="Times New Roman"/>
-          <w:szCs w:val="24"/>
-        </w:rPr>
-        <w:t>“</w:t>
-      </w:r>
-      <w:r>
-        <w:rPr>
-          <w:rFonts w:cs="Times New Roman"/>
-          <w:szCs w:val="24"/>
-        </w:rPr>
-        <w:t>IEA_product_downscaling.csv</w:t>
-      </w:r>
-      <w:r>
-        <w:rPr>
-          <w:rFonts w:cs="Times New Roman"/>
-          <w:szCs w:val="24"/>
-        </w:rPr>
-        <w:t>”</w:t>
-      </w:r>
-      <w:r>
-        <w:rPr>
-          <w:rFonts w:cs="Times New Roman"/>
-          <w:szCs w:val="24"/>
-        </w:rPr>
-        <w:t xml:space="preserve"> slightly from the original version, so you copy and paste it from the original location and put it the </w:t>
-      </w:r>
-      <w:r>
-        <w:rPr>
-          <w:rFonts w:cs="Times New Roman"/>
-          <w:szCs w:val="24"/>
-        </w:rPr>
-        <w:t>“</w:t>
-      </w:r>
-      <w:proofErr w:type="spellStart"/>
-      <w:r>
-        <w:rPr>
-          <w:rFonts w:cs="Times New Roman"/>
-          <w:szCs w:val="24"/>
-        </w:rPr>
-        <w:t>energy_data</w:t>
-      </w:r>
-      <w:proofErr w:type="spellEnd"/>
-      <w:r>
-        <w:rPr>
-          <w:rFonts w:cs="Times New Roman"/>
-          <w:szCs w:val="24"/>
-        </w:rPr>
-        <w:t>”</w:t>
-      </w:r>
-      <w:r>
-        <w:rPr>
-          <w:rFonts w:cs="Times New Roman"/>
-          <w:szCs w:val="24"/>
-        </w:rPr>
-        <w:t xml:space="preserve"> folder, and then edit it. It was originally located in </w:t>
-      </w:r>
-      <w:r>
-        <w:rPr>
-          <w:rFonts w:cs="Times New Roman"/>
-          <w:szCs w:val="24"/>
-        </w:rPr>
-        <w:t>“emissions</w:t>
-      </w:r>
-      <w:r>
-        <w:rPr>
-          <w:rFonts w:cs="Times New Roman"/>
-          <w:szCs w:val="24"/>
-        </w:rPr>
-        <w:t>-data-system</w:t>
-      </w:r>
-      <w:r>
-        <w:rPr>
-          <w:rFonts w:cs="Times New Roman"/>
-          <w:szCs w:val="24"/>
-        </w:rPr>
-        <w:t>/input</w:t>
-      </w:r>
-      <w:r>
-        <w:rPr>
-          <w:rFonts w:cs="Times New Roman"/>
-          <w:szCs w:val="24"/>
-        </w:rPr>
-        <w:t xml:space="preserve"> </w:t>
-      </w:r>
-      <w:r>
-        <w:rPr>
-          <w:rFonts w:cs="Times New Roman"/>
-          <w:szCs w:val="24"/>
-        </w:rPr>
-        <w:t>/mappings</w:t>
-      </w:r>
-      <w:r>
-        <w:rPr>
-          <w:rFonts w:cs="Times New Roman"/>
-          <w:szCs w:val="24"/>
-        </w:rPr>
-        <w:t>”</w:t>
-      </w:r>
-      <w:r>
-        <w:rPr>
-          <w:rFonts w:cs="Times New Roman"/>
-          <w:szCs w:val="24"/>
-        </w:rPr>
-        <w:t xml:space="preserve">. In the </w:t>
-      </w:r>
-      <w:r>
-        <w:rPr>
-          <w:rFonts w:cs="Times New Roman"/>
-          <w:szCs w:val="24"/>
-        </w:rPr>
-        <w:t>“</w:t>
-      </w:r>
-      <w:r>
-        <w:rPr>
-          <w:rFonts w:cs="Times New Roman"/>
-          <w:szCs w:val="24"/>
-        </w:rPr>
-        <w:t>domainmapping.csv</w:t>
-      </w:r>
-      <w:r>
-        <w:rPr>
-          <w:rFonts w:cs="Times New Roman"/>
-          <w:szCs w:val="24"/>
-        </w:rPr>
-        <w:t>”</w:t>
-      </w:r>
-      <w:r>
-        <w:rPr>
-          <w:rFonts w:cs="Times New Roman"/>
-          <w:szCs w:val="24"/>
-        </w:rPr>
-        <w:t xml:space="preserve"> file, this location’s domain is called </w:t>
-      </w:r>
-      <w:r>
-        <w:rPr>
-          <w:rFonts w:cs="Times New Roman"/>
-          <w:szCs w:val="24"/>
-        </w:rPr>
-        <w:t>“</w:t>
-      </w:r>
-      <w:r>
-        <w:rPr>
-          <w:rFonts w:cs="Times New Roman"/>
-          <w:szCs w:val="24"/>
-        </w:rPr>
-        <w:t>MAPPINGS</w:t>
-      </w:r>
-      <w:r>
-        <w:rPr>
-          <w:rFonts w:cs="Times New Roman"/>
-          <w:szCs w:val="24"/>
-        </w:rPr>
-        <w:t>”</w:t>
-      </w:r>
-      <w:r>
-        <w:rPr>
-          <w:rFonts w:cs="Times New Roman"/>
-          <w:szCs w:val="24"/>
-        </w:rPr>
-        <w:t xml:space="preserve">. So having made </w:t>
-      </w:r>
-      <w:r>
-        <w:rPr>
-          <w:rFonts w:cs="Times New Roman"/>
-          <w:szCs w:val="24"/>
-        </w:rPr>
-        <w:lastRenderedPageBreak/>
-        <w:t>that change, you mu</w:t>
-      </w:r>
-      <w:r>
-        <w:rPr>
-          <w:rFonts w:cs="Times New Roman"/>
-          <w:szCs w:val="24"/>
-        </w:rPr>
-        <w:t xml:space="preserve">st go into the code and make it </w:t>
-      </w:r>
-      <w:r>
-        <w:rPr>
-          <w:rFonts w:cs="Times New Roman"/>
-          <w:szCs w:val="24"/>
-        </w:rPr>
-        <w:t>read</w:t>
-      </w:r>
-      <w:r>
-        <w:rPr>
-          <w:rFonts w:cs="Times New Roman"/>
-          <w:szCs w:val="24"/>
-        </w:rPr>
-        <w:t xml:space="preserve"> from the </w:t>
-      </w:r>
-      <w:r>
-        <w:rPr>
-          <w:rFonts w:cs="Times New Roman"/>
-          <w:szCs w:val="24"/>
-        </w:rPr>
-        <w:t>“ENERGY_DATA”</w:t>
-      </w:r>
-      <w:r>
-        <w:rPr>
-          <w:rFonts w:cs="Times New Roman"/>
-          <w:szCs w:val="24"/>
-        </w:rPr>
-        <w:t xml:space="preserve"> domain, instead of the </w:t>
-      </w:r>
-      <w:r>
-        <w:rPr>
-          <w:rFonts w:cs="Times New Roman"/>
-          <w:szCs w:val="24"/>
-        </w:rPr>
-        <w:t>“</w:t>
-      </w:r>
-      <w:r>
-        <w:rPr>
-          <w:rFonts w:cs="Times New Roman"/>
-          <w:szCs w:val="24"/>
-        </w:rPr>
-        <w:t>MAPPINGS</w:t>
-      </w:r>
-      <w:r>
-        <w:rPr>
-          <w:rFonts w:cs="Times New Roman"/>
-          <w:szCs w:val="24"/>
-        </w:rPr>
-        <w:t>”</w:t>
-      </w:r>
-      <w:r>
-        <w:rPr>
-          <w:rFonts w:cs="Times New Roman"/>
-          <w:szCs w:val="24"/>
-        </w:rPr>
-        <w:t xml:space="preserve"> domain, whenever you </w:t>
-      </w:r>
-      <w:r>
-        <w:rPr>
-          <w:rFonts w:cs="Times New Roman"/>
-          <w:szCs w:val="24"/>
-        </w:rPr>
-        <w:t xml:space="preserve">want to use your altered version of </w:t>
-      </w:r>
-      <w:r>
-        <w:rPr>
-          <w:rFonts w:cs="Times New Roman"/>
-          <w:szCs w:val="24"/>
-        </w:rPr>
-        <w:t>“</w:t>
-      </w:r>
-      <w:r>
-        <w:rPr>
-          <w:rFonts w:cs="Times New Roman"/>
-          <w:szCs w:val="24"/>
-        </w:rPr>
-        <w:t>IEA_product_downscaling</w:t>
-      </w:r>
-      <w:r>
-        <w:rPr>
-          <w:rFonts w:cs="Times New Roman"/>
-          <w:szCs w:val="24"/>
-        </w:rPr>
-        <w:t>.csv”</w:t>
-      </w:r>
-      <w:r>
-        <w:rPr>
-          <w:rFonts w:cs="Times New Roman"/>
-          <w:szCs w:val="24"/>
-        </w:rPr>
-        <w:t>.</w:t>
-      </w:r>
-    </w:p>
-    <w:p>
-      <w:pPr>
-        <w:contextualSpacing/>
-        <w:jc w:val="both"/>
-        <w:rPr>
-          <w:rFonts w:cs="Times New Roman"/>
-          <w:szCs w:val="24"/>
-        </w:rPr>
-      </w:pPr>
-      <w:r>
-        <w:rPr>
-          <w:rFonts w:cs="Times New Roman"/>
-          <w:szCs w:val="24"/>
-        </w:rPr>
-        <w:br/>
-      </w:r>
-      <w:r>
-        <w:rPr>
-          <w:rFonts w:cs="Times New Roman"/>
-          <w:szCs w:val="24"/>
-        </w:rPr>
-        <w:t xml:space="preserve">            </w:t>
-      </w:r>
-      <w:r>
-        <w:rPr>
-          <w:rFonts w:cs="Times New Roman"/>
-          <w:szCs w:val="24"/>
-        </w:rPr>
-        <w:t xml:space="preserve">In another situation, perhaps the </w:t>
-      </w:r>
-      <w:r>
-        <w:rPr>
-          <w:rFonts w:cs="Times New Roman"/>
-          <w:szCs w:val="24"/>
-        </w:rPr>
-        <w:t>“</w:t>
-      </w:r>
-      <w:proofErr w:type="spellStart"/>
-      <w:r>
-        <w:rPr>
-          <w:rFonts w:cs="Times New Roman"/>
-          <w:szCs w:val="24"/>
-        </w:rPr>
-        <w:t>energy_data</w:t>
-      </w:r>
-      <w:proofErr w:type="spellEnd"/>
-      <w:r>
-        <w:rPr>
-          <w:rFonts w:cs="Times New Roman"/>
-          <w:szCs w:val="24"/>
-        </w:rPr>
-        <w:t>”</w:t>
-      </w:r>
-      <w:r>
-        <w:rPr>
-          <w:rFonts w:cs="Times New Roman"/>
-          <w:szCs w:val="24"/>
-        </w:rPr>
-        <w:t xml:space="preserve"> folder gets too messy, and you want to add subfolders to better organize it. You would also have to go into </w:t>
-      </w:r>
-      <w:r>
-        <w:rPr>
-          <w:rFonts w:cs="Times New Roman"/>
-          <w:szCs w:val="24"/>
-        </w:rPr>
-        <w:t>“</w:t>
-      </w:r>
-      <w:r>
-        <w:rPr>
-          <w:rFonts w:cs="Times New Roman"/>
-          <w:szCs w:val="24"/>
-        </w:rPr>
-        <w:t>domainmapping.csv</w:t>
-      </w:r>
-      <w:r>
-        <w:rPr>
-          <w:rFonts w:cs="Times New Roman"/>
-          <w:szCs w:val="24"/>
-        </w:rPr>
-        <w:t>”</w:t>
-      </w:r>
-      <w:r>
-        <w:rPr>
-          <w:rFonts w:cs="Times New Roman"/>
-          <w:szCs w:val="24"/>
-        </w:rPr>
-        <w:t xml:space="preserve"> and edit the pathways, and the new names of the folder. For example, you might add a subfolder called “</w:t>
-      </w:r>
-      <w:proofErr w:type="spellStart"/>
-      <w:r>
-        <w:rPr>
-          <w:rFonts w:cs="Times New Roman"/>
-          <w:szCs w:val="24"/>
-        </w:rPr>
-        <w:t>bp_data</w:t>
-      </w:r>
-      <w:proofErr w:type="spellEnd"/>
-      <w:r>
-        <w:rPr>
-          <w:rFonts w:cs="Times New Roman"/>
-          <w:szCs w:val="24"/>
-        </w:rPr>
-        <w:t>,” and put</w:t>
-      </w:r>
-      <w:r>
-        <w:rPr>
-          <w:rFonts w:cs="Times New Roman"/>
-          <w:szCs w:val="24"/>
-        </w:rPr>
-        <w:t xml:space="preserve"> domainmapping.csv</w:t>
-      </w:r>
-      <w:r>
-        <w:rPr>
-          <w:rFonts w:cs="Times New Roman"/>
-          <w:szCs w:val="24"/>
-        </w:rPr>
-        <w:t xml:space="preserve"> and </w:t>
-      </w:r>
-      <w:r>
-        <w:rPr>
-          <w:rFonts w:cs="Times New Roman"/>
-          <w:szCs w:val="24"/>
-        </w:rPr>
-        <w:t>“BP_energy_data.xlsx”</w:t>
-      </w:r>
-      <w:r>
-        <w:rPr>
-          <w:rFonts w:cs="Times New Roman"/>
-          <w:szCs w:val="24"/>
-        </w:rPr>
-        <w:t xml:space="preserve"> within it</w:t>
-      </w:r>
-      <w:r>
-        <w:rPr>
-          <w:rFonts w:cs="Times New Roman"/>
-          <w:szCs w:val="24"/>
-        </w:rPr>
-        <w:t xml:space="preserve">. Now, you have to go into </w:t>
-      </w:r>
-      <w:r>
-        <w:rPr>
-          <w:rFonts w:cs="Times New Roman"/>
-          <w:szCs w:val="24"/>
-        </w:rPr>
-        <w:t>“</w:t>
-      </w:r>
-      <w:r>
-        <w:rPr>
-          <w:rFonts w:cs="Times New Roman"/>
-          <w:szCs w:val="24"/>
-        </w:rPr>
-        <w:t>domainmapping.csv</w:t>
-      </w:r>
-      <w:r>
-        <w:rPr>
-          <w:rFonts w:cs="Times New Roman"/>
-          <w:szCs w:val="24"/>
-        </w:rPr>
-        <w:t>”</w:t>
-      </w:r>
-      <w:r>
-        <w:rPr>
-          <w:rFonts w:cs="Times New Roman"/>
-          <w:szCs w:val="24"/>
-        </w:rPr>
-        <w:t xml:space="preserve">, and create a new domain for this folder. You’d give it a pathname to direct towards it, and a name like </w:t>
-      </w:r>
-      <w:r>
-        <w:rPr>
-          <w:rFonts w:cs="Times New Roman"/>
-          <w:szCs w:val="24"/>
-        </w:rPr>
-        <w:t>“BP_DATA”</w:t>
-      </w:r>
-      <w:r>
-        <w:rPr>
-          <w:rFonts w:cs="Times New Roman"/>
-          <w:szCs w:val="24"/>
-        </w:rPr>
-        <w:t>. And then, in the code, you’d have to make sure it sources th</w:t>
-      </w:r>
-      <w:r>
-        <w:rPr>
-          <w:rFonts w:cs="Times New Roman"/>
-          <w:szCs w:val="24"/>
-        </w:rPr>
-        <w:t>at file</w:t>
-      </w:r>
-      <w:r>
-        <w:rPr>
-          <w:rFonts w:cs="Times New Roman"/>
-          <w:szCs w:val="24"/>
-        </w:rPr>
-        <w:t xml:space="preserve"> from </w:t>
-      </w:r>
-      <w:r>
-        <w:rPr>
-          <w:rFonts w:cs="Times New Roman"/>
-          <w:szCs w:val="24"/>
-        </w:rPr>
-        <w:t>“BP_DATA”</w:t>
-      </w:r>
-      <w:r>
-        <w:rPr>
-          <w:rFonts w:cs="Times New Roman"/>
-          <w:szCs w:val="24"/>
-        </w:rPr>
-        <w:t xml:space="preserve">—instead </w:t>
-      </w:r>
-      <w:r>
-        <w:rPr>
-          <w:rFonts w:cs="Times New Roman"/>
-          <w:szCs w:val="24"/>
-        </w:rPr>
-        <w:t>of the “ENERGY</w:t>
-      </w:r>
-      <w:r>
-        <w:rPr>
-          <w:rFonts w:cs="Times New Roman"/>
-          <w:szCs w:val="24"/>
-        </w:rPr>
-        <w:t>_DATA</w:t>
-      </w:r>
-      <w:r>
-        <w:rPr>
-          <w:rFonts w:cs="Times New Roman"/>
-          <w:szCs w:val="24"/>
-        </w:rPr>
-        <w:t>”</w:t>
-      </w:r>
-      <w:r>
-        <w:rPr>
-          <w:rFonts w:cs="Times New Roman"/>
-          <w:szCs w:val="24"/>
-        </w:rPr>
-        <w:t xml:space="preserve"> directory they had formerly used. </w:t>
-      </w:r>
-    </w:p>
-    <w:p>
-      <w:pPr>
-        <w:contextualSpacing/>
-        <w:jc w:val="both"/>
-        <w:rPr>
-          <w:rFonts w:cs="Times New Roman"/>
-          <w:szCs w:val="24"/>
-        </w:rPr>
-      </w:pPr>
     </w:p>
     <w:p>
       <w:pPr>
@@ -11728,21 +11131,108 @@
           <w:rFonts w:cs="Times New Roman"/>
           <w:szCs w:val="24"/>
         </w:rPr>
-        <w:t xml:space="preserve">When you make these changes, you will automatically be making them within the Subversion (SVN) server. </w:t>
-      </w:r>
-      <w:r>
-        <w:rPr>
-          <w:rFonts w:cs="Times New Roman"/>
-          <w:szCs w:val="24"/>
-        </w:rPr>
-        <w:t xml:space="preserve">If you make changes to a file, you can update the SVN version by right-clicking the file and selecting “Commit”. </w:t>
-      </w:r>
-      <w:r>
-        <w:rPr>
-          <w:rFonts w:cs="Times New Roman"/>
-          <w:szCs w:val="24"/>
-        </w:rPr>
-        <w:t xml:space="preserve">Subversion will allow you and others to track and approve all changes made to the code. </w:t>
+        <w:t xml:space="preserve">If you are coding any additional scripts, they </w:t>
+      </w:r>
+      <w:r>
+        <w:rPr>
+          <w:rFonts w:cs="Times New Roman"/>
+          <w:szCs w:val="24"/>
+        </w:rPr>
+        <w:t>should</w:t>
+      </w:r>
+      <w:r>
+        <w:rPr>
+          <w:rFonts w:cs="Times New Roman"/>
+          <w:szCs w:val="24"/>
+        </w:rPr>
+        <w:t xml:space="preserve"> be written and presented according to </w:t>
+      </w:r>
+      <w:r>
+        <w:rPr>
+          <w:rFonts w:cs="Times New Roman"/>
+          <w:szCs w:val="24"/>
+        </w:rPr>
+        <w:t xml:space="preserve">the R style guide; you can also emulate </w:t>
+      </w:r>
+      <w:r>
+        <w:rPr>
+          <w:rFonts w:cs="Times New Roman"/>
+          <w:szCs w:val="24"/>
+        </w:rPr>
+        <w:t>the style of previous scripts</w:t>
+      </w:r>
+      <w:r>
+        <w:rPr>
+          <w:rFonts w:cs="Times New Roman"/>
+          <w:szCs w:val="24"/>
+        </w:rPr>
+        <w:t xml:space="preserve"> (but please read the style guide first)</w:t>
+      </w:r>
+      <w:r>
+        <w:rPr>
+          <w:rFonts w:cs="Times New Roman"/>
+          <w:szCs w:val="24"/>
+        </w:rPr>
+        <w:t>. As you write new code, too, be sure to be very meticulous in your commenting, so that those following you c</w:t>
+      </w:r>
+      <w:r>
+        <w:rPr>
+          <w:rFonts w:cs="Times New Roman"/>
+          <w:szCs w:val="24"/>
+        </w:rPr>
+        <w:t xml:space="preserve">an understand what you’ve done. </w:t>
+      </w:r>
+    </w:p>
+    <w:p>
+      <w:pPr>
+        <w:ind w:left="720"/>
+        <w:contextualSpacing/>
+        <w:rPr>
+          <w:rFonts w:cs="Times New Roman"/>
+          <w:szCs w:val="24"/>
+        </w:rPr>
+      </w:pPr>
+      <w:r>
+        <w:rPr>
+          <w:rFonts w:cs="Times New Roman"/>
+          <w:szCs w:val="24"/>
+        </w:rPr>
+        <w:lastRenderedPageBreak/>
+        <w:br/>
+        <w:t xml:space="preserve">In addition to commenting, it may be beneficial to keep a progress journal, to help you </w:t>
+      </w:r>
+    </w:p>
+    <w:p>
+      <w:pPr>
+        <w:contextualSpacing/>
+        <w:rPr>
+          <w:rFonts w:cs="Times New Roman"/>
+          <w:szCs w:val="24"/>
+        </w:rPr>
+      </w:pPr>
+      <w:proofErr w:type="gramStart"/>
+      <w:r>
+        <w:rPr>
+          <w:rFonts w:cs="Times New Roman"/>
+          <w:szCs w:val="24"/>
+        </w:rPr>
+        <w:t>remember</w:t>
+      </w:r>
+      <w:proofErr w:type="gramEnd"/>
+      <w:r>
+        <w:rPr>
+          <w:rFonts w:cs="Times New Roman"/>
+          <w:szCs w:val="24"/>
+        </w:rPr>
+        <w:t xml:space="preserve"> what changes you’ve made, and why. This can be especially helpful if you need to re-address a change made past your memory. </w:t>
+      </w:r>
+    </w:p>
+    <w:p>
+      <w:pPr>
+        <w:pStyle w:val="Heading2"/>
+      </w:pPr>
+      <w:r>
+        <w:t xml:space="preserve">Domain Names and File Mapping </w:t>
       </w:r>
     </w:p>
     <w:p>
@@ -11755,6 +11245,122 @@
           <w:szCs w:val="24"/>
         </w:rPr>
       </w:pPr>
+      <w:r>
+        <w:rPr>
+          <w:rFonts w:cs="Times New Roman"/>
+          <w:szCs w:val="24"/>
+        </w:rPr>
+        <w:t xml:space="preserve">To make changes to the </w:t>
+      </w:r>
+      <w:r>
+        <w:rPr>
+          <w:rFonts w:cs="Times New Roman"/>
+          <w:szCs w:val="24"/>
+        </w:rPr>
+        <w:t>CEDS</w:t>
+      </w:r>
+      <w:r>
+        <w:rPr>
+          <w:rFonts w:cs="Times New Roman"/>
+          <w:szCs w:val="24"/>
+        </w:rPr>
+        <w:t xml:space="preserve"> system, careful attention must be paid to organization and mapping files. In additional to simply using file path names to source files, there is a mapping file called domainmapping.csv that assigns a </w:t>
+      </w:r>
+      <w:r>
+        <w:rPr>
+          <w:rFonts w:cs="Times New Roman"/>
+          <w:i/>
+          <w:szCs w:val="24"/>
+        </w:rPr>
+        <w:t>domain name</w:t>
+      </w:r>
+      <w:r>
+        <w:rPr>
+          <w:rFonts w:cs="Times New Roman"/>
+          <w:szCs w:val="24"/>
+        </w:rPr>
+        <w:t xml:space="preserve"> to </w:t>
+      </w:r>
+      <w:r>
+        <w:rPr>
+          <w:rFonts w:cs="Times New Roman"/>
+          <w:szCs w:val="24"/>
+        </w:rPr>
+        <w:t>key</w:t>
+      </w:r>
+      <w:r>
+        <w:rPr>
+          <w:rFonts w:cs="Times New Roman"/>
+          <w:szCs w:val="24"/>
+        </w:rPr>
+        <w:t xml:space="preserve"> </w:t>
+      </w:r>
+      <w:r>
+        <w:rPr>
+          <w:rFonts w:cs="Times New Roman"/>
+          <w:szCs w:val="24"/>
+        </w:rPr>
+        <w:t>emissions-</w:t>
+      </w:r>
+      <w:r>
+        <w:rPr>
+          <w:rFonts w:cs="Times New Roman"/>
+          <w:szCs w:val="24"/>
+        </w:rPr>
+        <w:t>data-</w:t>
+      </w:r>
+      <w:r>
+        <w:rPr>
+          <w:rFonts w:cs="Times New Roman"/>
+          <w:szCs w:val="24"/>
+        </w:rPr>
+        <w:t>system</w:t>
+      </w:r>
+      <w:r>
+        <w:rPr>
+          <w:rFonts w:cs="Times New Roman"/>
+          <w:szCs w:val="24"/>
+        </w:rPr>
+        <w:t xml:space="preserve"> folder</w:t>
+      </w:r>
+      <w:r>
+        <w:rPr>
+          <w:rFonts w:cs="Times New Roman"/>
+          <w:szCs w:val="24"/>
+        </w:rPr>
+        <w:t>s</w:t>
+      </w:r>
+      <w:r>
+        <w:rPr>
+          <w:rFonts w:cs="Times New Roman"/>
+          <w:szCs w:val="24"/>
+        </w:rPr>
+        <w:t xml:space="preserve">. </w:t>
+      </w:r>
+      <w:r>
+        <w:rPr>
+          <w:rFonts w:cs="Times New Roman"/>
+          <w:szCs w:val="24"/>
+        </w:rPr>
+        <w:t xml:space="preserve">This is used so that code can be written without detailed information about the organization of input files. </w:t>
+      </w:r>
+      <w:r>
+        <w:rPr>
+          <w:rFonts w:cs="Times New Roman"/>
+          <w:szCs w:val="24"/>
+        </w:rPr>
+        <w:t xml:space="preserve">If you change the arrangement of the folder system, you must make sure to then make changes to the mapping file domainmapping.csv. </w:t>
+      </w:r>
+    </w:p>
+    <w:p>
+      <w:pPr>
+        <w:contextualSpacing/>
+        <w:jc w:val="both"/>
+        <w:rPr>
+          <w:rFonts w:cs="Times New Roman"/>
+          <w:szCs w:val="24"/>
+        </w:rPr>
+      </w:pPr>
     </w:p>
     <w:p>
       <w:pPr>
@@ -11771,12 +11377,265 @@
           <w:rFonts w:cs="Times New Roman"/>
           <w:szCs w:val="24"/>
         </w:rPr>
-        <w:t>All project members are required to seek approval and a code review for all changes made to the system before committing them to the master branch. In addition, all project members must keep the “system_documentation.xlsx” and “CEDS_code_change_tracker.xlsx” files updated with descriptions of the changes made any alterations or additions reflected appropriately.</w:t>
-      </w:r>
-    </w:p>
-    <w:p>
-      <w:pPr>
-        <w:ind w:firstLine="720"/>
+        <w:t xml:space="preserve">For example, say you need to alter file </w:t>
+      </w:r>
+      <w:r>
+        <w:rPr>
+          <w:rFonts w:cs="Times New Roman"/>
+          <w:szCs w:val="24"/>
+        </w:rPr>
+        <w:t>“</w:t>
+      </w:r>
+      <w:r>
+        <w:rPr>
+          <w:rFonts w:cs="Times New Roman"/>
+          <w:szCs w:val="24"/>
+        </w:rPr>
+        <w:t>IEA_product_downscaling.csv</w:t>
+      </w:r>
+      <w:r>
+        <w:rPr>
+          <w:rFonts w:cs="Times New Roman"/>
+          <w:szCs w:val="24"/>
+        </w:rPr>
+        <w:t>”</w:t>
+      </w:r>
+      <w:r>
+        <w:rPr>
+          <w:rFonts w:cs="Times New Roman"/>
+          <w:szCs w:val="24"/>
+        </w:rPr>
+        <w:t xml:space="preserve"> slightly from the original version, so you copy and paste it from the original location and put it the </w:t>
+      </w:r>
+      <w:r>
+        <w:rPr>
+          <w:rFonts w:cs="Times New Roman"/>
+          <w:szCs w:val="24"/>
+        </w:rPr>
+        <w:t>“</w:t>
+      </w:r>
+      <w:proofErr w:type="spellStart"/>
+      <w:r>
+        <w:rPr>
+          <w:rFonts w:cs="Times New Roman"/>
+          <w:szCs w:val="24"/>
+        </w:rPr>
+        <w:t>energy_data</w:t>
+      </w:r>
+      <w:proofErr w:type="spellEnd"/>
+      <w:r>
+        <w:rPr>
+          <w:rFonts w:cs="Times New Roman"/>
+          <w:szCs w:val="24"/>
+        </w:rPr>
+        <w:t>”</w:t>
+      </w:r>
+      <w:r>
+        <w:rPr>
+          <w:rFonts w:cs="Times New Roman"/>
+          <w:szCs w:val="24"/>
+        </w:rPr>
+        <w:t xml:space="preserve"> folder, and then edit it. It was originally located in </w:t>
+      </w:r>
+      <w:r>
+        <w:rPr>
+          <w:rFonts w:cs="Times New Roman"/>
+          <w:szCs w:val="24"/>
+        </w:rPr>
+        <w:t>“emissions</w:t>
+      </w:r>
+      <w:r>
+        <w:rPr>
+          <w:rFonts w:cs="Times New Roman"/>
+          <w:szCs w:val="24"/>
+        </w:rPr>
+        <w:t>-data-system</w:t>
+      </w:r>
+      <w:r>
+        <w:rPr>
+          <w:rFonts w:cs="Times New Roman"/>
+          <w:szCs w:val="24"/>
+        </w:rPr>
+        <w:t>/input</w:t>
+      </w:r>
+      <w:r>
+        <w:rPr>
+          <w:rFonts w:cs="Times New Roman"/>
+          <w:szCs w:val="24"/>
+        </w:rPr>
+        <w:t>/mappings</w:t>
+      </w:r>
+      <w:r>
+        <w:rPr>
+          <w:rFonts w:cs="Times New Roman"/>
+          <w:szCs w:val="24"/>
+        </w:rPr>
+        <w:t>”</w:t>
+      </w:r>
+      <w:r>
+        <w:rPr>
+          <w:rFonts w:cs="Times New Roman"/>
+          <w:szCs w:val="24"/>
+        </w:rPr>
+        <w:t xml:space="preserve">. In the </w:t>
+      </w:r>
+      <w:r>
+        <w:rPr>
+          <w:rFonts w:cs="Times New Roman"/>
+          <w:szCs w:val="24"/>
+        </w:rPr>
+        <w:t>“</w:t>
+      </w:r>
+      <w:r>
+        <w:rPr>
+          <w:rFonts w:cs="Times New Roman"/>
+          <w:szCs w:val="24"/>
+        </w:rPr>
+        <w:t>domainmapping.csv</w:t>
+      </w:r>
+      <w:r>
+        <w:rPr>
+          <w:rFonts w:cs="Times New Roman"/>
+          <w:szCs w:val="24"/>
+        </w:rPr>
+        <w:t>”</w:t>
+      </w:r>
+      <w:r>
+        <w:rPr>
+          <w:rFonts w:cs="Times New Roman"/>
+          <w:szCs w:val="24"/>
+        </w:rPr>
+        <w:t xml:space="preserve"> file, this location’s domain is called </w:t>
+      </w:r>
+      <w:r>
+        <w:rPr>
+          <w:rFonts w:cs="Times New Roman"/>
+          <w:szCs w:val="24"/>
+        </w:rPr>
+        <w:t>“</w:t>
+      </w:r>
+      <w:r>
+        <w:rPr>
+          <w:rFonts w:cs="Times New Roman"/>
+          <w:szCs w:val="24"/>
+        </w:rPr>
+        <w:t>MAPPINGS</w:t>
+      </w:r>
+      <w:r>
+        <w:rPr>
+          <w:rFonts w:cs="Times New Roman"/>
+          <w:szCs w:val="24"/>
+        </w:rPr>
+        <w:t>”</w:t>
+      </w:r>
+      <w:r>
+        <w:rPr>
+          <w:rFonts w:cs="Times New Roman"/>
+          <w:szCs w:val="24"/>
+        </w:rPr>
+        <w:t>. So having made that change, you mu</w:t>
+      </w:r>
+      <w:r>
+        <w:rPr>
+          <w:rFonts w:cs="Times New Roman"/>
+          <w:szCs w:val="24"/>
+        </w:rPr>
+        <w:t xml:space="preserve">st go into the code and make it </w:t>
+      </w:r>
+      <w:r>
+        <w:rPr>
+          <w:rFonts w:cs="Times New Roman"/>
+          <w:szCs w:val="24"/>
+        </w:rPr>
+        <w:t>read</w:t>
+      </w:r>
+      <w:r>
+        <w:rPr>
+          <w:rFonts w:cs="Times New Roman"/>
+          <w:szCs w:val="24"/>
+        </w:rPr>
+        <w:t xml:space="preserve"> from the </w:t>
+      </w:r>
+      <w:r>
+        <w:rPr>
+          <w:rFonts w:cs="Times New Roman"/>
+          <w:szCs w:val="24"/>
+        </w:rPr>
+        <w:t>“ENERGY_DATA”</w:t>
+      </w:r>
+      <w:r>
+        <w:rPr>
+          <w:rFonts w:cs="Times New Roman"/>
+          <w:szCs w:val="24"/>
+        </w:rPr>
+        <w:t xml:space="preserve"> domain, instead of the </w:t>
+      </w:r>
+      <w:r>
+        <w:rPr>
+          <w:rFonts w:cs="Times New Roman"/>
+          <w:szCs w:val="24"/>
+        </w:rPr>
+        <w:t>“</w:t>
+      </w:r>
+      <w:r>
+        <w:rPr>
+          <w:rFonts w:cs="Times New Roman"/>
+          <w:szCs w:val="24"/>
+        </w:rPr>
+        <w:t>MAPPINGS</w:t>
+      </w:r>
+      <w:r>
+        <w:rPr>
+          <w:rFonts w:cs="Times New Roman"/>
+          <w:szCs w:val="24"/>
+        </w:rPr>
+        <w:t>”</w:t>
+      </w:r>
+      <w:r>
+        <w:rPr>
+          <w:rFonts w:cs="Times New Roman"/>
+          <w:szCs w:val="24"/>
+        </w:rPr>
+        <w:t xml:space="preserve"> domain, whenever you </w:t>
+      </w:r>
+      <w:r>
+        <w:rPr>
+          <w:rFonts w:cs="Times New Roman"/>
+          <w:szCs w:val="24"/>
+        </w:rPr>
+        <w:t xml:space="preserve">want to use your altered version of </w:t>
+      </w:r>
+      <w:r>
+        <w:rPr>
+          <w:rFonts w:cs="Times New Roman"/>
+          <w:szCs w:val="24"/>
+        </w:rPr>
+        <w:t>“</w:t>
+      </w:r>
+      <w:r>
+        <w:rPr>
+          <w:rFonts w:cs="Times New Roman"/>
+          <w:szCs w:val="24"/>
+        </w:rPr>
+        <w:t>IEA_product_downscaling</w:t>
+      </w:r>
+      <w:r>
+        <w:rPr>
+          <w:rFonts w:cs="Times New Roman"/>
+          <w:szCs w:val="24"/>
+        </w:rPr>
+        <w:t>.csv”</w:t>
+      </w:r>
+      <w:r>
+        <w:rPr>
+          <w:rFonts w:cs="Times New Roman"/>
+          <w:szCs w:val="24"/>
+        </w:rPr>
+        <w:t>.</w:t>
+      </w:r>
+    </w:p>
+    <w:p>
+      <w:pPr>
         <w:contextualSpacing/>
         <w:jc w:val="both"/>
         <w:rPr>
@@ -11784,10 +11643,237 @@
           <w:szCs w:val="24"/>
         </w:rPr>
       </w:pPr>
-    </w:p>
-    <w:p>
-      <w:pPr>
-        <w:ind w:firstLine="720"/>
+      <w:r>
+        <w:rPr>
+          <w:rFonts w:cs="Times New Roman"/>
+          <w:szCs w:val="24"/>
+        </w:rPr>
+        <w:br/>
+      </w:r>
+      <w:r>
+        <w:rPr>
+          <w:rFonts w:cs="Times New Roman"/>
+          <w:szCs w:val="24"/>
+        </w:rPr>
+        <w:t xml:space="preserve">            </w:t>
+      </w:r>
+      <w:r>
+        <w:rPr>
+          <w:rFonts w:cs="Times New Roman"/>
+          <w:szCs w:val="24"/>
+        </w:rPr>
+        <w:t xml:space="preserve">In another situation, perhaps the </w:t>
+      </w:r>
+      <w:r>
+        <w:rPr>
+          <w:rFonts w:cs="Times New Roman"/>
+          <w:szCs w:val="24"/>
+        </w:rPr>
+        <w:t>“</w:t>
+      </w:r>
+      <w:proofErr w:type="spellStart"/>
+      <w:r>
+        <w:rPr>
+          <w:rFonts w:cs="Times New Roman"/>
+          <w:szCs w:val="24"/>
+        </w:rPr>
+        <w:t>energy_data</w:t>
+      </w:r>
+      <w:proofErr w:type="spellEnd"/>
+      <w:r>
+        <w:rPr>
+          <w:rFonts w:cs="Times New Roman"/>
+          <w:szCs w:val="24"/>
+        </w:rPr>
+        <w:t>”</w:t>
+      </w:r>
+      <w:r>
+        <w:rPr>
+          <w:rFonts w:cs="Times New Roman"/>
+          <w:szCs w:val="24"/>
+        </w:rPr>
+        <w:t xml:space="preserve"> folder gets too messy, and you want to add subfolders to better organize it. You would also have to go into </w:t>
+      </w:r>
+      <w:r>
+        <w:rPr>
+          <w:rFonts w:cs="Times New Roman"/>
+          <w:szCs w:val="24"/>
+        </w:rPr>
+        <w:t>“</w:t>
+      </w:r>
+      <w:r>
+        <w:rPr>
+          <w:rFonts w:cs="Times New Roman"/>
+          <w:szCs w:val="24"/>
+        </w:rPr>
+        <w:t>domainmapping.csv</w:t>
+      </w:r>
+      <w:r>
+        <w:rPr>
+          <w:rFonts w:cs="Times New Roman"/>
+          <w:szCs w:val="24"/>
+        </w:rPr>
+        <w:t>”</w:t>
+      </w:r>
+      <w:r>
+        <w:rPr>
+          <w:rFonts w:cs="Times New Roman"/>
+          <w:szCs w:val="24"/>
+        </w:rPr>
+        <w:t xml:space="preserve"> and edit the pathways, and the new names of the folder. For example, you might add a subfolder called “</w:t>
+      </w:r>
+      <w:proofErr w:type="spellStart"/>
+      <w:r>
+        <w:rPr>
+          <w:rFonts w:cs="Times New Roman"/>
+          <w:szCs w:val="24"/>
+        </w:rPr>
+        <w:t>bp_data</w:t>
+      </w:r>
+      <w:proofErr w:type="spellEnd"/>
+      <w:r>
+        <w:rPr>
+          <w:rFonts w:cs="Times New Roman"/>
+          <w:szCs w:val="24"/>
+        </w:rPr>
+        <w:t>,” and put</w:t>
+      </w:r>
+      <w:r>
+        <w:rPr>
+          <w:rFonts w:cs="Times New Roman"/>
+          <w:szCs w:val="24"/>
+        </w:rPr>
+        <w:t xml:space="preserve"> domainmapping.csv</w:t>
+      </w:r>
+      <w:r>
+        <w:rPr>
+          <w:rFonts w:cs="Times New Roman"/>
+          <w:szCs w:val="24"/>
+        </w:rPr>
+        <w:t xml:space="preserve"> and </w:t>
+      </w:r>
+      <w:r>
+        <w:rPr>
+          <w:rFonts w:cs="Times New Roman"/>
+          <w:szCs w:val="24"/>
+        </w:rPr>
+        <w:t>“BP_energy_data.xlsx”</w:t>
+      </w:r>
+      <w:r>
+        <w:rPr>
+          <w:rFonts w:cs="Times New Roman"/>
+          <w:szCs w:val="24"/>
+        </w:rPr>
+        <w:t xml:space="preserve"> within it</w:t>
+      </w:r>
+      <w:r>
+        <w:rPr>
+          <w:rFonts w:cs="Times New Roman"/>
+          <w:szCs w:val="24"/>
+        </w:rPr>
+        <w:t xml:space="preserve">. Now, you have to go into </w:t>
+      </w:r>
+      <w:r>
+        <w:rPr>
+          <w:rFonts w:cs="Times New Roman"/>
+          <w:szCs w:val="24"/>
+        </w:rPr>
+        <w:t>“</w:t>
+      </w:r>
+      <w:r>
+        <w:rPr>
+          <w:rFonts w:cs="Times New Roman"/>
+          <w:szCs w:val="24"/>
+        </w:rPr>
+        <w:t>domainmapping.csv</w:t>
+      </w:r>
+      <w:r>
+        <w:rPr>
+          <w:rFonts w:cs="Times New Roman"/>
+          <w:szCs w:val="24"/>
+        </w:rPr>
+        <w:t>”</w:t>
+      </w:r>
+      <w:r>
+        <w:rPr>
+          <w:rFonts w:cs="Times New Roman"/>
+          <w:szCs w:val="24"/>
+        </w:rPr>
+        <w:t xml:space="preserve">, and create a new domain for this folder. You’d give it a pathname to direct towards it, and a name like </w:t>
+      </w:r>
+      <w:r>
+        <w:rPr>
+          <w:rFonts w:cs="Times New Roman"/>
+          <w:szCs w:val="24"/>
+        </w:rPr>
+        <w:t>“BP_DATA”</w:t>
+      </w:r>
+      <w:r>
+        <w:rPr>
+          <w:rFonts w:cs="Times New Roman"/>
+          <w:szCs w:val="24"/>
+        </w:rPr>
+        <w:t>. And then, in the code, you’d have to make sure it sources th</w:t>
+      </w:r>
+      <w:r>
+        <w:rPr>
+          <w:rFonts w:cs="Times New Roman"/>
+          <w:szCs w:val="24"/>
+        </w:rPr>
+        <w:t>at file</w:t>
+      </w:r>
+      <w:r>
+        <w:rPr>
+          <w:rFonts w:cs="Times New Roman"/>
+          <w:szCs w:val="24"/>
+        </w:rPr>
+        <w:t xml:space="preserve"> from </w:t>
+      </w:r>
+      <w:r>
+        <w:rPr>
+          <w:rFonts w:cs="Times New Roman"/>
+          <w:szCs w:val="24"/>
+        </w:rPr>
+        <w:t>“BP_DATA”</w:t>
+      </w:r>
+      <w:r>
+        <w:rPr>
+          <w:rFonts w:cs="Times New Roman"/>
+          <w:szCs w:val="24"/>
+        </w:rPr>
+        <w:t xml:space="preserve">—instead </w:t>
+      </w:r>
+      <w:r>
+        <w:rPr>
+          <w:rFonts w:cs="Times New Roman"/>
+          <w:szCs w:val="24"/>
+        </w:rPr>
+        <w:t>of the “ENERGY</w:t>
+      </w:r>
+      <w:r>
+        <w:rPr>
+          <w:rFonts w:cs="Times New Roman"/>
+          <w:szCs w:val="24"/>
+        </w:rPr>
+        <w:t>_DATA</w:t>
+      </w:r>
+      <w:r>
+        <w:rPr>
+          <w:rFonts w:cs="Times New Roman"/>
+          <w:szCs w:val="24"/>
+        </w:rPr>
+        <w:t>”</w:t>
+      </w:r>
+      <w:r>
+        <w:rPr>
+          <w:rFonts w:cs="Times New Roman"/>
+          <w:szCs w:val="24"/>
+        </w:rPr>
+        <w:t xml:space="preserve"> directory they had formerly used. </w:t>
+      </w:r>
+    </w:p>
+    <w:p>
+      <w:pPr>
         <w:contextualSpacing/>
         <w:jc w:val="both"/>
         <w:rPr>
@@ -11795,114 +11881,156 @@
           <w:szCs w:val="24"/>
         </w:rPr>
       </w:pPr>
-      <w:r>
-        <w:rPr>
-          <w:rFonts w:cs="Times New Roman"/>
-          <w:szCs w:val="24"/>
-        </w:rPr>
-        <w:t>If you are coding any a</w:t>
-      </w:r>
-      <w:r>
-        <w:rPr>
-          <w:rFonts w:cs="Times New Roman"/>
-          <w:szCs w:val="24"/>
-        </w:rPr>
-        <w:t>dditional scripts</w:t>
-      </w:r>
-      <w:r>
-        <w:rPr>
-          <w:rFonts w:cs="Times New Roman"/>
-          <w:szCs w:val="24"/>
-        </w:rPr>
-        <w:t>, they</w:t>
-      </w:r>
-      <w:r>
-        <w:rPr>
-          <w:rFonts w:cs="Times New Roman"/>
-          <w:szCs w:val="24"/>
-        </w:rPr>
-        <w:t xml:space="preserve"> can be </w:t>
-      </w:r>
-      <w:r>
-        <w:rPr>
-          <w:rFonts w:cs="Times New Roman"/>
-          <w:szCs w:val="24"/>
-        </w:rPr>
-        <w:t>written and presented</w:t>
-      </w:r>
-      <w:r>
-        <w:rPr>
-          <w:rFonts w:cs="Times New Roman"/>
-          <w:szCs w:val="24"/>
-        </w:rPr>
-        <w:t xml:space="preserve"> according to </w:t>
-      </w:r>
-      <w:r>
-        <w:rPr>
-          <w:rFonts w:cs="Times New Roman"/>
-          <w:szCs w:val="24"/>
-        </w:rPr>
-        <w:t>the R style guide, or by emulating the style of previous scripts</w:t>
-      </w:r>
-      <w:r>
-        <w:rPr>
-          <w:rFonts w:cs="Times New Roman"/>
-          <w:szCs w:val="24"/>
-        </w:rPr>
-        <w:t xml:space="preserve">. As you write new code, too, be sure to be very meticulous in your commenting, so that those following you can understand what you’ve done. </w:t>
-      </w:r>
-    </w:p>
-    <w:p>
-      <w:pPr>
-        <w:ind w:left="720"/>
-        <w:contextualSpacing/>
-        <w:rPr>
-          <w:rFonts w:cs="Times New Roman"/>
-          <w:szCs w:val="24"/>
-        </w:rPr>
-      </w:pPr>
-      <w:r>
-        <w:rPr>
-          <w:rFonts w:cs="Times New Roman"/>
-          <w:szCs w:val="24"/>
-        </w:rPr>
-        <w:br/>
-        <w:t xml:space="preserve">In addition to commenting, it may be beneficial to keep a progress journal, to help you </w:t>
-      </w:r>
-    </w:p>
-    <w:p>
-      <w:pPr>
-        <w:contextualSpacing/>
-        <w:rPr>
-          <w:rFonts w:cs="Times New Roman"/>
-          <w:szCs w:val="24"/>
-        </w:rPr>
-      </w:pPr>
+    </w:p>
+    <w:p>
+      <w:pPr>
+        <w:rPr>
+          <w:rFonts w:ascii="Times" w:eastAsia="Times New Roman" w:hAnsi="Times" w:cs="Times New Roman"/>
+          <w:color w:val="000000"/>
+          <w:szCs w:val="24"/>
+        </w:rPr>
+      </w:pPr>
+      <w:r>
+        <w:rPr>
+          <w:rFonts w:cs="Times New Roman"/>
+          <w:szCs w:val="24"/>
+        </w:rPr>
+        <w:t>Note that it is not necessary to add an entry to the domain mapping system for every new folder. For emissions data, in particular, there are many data sources, so it is preferable not to add an entry to the domain mapping system for every new sub-folder. Instead, prefix the file names with the subfolder name within</w:t>
+      </w:r>
+      <w:r>
+        <w:rPr>
+          <w:rFonts w:cs="Times New Roman"/>
+          <w:szCs w:val="24"/>
+        </w:rPr>
+        <w:t xml:space="preserve"> the appropriate domain. Emissions files for Canada</w:t>
+      </w:r>
+      <w:r>
+        <w:rPr>
+          <w:rFonts w:cs="Times New Roman"/>
+          <w:szCs w:val="24"/>
+        </w:rPr>
+        <w:t xml:space="preserve">, for example, </w:t>
+      </w:r>
+      <w:r>
+        <w:rPr>
+          <w:rFonts w:cs="Times New Roman"/>
+          <w:szCs w:val="24"/>
+        </w:rPr>
+        <w:t xml:space="preserve">might be placed in a “Canada” sub-folder inside the </w:t>
+      </w:r>
+      <w:r>
+        <w:rPr>
+          <w:rFonts w:ascii="Times" w:eastAsia="Times New Roman" w:hAnsi="Times" w:cs="Times New Roman"/>
+          <w:color w:val="000000"/>
+          <w:szCs w:val="24"/>
+        </w:rPr>
+        <w:t>EM_INV</w:t>
+      </w:r>
+      <w:r>
+        <w:rPr>
+          <w:rFonts w:ascii="Times" w:eastAsia="Times New Roman" w:hAnsi="Times" w:cs="Times New Roman"/>
+          <w:color w:val="000000"/>
+          <w:szCs w:val="24"/>
+        </w:rPr>
+        <w:t xml:space="preserve"> domain. Prefix file names with “Canada</w:t>
+      </w:r>
+      <w:r>
+        <w:rPr>
+          <w:rFonts w:ascii="Times" w:eastAsia="Times New Roman" w:hAnsi="Times" w:cs="Times New Roman"/>
+          <w:color w:val="000000"/>
+          <w:szCs w:val="24"/>
+        </w:rPr>
+        <w:t>/</w:t>
+      </w:r>
+      <w:r>
+        <w:rPr>
+          <w:rFonts w:ascii="Times" w:eastAsia="Times New Roman" w:hAnsi="Times" w:cs="Times New Roman"/>
+          <w:color w:val="000000"/>
+          <w:szCs w:val="24"/>
+        </w:rPr>
+        <w:t xml:space="preserve">” and supply the domain </w:t>
+      </w:r>
+      <w:r>
+        <w:rPr>
+          <w:rFonts w:ascii="Times" w:eastAsia="Times New Roman" w:hAnsi="Times" w:cs="Times New Roman"/>
+          <w:color w:val="000000"/>
+          <w:szCs w:val="24"/>
+        </w:rPr>
+        <w:t>EM_INV</w:t>
+      </w:r>
+      <w:r>
+        <w:rPr>
+          <w:rFonts w:ascii="Times" w:eastAsia="Times New Roman" w:hAnsi="Times" w:cs="Times New Roman"/>
+          <w:color w:val="000000"/>
+          <w:szCs w:val="24"/>
+        </w:rPr>
+        <w:t xml:space="preserve">. </w:t>
+      </w:r>
+    </w:p>
+    <w:p>
+      <w:pPr>
+        <w:rPr>
+          <w:rFonts w:ascii="Times" w:eastAsia="Times New Roman" w:hAnsi="Times" w:cs="Times New Roman"/>
+          <w:color w:val="000000"/>
+          <w:szCs w:val="24"/>
+        </w:rPr>
+      </w:pPr>
+      <w:r>
+        <w:rPr>
+          <w:rFonts w:ascii="Times" w:eastAsia="Times New Roman" w:hAnsi="Times" w:cs="Times New Roman"/>
+          <w:color w:val="000000"/>
+          <w:szCs w:val="24"/>
+        </w:rPr>
+        <w:t>Large files or groups of files can also be stored as zip files.  R can read directly from zip archives.</w:t>
+      </w:r>
+    </w:p>
+    <w:p>
+      <w:pPr>
+        <w:rPr>
+          <w:rFonts w:ascii="Times" w:eastAsia="Times New Roman" w:hAnsi="Times" w:cs="Times New Roman"/>
+          <w:b/>
+          <w:color w:val="000000"/>
+          <w:szCs w:val="24"/>
+        </w:rPr>
+      </w:pPr>
+      <w:r>
+        <w:rPr>
+          <w:rFonts w:ascii="Times" w:eastAsia="Times New Roman" w:hAnsi="Times" w:cs="Times New Roman"/>
+          <w:b/>
+          <w:color w:val="000000"/>
+          <w:szCs w:val="24"/>
+        </w:rPr>
+        <w:lastRenderedPageBreak/>
+        <w:t xml:space="preserve">Note: all file pathways should be specified using a forward slash “/”. </w:t>
+      </w:r>
+      <w:r>
+        <w:rPr>
+          <w:rFonts w:ascii="Times" w:eastAsia="Times New Roman" w:hAnsi="Times" w:cs="Times New Roman"/>
+          <w:color w:val="000000"/>
+          <w:szCs w:val="24"/>
+        </w:rPr>
+        <w:t xml:space="preserve">This ensures that code will function properly on windows and </w:t>
+      </w:r>
+      <w:proofErr w:type="spellStart"/>
       <w:proofErr w:type="gramStart"/>
       <w:r>
         <w:rPr>
-          <w:rFonts w:cs="Times New Roman"/>
-          <w:szCs w:val="24"/>
-        </w:rPr>
-        <w:t>remember</w:t>
-      </w:r>
+          <w:rFonts w:ascii="Times" w:eastAsia="Times New Roman" w:hAnsi="Times" w:cs="Times New Roman"/>
+          <w:color w:val="000000"/>
+          <w:szCs w:val="24"/>
+        </w:rPr>
+        <w:t>unix</w:t>
+      </w:r>
+      <w:proofErr w:type="spellEnd"/>
       <w:proofErr w:type="gramEnd"/>
       <w:r>
         <w:rPr>
-          <w:rFonts w:cs="Times New Roman"/>
-          <w:szCs w:val="24"/>
-        </w:rPr>
-        <w:t xml:space="preserve"> what changes you’ve made, and why. This can be especially helpful if you need to re-address a change made past your memory. </w:t>
-      </w:r>
-    </w:p>
-    <w:p>
-      <w:pPr>
-        <w:contextualSpacing/>
-        <w:rPr>
-          <w:rFonts w:cs="Times New Roman"/>
-          <w:szCs w:val="24"/>
-        </w:rPr>
-      </w:pPr>
+          <w:rFonts w:ascii="Times" w:eastAsia="Times New Roman" w:hAnsi="Times" w:cs="Times New Roman"/>
+          <w:color w:val="000000"/>
+          <w:szCs w:val="24"/>
+        </w:rPr>
+        <w:t xml:space="preserve"> systems. Do not use a backslash “\”.</w:t>
+      </w:r>
     </w:p>
     <w:p>
       <w:pPr>
@@ -11959,7 +12087,6 @@
           <w:rFonts w:cs="Times New Roman"/>
           <w:szCs w:val="24"/>
         </w:rPr>
-        <w:lastRenderedPageBreak/>
         <w:t>Function Name</w:t>
       </w:r>
     </w:p>
@@ -12602,15 +12729,7 @@
           <w:rFonts w:cs="Times New Roman"/>
           <w:szCs w:val="24"/>
         </w:rPr>
-        <w:t xml:space="preserve"> directory and sets the working directory to that location, as well as defining PARAM_DIR as the location of the </w:t>
-      </w:r>
-      <w:r>
-        <w:rPr>
-          <w:rFonts w:cs="Times New Roman"/>
-          <w:szCs w:val="24"/>
-        </w:rPr>
-        <w:lastRenderedPageBreak/>
-        <w:t xml:space="preserve">“emissions-data-system/code/parameters” directory. These steps are necessary to ensure that auxiliary function files and input files can be located by the CEDS read and source functions. </w:t>
+        <w:t xml:space="preserve"> directory and sets the working directory to that location, as well as defining PARAM_DIR as the location of the “emissions-data-system/code/parameters” directory. These steps are necessary to ensure that auxiliary function files and input files can be located by the CEDS read and source functions. </w:t>
       </w:r>
     </w:p>
     <w:p>
@@ -13644,7 +13763,6 @@
           <w:rFonts w:cs="Times New Roman"/>
           <w:szCs w:val="24"/>
         </w:rPr>
-        <w:lastRenderedPageBreak/>
         <w:t>logStart</w:t>
       </w:r>
       <w:proofErr w:type="spellEnd"/>
@@ -13968,6 +14086,9 @@
       </w:pPr>
       <w:bookmarkStart w:id="40" w:name="_Toc302648565"/>
       <w:r>
+        <w:t xml:space="preserve">File </w:t>
+      </w:r>
+      <w:r>
         <w:t>Metadata</w:t>
       </w:r>
       <w:bookmarkEnd w:id="40"/>
@@ -14139,6 +14260,7 @@
       </w:pPr>
       <w:bookmarkStart w:id="41" w:name="_Toc302648566"/>
       <w:r>
+        <w:lastRenderedPageBreak/>
         <w:t>Diagnostics</w:t>
       </w:r>
       <w:bookmarkEnd w:id="41"/>
@@ -14203,18 +14325,8 @@
           <w:rFonts w:cs="Times New Roman"/>
           <w:szCs w:val="24"/>
         </w:rPr>
-        <w:lastRenderedPageBreak/>
         <w:t>In general, there is no need to create a diagnostic output unless there is a specific question about the data that needs to be answered. If a new diagnostic is created, it should be written to the “diagnostic-output” directory.</w:t>
       </w:r>
-    </w:p>
-    <w:p>
-      <w:pPr>
-        <w:contextualSpacing/>
-        <w:rPr>
-          <w:rFonts w:cs="Times New Roman"/>
-          <w:szCs w:val="24"/>
-        </w:rPr>
-      </w:pPr>
     </w:p>
     <w:p>
       <w:pPr>
@@ -14252,18 +14364,6 @@
       </w:r>
       <w:bookmarkEnd w:id="46"/>
       <w:bookmarkEnd w:id="47"/>
-    </w:p>
-    <w:p>
-      <w:pPr>
-        <w:autoSpaceDE w:val="0"/>
-        <w:autoSpaceDN w:val="0"/>
-        <w:adjustRightInd w:val="0"/>
-        <w:spacing w:after="0" w:line="240" w:lineRule="auto"/>
-        <w:rPr>
-          <w:rFonts w:cs="Times New Roman"/>
-          <w:szCs w:val="24"/>
-        </w:rPr>
-      </w:pPr>
     </w:p>
     <w:p>
       <w:pPr>
@@ -14836,6 +14936,7 @@
           <w:rFonts w:cs="Times New Roman"/>
           <w:szCs w:val="24"/>
         </w:rPr>
+        <w:lastRenderedPageBreak/>
         <w:t xml:space="preserve">To update the parent script, if there is one, open it in the text editor of your choice and add the name of the new script to the “scripts” variable assignment in the conditional for the appropriate emissions type. (If there is a parent script, there is no need to update the </w:t>
       </w:r>
       <w:proofErr w:type="spellStart"/>
@@ -14899,7 +15000,6 @@
           <w:rFonts w:cs="Times New Roman"/>
           <w:szCs w:val="24"/>
         </w:rPr>
-        <w:lastRenderedPageBreak/>
         <w:tab/>
       </w:r>
       <w:proofErr w:type="gramStart"/>
@@ -15142,12 +15242,26 @@
         <w:autoSpaceDN w:val="0"/>
         <w:adjustRightInd w:val="0"/>
         <w:spacing w:after="0" w:line="240" w:lineRule="auto"/>
-        <w:rPr>
-          <w:rFonts w:cs="Times New Roman"/>
-          <w:b/>
-          <w:szCs w:val="24"/>
-        </w:rPr>
-      </w:pPr>
+        <w:ind w:firstLine="720"/>
+        <w:rPr>
+          <w:rFonts w:cs="Times New Roman"/>
+          <w:szCs w:val="24"/>
+        </w:rPr>
+      </w:pPr>
+      <w:r>
+        <w:rPr>
+          <w:rFonts w:cs="Times New Roman"/>
+          <w:szCs w:val="24"/>
+        </w:rPr>
+        <w:t>In order</w:t>
+      </w:r>
+      <w:r>
+        <w:rPr>
+          <w:rFonts w:cs="Times New Roman"/>
+          <w:szCs w:val="24"/>
+        </w:rPr>
+        <w:t xml:space="preserve"> to add an entirely new emissions species to the system, you must have all appropriate inputs and R scripts (for the system sections that vary by emissions type) ready to add in at the same time. At the time of writing, this is limited to B1.1 and C3.2. The rest of the system is type-agnostic, and only uses the emissions type variable for naming purposes. </w:t>
+      </w:r>
     </w:p>
     <w:p>
       <w:pPr>
@@ -15161,20 +15275,6 @@
           <w:szCs w:val="24"/>
         </w:rPr>
       </w:pPr>
-      <w:r>
-        <w:rPr>
-          <w:rFonts w:cs="Times New Roman"/>
-          <w:szCs w:val="24"/>
-        </w:rPr>
-        <w:t>In order</w:t>
-      </w:r>
-      <w:r>
-        <w:rPr>
-          <w:rFonts w:cs="Times New Roman"/>
-          <w:szCs w:val="24"/>
-        </w:rPr>
-        <w:t xml:space="preserve"> to add an entirely new emissions species to the system, you must have all appropriate inputs and R scripts (for the system sections that vary by emissions type) ready to add in at the same time. At the time of writing, this is limited to B1.1 and C3.2. The rest of the system is type-agnostic, and only uses the emissions type variable for naming purposes. </w:t>
-      </w:r>
     </w:p>
     <w:p>
       <w:pPr>
@@ -15184,10 +15284,49 @@
         <w:spacing w:after="0" w:line="240" w:lineRule="auto"/>
         <w:ind w:firstLine="720"/>
         <w:rPr>
-          <w:rFonts w:cs="Times New Roman"/>
-          <w:szCs w:val="24"/>
-        </w:rPr>
-      </w:pPr>
+          <w:i/>
+          <w:color w:val="000000"/>
+        </w:rPr>
+      </w:pPr>
+      <w:r>
+        <w:rPr>
+          <w:rFonts w:cs="Times New Roman"/>
+          <w:szCs w:val="24"/>
+        </w:rPr>
+        <w:t xml:space="preserve">Once the scripts and inputs are ready, add the inputs to the dependency lists within the </w:t>
+      </w:r>
+      <w:proofErr w:type="spellStart"/>
+      <w:r>
+        <w:rPr>
+          <w:rFonts w:cs="Times New Roman"/>
+          <w:szCs w:val="24"/>
+        </w:rPr>
+        <w:t>Makefile</w:t>
+      </w:r>
+      <w:proofErr w:type="spellEnd"/>
+      <w:r>
+        <w:rPr>
+          <w:rFonts w:cs="Times New Roman"/>
+          <w:szCs w:val="24"/>
+        </w:rPr>
+        <w:t xml:space="preserve"> for the type-dependent outputs. Add a new conditional block to the parent scripts that trigger when “EM” is the abbreviation for the new emissions type, and list the specific scripts to be called in the same manner as the other emissions types. The scripts do not need to be added to the </w:t>
+      </w:r>
+      <w:proofErr w:type="spellStart"/>
+      <w:r>
+        <w:rPr>
+          <w:rFonts w:cs="Times New Roman"/>
+          <w:szCs w:val="24"/>
+        </w:rPr>
+        <w:t>Makefile</w:t>
+      </w:r>
+      <w:proofErr w:type="spellEnd"/>
+      <w:r>
+        <w:rPr>
+          <w:rFonts w:cs="Times New Roman"/>
+          <w:szCs w:val="24"/>
+        </w:rPr>
+        <w:t>- the parent scripts serve as a wrapper for all the emissions types.</w:t>
+      </w:r>
     </w:p>
     <w:p>
       <w:pPr>
@@ -15197,58 +15336,6 @@
         <w:spacing w:after="0" w:line="240" w:lineRule="auto"/>
         <w:ind w:firstLine="720"/>
         <w:rPr>
-          <w:i/>
-          <w:color w:val="000000"/>
-        </w:rPr>
-      </w:pPr>
-      <w:r>
-        <w:rPr>
-          <w:rFonts w:cs="Times New Roman"/>
-          <w:szCs w:val="24"/>
-        </w:rPr>
-        <w:t xml:space="preserve">Once the scripts and inputs are ready, add the inputs to the dependency lists within the </w:t>
-      </w:r>
-      <w:proofErr w:type="spellStart"/>
-      <w:r>
-        <w:rPr>
-          <w:rFonts w:cs="Times New Roman"/>
-          <w:szCs w:val="24"/>
-        </w:rPr>
-        <w:t>Makefile</w:t>
-      </w:r>
-      <w:proofErr w:type="spellEnd"/>
-      <w:r>
-        <w:rPr>
-          <w:rFonts w:cs="Times New Roman"/>
-          <w:szCs w:val="24"/>
-        </w:rPr>
-        <w:t xml:space="preserve"> for the type-dependent outputs. Add a new conditional block to the parent scripts that trigger when “EM” is the abbreviation for the new emissions type, and list the specific scripts to be called in the same manner as the other emissions types. The scripts do not need to be added to the </w:t>
-      </w:r>
-      <w:proofErr w:type="spellStart"/>
-      <w:r>
-        <w:rPr>
-          <w:rFonts w:cs="Times New Roman"/>
-          <w:szCs w:val="24"/>
-        </w:rPr>
-        <w:t>Makefile</w:t>
-      </w:r>
-      <w:proofErr w:type="spellEnd"/>
-      <w:r>
-        <w:rPr>
-          <w:rFonts w:cs="Times New Roman"/>
-          <w:szCs w:val="24"/>
-        </w:rPr>
-        <w:t>- the parent scripts serve as a wrapper for all the emissions types.</w:t>
-      </w:r>
-    </w:p>
-    <w:p>
-      <w:pPr>
-        <w:autoSpaceDE w:val="0"/>
-        <w:autoSpaceDN w:val="0"/>
-        <w:adjustRightInd w:val="0"/>
-        <w:spacing w:after="0" w:line="240" w:lineRule="auto"/>
-        <w:ind w:firstLine="720"/>
-        <w:rPr>
           <w:rFonts w:cs="Times New Roman"/>
           <w:szCs w:val="24"/>
         </w:rPr>
@@ -15352,7 +15439,14 @@
         <w:rPr>
           <w:color w:val="000000"/>
         </w:rPr>
-        <w:t xml:space="preserve"> emissions and emissions factors (EFs) generated in the modules preceding Module E. The scaling script then reads a set of inventory data and matches it to the corresponding CEDS data using a mapping file. A set of scaling ratios is determined from the ratio of inventory data to CEDS data at each available point. If necessary, the data is interpolated or extrapolated to CEDS years as specified. The resulting set of scaling ratios is then multiplied by the input default CEDS EFs to produce the scaled EFs. Finally, scaled emissions are calculated from the scaled EFs.</w:t>
+        <w:t xml:space="preserve"> emissions and emissions factors (EFs) generated in the modules preceding Module E. The scaling script then reads a set of inventory data and matches it to the corresponding CEDS data using a mapping file. A set of scaling ratios is determined from the ratio of inventory data to CEDS data at each available point. If necessary, the data is interpolated or extrapolated to CEDS years as specified. The resulting set of scaling ratios is then multiplied </w:t>
+      </w:r>
+      <w:r>
+        <w:rPr>
+          <w:color w:val="000000"/>
+        </w:rPr>
+        <w:lastRenderedPageBreak/>
+        <w:t>by the input default CEDS EFs to produce the scaled EFs. Finally, scaled emissions are calculated from the scaled EFs.</w:t>
       </w:r>
     </w:p>
     <w:p>
@@ -15376,14 +15470,7 @@
         <w:rPr>
           <w:color w:val="000000"/>
         </w:rPr>
-        <w:t xml:space="preserve">The scaled EFs and emissions data can then be written out to be scaled by the next inventory; the process is repeated in all following scaling scripts, with the default CEDS sets </w:t>
-      </w:r>
-      <w:r>
-        <w:rPr>
-          <w:color w:val="000000"/>
-        </w:rPr>
-        <w:lastRenderedPageBreak/>
-        <w:t xml:space="preserve">being replaced by the output of the previous scaling script. Inventory scaling is performed in series, and the scaled EFs and scaled emissions arrays are updated with each script. Scaling the same region more than once will overwrite the earlier </w:t>
+        <w:t xml:space="preserve">The scaled EFs and emissions data can then be written out to be scaled by the next inventory; the process is repeated in all following scaling scripts, with the default CEDS sets being replaced by the output of the previous scaling script. Inventory scaling is performed in series, and the scaled EFs and scaled emissions arrays are updated with each script. Scaling the same region more than once will overwrite the earlier </w:t>
       </w:r>
       <w:proofErr w:type="spellStart"/>
       <w:r>
@@ -15523,7 +15610,7 @@
         <w:sz w:val="20"/>
         <w:szCs w:val="20"/>
       </w:rPr>
-      <w:t>7</w:t>
+      <w:t>16</w:t>
     </w:r>
     <w:r>
       <w:rPr>
@@ -18874,7 +18961,6 @@
   <w:style w:type="character" w:default="1" w:styleId="DefaultParagraphFont">
     <w:name w:val="Default Paragraph Font"/>
     <w:uiPriority w:val="1"/>
-    <w:semiHidden/>
     <w:unhideWhenUsed/>
   </w:style>
   <w:style w:type="table" w:default="1" w:styleId="TableNormal">
@@ -19555,7 +19641,6 @@
   <w:style w:type="character" w:default="1" w:styleId="DefaultParagraphFont">
     <w:name w:val="Default Paragraph Font"/>
     <w:uiPriority w:val="1"/>
-    <w:semiHidden/>
     <w:unhideWhenUsed/>
   </w:style>
   <w:style w:type="table" w:default="1" w:styleId="TableNormal">
@@ -20311,7 +20396,7 @@
 </file>
 
 <file path=customXml/itemProps1.xml><?xml version="1.0" encoding="utf-8"?>
-<ds:datastoreItem xmlns:ds="http://schemas.openxmlformats.org/officeDocument/2006/customXml" ds:itemID="{2670D942-CB14-734D-B116-FAEE10F65B80}">
+<ds:datastoreItem xmlns:ds="http://schemas.openxmlformats.org/officeDocument/2006/customXml" ds:itemID="{78002DF9-FDF9-294F-8C54-7116B212D162}">
   <ds:schemaRefs>
     <ds:schemaRef ds:uri="http://schemas.openxmlformats.org/officeDocument/2006/bibliography"/>
   </ds:schemaRefs>

</xml_diff>

<commit_message>
minor updates to intro to CEDS doc
</commit_message>
<xml_diff>
--- a/documentation/Introduction_to_CEDS.docx
+++ b/documentation/Introduction_to_CEDS.docx
@@ -3041,11 +3041,14 @@
     </w:p>
     <w:p>
       <w:pPr>
-        <w:ind w:firstLine="720"/>
-        <w:contextualSpacing/>
-        <w:jc w:val="both"/>
-        <w:rPr>
-          <w:rFonts w:cs="Times New Roman"/>
+        <w:widowControl w:val="0"/>
+        <w:autoSpaceDE w:val="0"/>
+        <w:autoSpaceDN w:val="0"/>
+        <w:adjustRightInd w:val="0"/>
+        <w:spacing w:after="240" w:line="320" w:lineRule="atLeast"/>
+        <w:rPr>
+          <w:rFonts w:ascii="Times" w:hAnsi="Times" w:cs="Times"/>
+          <w:color w:val="000000"/>
           <w:szCs w:val="24"/>
         </w:rPr>
       </w:pPr>
@@ -3117,97 +3120,148 @@
           <w:rFonts w:cs="Times New Roman"/>
           <w:szCs w:val="24"/>
         </w:rPr>
-        <w:t xml:space="preserve">greenhouse gases, anthropogenic aerosol (black carbon and organic carbon), and </w:t>
-      </w:r>
-      <w:r>
-        <w:rPr>
-          <w:rFonts w:cs="Times New Roman"/>
-          <w:szCs w:val="24"/>
-        </w:rPr>
-        <w:t>a</w:t>
-      </w:r>
-      <w:r>
-        <w:rPr>
-          <w:rFonts w:cs="Times New Roman"/>
-          <w:szCs w:val="24"/>
-        </w:rPr>
-        <w:t>erosol and ozone precursor compounds (SO</w:t>
-      </w:r>
-      <w:r>
-        <w:rPr>
-          <w:rFonts w:cs="Times New Roman"/>
-          <w:szCs w:val="24"/>
-          <w:vertAlign w:val="subscript"/>
+        <w:t xml:space="preserve">greenhouse gases, anthropogenic </w:t>
+      </w:r>
+      <w:r>
+        <w:rPr>
+          <w:rFonts w:cs="Times New Roman"/>
+          <w:color w:val="000000"/>
+          <w:sz w:val="26"/>
+          <w:szCs w:val="26"/>
+        </w:rPr>
+        <w:t>acidifying gases (NH</w:t>
+      </w:r>
+      <w:r>
+        <w:rPr>
+          <w:rFonts w:cs="Times New Roman"/>
+          <w:color w:val="000000"/>
+          <w:position w:val="-3"/>
+          <w:sz w:val="16"/>
+          <w:szCs w:val="16"/>
+        </w:rPr>
+        <w:t>3</w:t>
+      </w:r>
+      <w:r>
+        <w:rPr>
+          <w:rFonts w:cs="Times New Roman"/>
+          <w:color w:val="000000"/>
+          <w:sz w:val="26"/>
+          <w:szCs w:val="26"/>
+        </w:rPr>
+        <w:t>, NO</w:t>
+      </w:r>
+      <w:r>
+        <w:rPr>
+          <w:rFonts w:cs="Times New Roman"/>
+          <w:color w:val="000000"/>
+          <w:position w:val="-3"/>
+          <w:sz w:val="16"/>
+          <w:szCs w:val="16"/>
+        </w:rPr>
+        <w:t>X</w:t>
+      </w:r>
+      <w:r>
+        <w:rPr>
+          <w:rFonts w:cs="Times New Roman"/>
+          <w:color w:val="000000"/>
+          <w:sz w:val="26"/>
+          <w:szCs w:val="26"/>
+        </w:rPr>
+        <w:t xml:space="preserve">, </w:t>
+      </w:r>
+      <w:r>
+        <w:rPr>
+          <w:rFonts w:cs="Times New Roman"/>
+          <w:color w:val="000000"/>
+          <w:sz w:val="26"/>
+          <w:szCs w:val="26"/>
+        </w:rPr>
+        <w:t>SO</w:t>
+      </w:r>
+      <w:r>
+        <w:rPr>
+          <w:rFonts w:cs="Times New Roman"/>
+          <w:color w:val="000000"/>
+          <w:position w:val="-3"/>
+          <w:sz w:val="16"/>
+          <w:szCs w:val="16"/>
         </w:rPr>
         <w:t>2</w:t>
       </w:r>
       <w:r>
         <w:rPr>
           <w:rFonts w:cs="Times New Roman"/>
-          <w:szCs w:val="24"/>
+          <w:color w:val="000000"/>
+          <w:sz w:val="26"/>
+          <w:szCs w:val="26"/>
+        </w:rPr>
+        <w:t>), carbonaceous gases (CO</w:t>
+      </w:r>
+      <w:r>
+        <w:rPr>
+          <w:rFonts w:cs="Times New Roman"/>
+          <w:color w:val="000000"/>
+          <w:position w:val="-3"/>
+          <w:sz w:val="16"/>
+          <w:szCs w:val="16"/>
+        </w:rPr>
+        <w:t xml:space="preserve">2 </w:t>
+      </w:r>
+      <w:r>
+        <w:rPr>
+          <w:rFonts w:cs="Times New Roman"/>
+          <w:color w:val="000000"/>
+          <w:position w:val="-3"/>
+          <w:sz w:val="16"/>
+          <w:szCs w:val="16"/>
         </w:rPr>
         <w:t xml:space="preserve">, </w:t>
       </w:r>
-      <w:proofErr w:type="spellStart"/>
-      <w:r>
-        <w:rPr>
-          <w:rFonts w:cs="Times New Roman"/>
-          <w:szCs w:val="24"/>
-        </w:rPr>
-        <w:t>NO</w:t>
-      </w:r>
-      <w:r>
-        <w:rPr>
-          <w:rFonts w:cs="Times New Roman"/>
-          <w:szCs w:val="24"/>
-          <w:vertAlign w:val="subscript"/>
-        </w:rPr>
-        <w:t>x</w:t>
-      </w:r>
-      <w:proofErr w:type="spellEnd"/>
-      <w:r>
-        <w:rPr>
-          <w:rFonts w:cs="Times New Roman"/>
-          <w:szCs w:val="24"/>
-        </w:rPr>
-        <w:t>, NH</w:t>
-      </w:r>
-      <w:r>
-        <w:rPr>
-          <w:rFonts w:cs="Times New Roman"/>
-          <w:szCs w:val="24"/>
-          <w:vertAlign w:val="subscript"/>
-        </w:rPr>
-        <w:t>3</w:t>
-      </w:r>
-      <w:r>
-        <w:rPr>
-          <w:rFonts w:cs="Times New Roman"/>
-          <w:szCs w:val="24"/>
-        </w:rPr>
-        <w:t>, CH</w:t>
-      </w:r>
-      <w:r>
-        <w:rPr>
-          <w:rFonts w:cs="Times New Roman"/>
-          <w:szCs w:val="24"/>
-          <w:vertAlign w:val="subscript"/>
+      <w:r>
+        <w:rPr>
+          <w:rFonts w:cs="Times New Roman"/>
+          <w:color w:val="000000"/>
+          <w:sz w:val="26"/>
+          <w:szCs w:val="26"/>
+        </w:rPr>
+        <w:t>C</w:t>
+      </w:r>
+      <w:r>
+        <w:rPr>
+          <w:rFonts w:cs="Times New Roman"/>
+          <w:color w:val="000000"/>
+          <w:sz w:val="26"/>
+          <w:szCs w:val="26"/>
+        </w:rPr>
+        <w:t>H</w:t>
+      </w:r>
+      <w:r>
+        <w:rPr>
+          <w:rFonts w:cs="Times New Roman"/>
+          <w:color w:val="000000"/>
+          <w:position w:val="-3"/>
+          <w:sz w:val="16"/>
+          <w:szCs w:val="16"/>
         </w:rPr>
         <w:t>4</w:t>
       </w:r>
       <w:r>
         <w:rPr>
           <w:rFonts w:cs="Times New Roman"/>
-          <w:szCs w:val="24"/>
-        </w:rPr>
-        <w:t>, CO, NMVOC</w:t>
-      </w:r>
-      <w:r>
-        <w:rPr>
-          <w:rFonts w:cs="Times New Roman"/>
-          <w:szCs w:val="24"/>
-        </w:rPr>
-        <w:t>s)</w:t>
+          <w:color w:val="000000"/>
+          <w:sz w:val="26"/>
+          <w:szCs w:val="26"/>
+        </w:rPr>
+        <w:t>, a</w:t>
+      </w:r>
+      <w:r>
+        <w:rPr>
+          <w:rFonts w:cs="Times New Roman"/>
+          <w:color w:val="000000"/>
+          <w:sz w:val="26"/>
+          <w:szCs w:val="26"/>
+        </w:rPr>
+        <w:t>nd CO) and carbonaceous aerosols (BC and OC)</w:t>
       </w:r>
       <w:r>
         <w:rPr>
@@ -3330,10 +3384,10 @@
         </w:rPr>
         <w:lastRenderedPageBreak/>
         <w:drawing>
-          <wp:inline distT="0" distB="0" distL="0" distR="0" wp14:anchorId="7CEE7C88" wp14:editId="3BE5AADF">
-            <wp:extent cx="5257800" cy="3945597"/>
+          <wp:inline distT="0" distB="0" distL="0" distR="0" wp14:anchorId="7DE997F6" wp14:editId="3C918FF4">
+            <wp:extent cx="5943600" cy="4453255"/>
             <wp:effectExtent l="0" t="0" r="0" b="0"/>
-            <wp:docPr id="2" name="Picture 2" descr="Macintosh HD:Users:hoes919:Desktop:CEDS Module Flow Chart:Slide1.tiff"/>
+            <wp:docPr id="1" name="Picture 1" descr="Macintosh HD:Users:hoes919:Desktop:Slide1.png"/>
             <wp:cNvGraphicFramePr>
               <a:graphicFrameLocks xmlns:a="http://schemas.openxmlformats.org/drawingml/2006/main" noChangeAspect="1"/>
             </wp:cNvGraphicFramePr>
@@ -3341,7 +3395,7 @@
               <a:graphicData uri="http://schemas.openxmlformats.org/drawingml/2006/picture">
                 <pic:pic xmlns:pic="http://schemas.openxmlformats.org/drawingml/2006/picture">
                   <pic:nvPicPr>
-                    <pic:cNvPr id="0" name="Picture 1" descr="Macintosh HD:Users:hoes919:Desktop:CEDS Module Flow Chart:Slide1.tiff"/>
+                    <pic:cNvPr id="0" name="Picture 1" descr="Macintosh HD:Users:hoes919:Desktop:Slide1.png"/>
                     <pic:cNvPicPr>
                       <a:picLocks noChangeAspect="1" noChangeArrowheads="1"/>
                     </pic:cNvPicPr>
@@ -3362,7 +3416,7 @@
                   <pic:spPr bwMode="auto">
                     <a:xfrm>
                       <a:off x="0" y="0"/>
-                      <a:ext cx="5257800" cy="3945597"/>
+                      <a:ext cx="5943600" cy="4453255"/>
                     </a:xfrm>
                     <a:prstGeom prst="rect">
                       <a:avLst/>
@@ -3530,106 +3584,15 @@
           <w:rFonts w:cs="Times New Roman"/>
           <w:szCs w:val="24"/>
         </w:rPr>
-        <w:t>Because of this, Module A does not follow the same file naming convention as other Modules (B</w:t>
-      </w:r>
-      <w:proofErr w:type="gramStart"/>
-      <w:r>
-        <w:rPr>
-          <w:rFonts w:cs="Times New Roman"/>
-          <w:szCs w:val="24"/>
-        </w:rPr>
-        <w:t>,C</w:t>
-      </w:r>
-      <w:proofErr w:type="gramEnd"/>
-      <w:r>
-        <w:rPr>
-          <w:rFonts w:cs="Times New Roman"/>
-          <w:szCs w:val="24"/>
-        </w:rPr>
-        <w:t>, and E)</w:t>
-      </w:r>
-    </w:p>
-    <w:p>
-      <w:pPr>
-        <w:contextualSpacing/>
-        <w:jc w:val="both"/>
-        <w:rPr>
-          <w:rFonts w:cs="Times New Roman"/>
-          <w:szCs w:val="24"/>
-        </w:rPr>
-      </w:pPr>
-    </w:p>
-    <w:p>
-      <w:pPr>
-        <w:ind w:firstLine="720"/>
-        <w:contextualSpacing/>
-        <w:jc w:val="both"/>
-        <w:rPr>
-          <w:rFonts w:cs="Times New Roman"/>
-          <w:szCs w:val="24"/>
-        </w:rPr>
-      </w:pPr>
-      <w:r>
-        <w:rPr>
-          <w:rFonts w:cs="Times New Roman"/>
-          <w:szCs w:val="24"/>
-        </w:rPr>
-        <w:t xml:space="preserve">The system has been mostly implemented through module E, with scripts in place that sequentially reformat and merge datasets </w:t>
-      </w:r>
-      <w:proofErr w:type="gramStart"/>
-      <w:r>
-        <w:rPr>
-          <w:rFonts w:cs="Times New Roman"/>
-          <w:szCs w:val="24"/>
-        </w:rPr>
-        <w:t>of both</w:t>
-      </w:r>
-      <w:proofErr w:type="gramEnd"/>
-      <w:r>
-        <w:rPr>
-          <w:rFonts w:cs="Times New Roman"/>
-          <w:szCs w:val="24"/>
-        </w:rPr>
-        <w:t xml:space="preserve"> combustion and non-combustion emissions, activities, and emissions factors.</w:t>
-      </w:r>
-    </w:p>
-    <w:p>
-      <w:pPr>
-        <w:contextualSpacing/>
-        <w:jc w:val="both"/>
-        <w:rPr>
-          <w:rFonts w:cs="Times New Roman"/>
-          <w:szCs w:val="24"/>
-        </w:rPr>
-      </w:pPr>
-    </w:p>
-    <w:p>
-      <w:pPr>
-        <w:ind w:firstLine="720"/>
-        <w:contextualSpacing/>
-        <w:jc w:val="both"/>
-        <w:rPr>
-          <w:rFonts w:cs="Times New Roman"/>
-          <w:szCs w:val="24"/>
-        </w:rPr>
-      </w:pPr>
-      <w:r>
-        <w:rPr>
-          <w:rFonts w:cs="Times New Roman"/>
-          <w:szCs w:val="24"/>
-        </w:rPr>
-        <w:t>Current tasks include modularizing the creation of combined default emissions factors files, as has been done for the non-combustion activity database, generalizing the form of the Module E scripts for easy application to other countries, and addition of more detailed non-combustion activity data.</w:t>
-      </w:r>
-    </w:p>
-    <w:p>
-      <w:pPr>
-        <w:contextualSpacing/>
-        <w:jc w:val="both"/>
-        <w:rPr>
-          <w:rFonts w:cs="Times New Roman"/>
-          <w:szCs w:val="24"/>
-        </w:rPr>
-      </w:pPr>
+        <w:t>Because of this, Module A does not follow the same file naming convention as other Modules</w:t>
+      </w:r>
+      <w:r>
+        <w:rPr>
+          <w:rFonts w:cs="Times New Roman"/>
+          <w:szCs w:val="24"/>
+        </w:rPr>
+        <w:t>.</w:t>
+      </w:r>
     </w:p>
     <w:p>
       <w:pPr>
@@ -3658,7 +3621,6 @@
         </w:numPr>
       </w:pPr>
       <w:r>
-        <w:lastRenderedPageBreak/>
         <w:t>Activity Data:</w:t>
       </w:r>
     </w:p>
@@ -3737,7 +3699,10 @@
         <w:t>USNEI, GAINS</w:t>
       </w:r>
       <w:r>
-        <w:t>, Bond</w:t>
+        <w:t xml:space="preserve">, </w:t>
+      </w:r>
+      <w:r>
+        <w:t>SPEW (bond)</w:t>
       </w:r>
     </w:p>
     <w:p>
@@ -3749,6 +3714,7 @@
         </w:numPr>
       </w:pPr>
       <w:r>
+        <w:lastRenderedPageBreak/>
         <w:t>S</w:t>
       </w:r>
       <w:r>
@@ -4025,7 +3991,6 @@
     <w:p>
       <w:proofErr w:type="spellStart"/>
       <w:r>
-        <w:lastRenderedPageBreak/>
         <w:t>Git</w:t>
       </w:r>
       <w:proofErr w:type="spellEnd"/>
@@ -4095,6 +4060,7 @@
       </w:pPr>
       <w:bookmarkStart w:id="5" w:name="_Toc302648537"/>
       <w:r>
+        <w:lastRenderedPageBreak/>
         <w:t>GUI</w:t>
       </w:r>
       <w:bookmarkEnd w:id="5"/>
@@ -4487,7 +4453,6 @@
           <w:rFonts w:cs="Times New Roman"/>
           <w:szCs w:val="24"/>
         </w:rPr>
-        <w:lastRenderedPageBreak/>
         <w:t>The “</w:t>
       </w:r>
       <w:r>
@@ -4612,6 +4577,7 @@
           <w:rFonts w:cs="Times New Roman"/>
           <w:szCs w:val="24"/>
         </w:rPr>
+        <w:lastRenderedPageBreak/>
         <w:t>The “</w:t>
       </w:r>
       <w:r>
@@ -5418,6 +5384,13 @@
                 <w:szCs w:val="24"/>
               </w:rPr>
             </w:pPr>
+            <w:r>
+              <w:rPr>
+                <w:rFonts w:cs="Times New Roman"/>
+                <w:szCs w:val="24"/>
+              </w:rPr>
+              <w:t>C</w:t>
+            </w:r>
           </w:p>
         </w:tc>
         <w:tc>
@@ -5446,15 +5419,7 @@
                 <w:rFonts w:cs="Times New Roman"/>
                 <w:szCs w:val="24"/>
               </w:rPr>
-              <w:t xml:space="preserve"> – </w:t>
-            </w:r>
-            <w:r>
-              <w:rPr>
-                <w:rFonts w:cs="Times New Roman"/>
-                <w:szCs w:val="24"/>
-              </w:rPr>
-              <w:lastRenderedPageBreak/>
-              <w:t xml:space="preserve">estimate default fuel emission factors for different emission species mostly </w:t>
+              <w:t xml:space="preserve"> – estimate default fuel emission factors for different emission species mostly </w:t>
             </w:r>
             <w:proofErr w:type="gramStart"/>
             <w:r>
@@ -5498,7 +5463,6 @@
                 <w:rFonts w:cs="Times New Roman"/>
                 <w:szCs w:val="24"/>
               </w:rPr>
-              <w:lastRenderedPageBreak/>
               <w:t>C1</w:t>
             </w:r>
           </w:p>
@@ -5718,6 +5682,7 @@
                 <w:rFonts w:cs="Times New Roman"/>
                 <w:szCs w:val="24"/>
               </w:rPr>
+              <w:lastRenderedPageBreak/>
               <w:t>D2</w:t>
             </w:r>
           </w:p>
@@ -5935,12 +5900,18 @@
             <w:pPr>
               <w:spacing w:line="276" w:lineRule="auto"/>
               <w:contextualSpacing/>
-              <w:jc w:val="right"/>
               <w:rPr>
                 <w:rFonts w:cs="Times New Roman"/>
                 <w:szCs w:val="24"/>
               </w:rPr>
             </w:pPr>
+            <w:r>
+              <w:rPr>
+                <w:rFonts w:cs="Times New Roman"/>
+                <w:szCs w:val="24"/>
+              </w:rPr>
+              <w:t>H</w:t>
+            </w:r>
           </w:p>
         </w:tc>
         <w:tc>
@@ -5957,6 +5928,236 @@
                 <w:szCs w:val="24"/>
               </w:rPr>
             </w:pPr>
+            <w:r>
+              <w:rPr>
+                <w:rFonts w:cs="Times New Roman"/>
+                <w:szCs w:val="24"/>
+              </w:rPr>
+              <w:t>Historical Extension</w:t>
+            </w:r>
+          </w:p>
+        </w:tc>
+      </w:tr>
+      <w:tr>
+        <w:trPr>
+          <w:trHeight w:val="260"/>
+        </w:trPr>
+        <w:tc>
+          <w:tcPr>
+            <w:tcW w:w="1012" w:type="dxa"/>
+          </w:tcPr>
+          <w:p>
+            <w:pPr>
+              <w:contextualSpacing/>
+              <w:jc w:val="right"/>
+              <w:rPr>
+                <w:rFonts w:cs="Times New Roman"/>
+                <w:szCs w:val="24"/>
+              </w:rPr>
+            </w:pPr>
+            <w:r>
+              <w:rPr>
+                <w:rFonts w:cs="Times New Roman"/>
+                <w:szCs w:val="24"/>
+              </w:rPr>
+              <w:t>H1</w:t>
+            </w:r>
+          </w:p>
+        </w:tc>
+        <w:tc>
+          <w:tcPr>
+            <w:tcW w:w="7511" w:type="dxa"/>
+          </w:tcPr>
+          <w:p>
+            <w:pPr>
+              <w:contextualSpacing/>
+              <w:jc w:val="both"/>
+              <w:rPr>
+                <w:rFonts w:cs="Times New Roman"/>
+                <w:szCs w:val="24"/>
+              </w:rPr>
+            </w:pPr>
+            <w:r>
+              <w:rPr>
+                <w:rFonts w:cs="Times New Roman"/>
+                <w:szCs w:val="24"/>
+              </w:rPr>
+              <w:t>Extend Activity Data</w:t>
+            </w:r>
+          </w:p>
+        </w:tc>
+      </w:tr>
+      <w:tr>
+        <w:trPr>
+          <w:trHeight w:val="260"/>
+        </w:trPr>
+        <w:tc>
+          <w:tcPr>
+            <w:tcW w:w="1012" w:type="dxa"/>
+          </w:tcPr>
+          <w:p>
+            <w:pPr>
+              <w:contextualSpacing/>
+              <w:jc w:val="right"/>
+              <w:rPr>
+                <w:rFonts w:cs="Times New Roman"/>
+                <w:szCs w:val="24"/>
+              </w:rPr>
+            </w:pPr>
+            <w:r>
+              <w:rPr>
+                <w:rFonts w:cs="Times New Roman"/>
+                <w:szCs w:val="24"/>
+              </w:rPr>
+              <w:t>H</w:t>
+            </w:r>
+            <w:r>
+              <w:rPr>
+                <w:rFonts w:cs="Times New Roman"/>
+                <w:szCs w:val="24"/>
+              </w:rPr>
+              <w:t>2-3</w:t>
+            </w:r>
+          </w:p>
+        </w:tc>
+        <w:tc>
+          <w:tcPr>
+            <w:tcW w:w="7511" w:type="dxa"/>
+          </w:tcPr>
+          <w:p>
+            <w:pPr>
+              <w:contextualSpacing/>
+              <w:jc w:val="both"/>
+              <w:rPr>
+                <w:rFonts w:cs="Times New Roman"/>
+                <w:szCs w:val="24"/>
+              </w:rPr>
+            </w:pPr>
+            <w:r>
+              <w:rPr>
+                <w:rFonts w:cs="Times New Roman"/>
+                <w:szCs w:val="24"/>
+              </w:rPr>
+              <w:t xml:space="preserve">Extend </w:t>
+            </w:r>
+            <w:r>
+              <w:rPr>
+                <w:rFonts w:cs="Times New Roman"/>
+                <w:szCs w:val="24"/>
+              </w:rPr>
+              <w:t>Emission Factor</w:t>
+            </w:r>
+            <w:r>
+              <w:rPr>
+                <w:rFonts w:cs="Times New Roman"/>
+                <w:szCs w:val="24"/>
+              </w:rPr>
+              <w:t xml:space="preserve"> Data</w:t>
+            </w:r>
+          </w:p>
+        </w:tc>
+      </w:tr>
+      <w:tr>
+        <w:trPr>
+          <w:trHeight w:val="260"/>
+        </w:trPr>
+        <w:tc>
+          <w:tcPr>
+            <w:tcW w:w="1012" w:type="dxa"/>
+          </w:tcPr>
+          <w:p>
+            <w:pPr>
+              <w:contextualSpacing/>
+              <w:jc w:val="right"/>
+              <w:rPr>
+                <w:rFonts w:cs="Times New Roman"/>
+                <w:szCs w:val="24"/>
+              </w:rPr>
+            </w:pPr>
+            <w:r>
+              <w:rPr>
+                <w:rFonts w:cs="Times New Roman"/>
+                <w:szCs w:val="24"/>
+              </w:rPr>
+              <w:t>H</w:t>
+            </w:r>
+            <w:r>
+              <w:rPr>
+                <w:rFonts w:cs="Times New Roman"/>
+                <w:szCs w:val="24"/>
+              </w:rPr>
+              <w:t>4</w:t>
+            </w:r>
+          </w:p>
+        </w:tc>
+        <w:tc>
+          <w:tcPr>
+            <w:tcW w:w="7511" w:type="dxa"/>
+          </w:tcPr>
+          <w:p>
+            <w:pPr>
+              <w:contextualSpacing/>
+              <w:jc w:val="both"/>
+              <w:rPr>
+                <w:rFonts w:cs="Times New Roman"/>
+                <w:szCs w:val="24"/>
+              </w:rPr>
+            </w:pPr>
+            <w:r>
+              <w:rPr>
+                <w:rFonts w:cs="Times New Roman"/>
+                <w:szCs w:val="24"/>
+              </w:rPr>
+              <w:t>Final Corrections</w:t>
+            </w:r>
+          </w:p>
+        </w:tc>
+      </w:tr>
+      <w:tr>
+        <w:trPr>
+          <w:trHeight w:val="260"/>
+        </w:trPr>
+        <w:tc>
+          <w:tcPr>
+            <w:tcW w:w="1012" w:type="dxa"/>
+          </w:tcPr>
+          <w:p>
+            <w:pPr>
+              <w:contextualSpacing/>
+              <w:rPr>
+                <w:rFonts w:cs="Times New Roman"/>
+                <w:szCs w:val="24"/>
+              </w:rPr>
+            </w:pPr>
+            <w:r>
+              <w:rPr>
+                <w:rFonts w:cs="Times New Roman"/>
+                <w:szCs w:val="24"/>
+              </w:rPr>
+              <w:t>S</w:t>
+            </w:r>
+          </w:p>
+        </w:tc>
+        <w:tc>
+          <w:tcPr>
+            <w:tcW w:w="7511" w:type="dxa"/>
+          </w:tcPr>
+          <w:p>
+            <w:pPr>
+              <w:contextualSpacing/>
+              <w:jc w:val="both"/>
+              <w:rPr>
+                <w:rFonts w:cs="Times New Roman"/>
+                <w:szCs w:val="24"/>
+              </w:rPr>
+            </w:pPr>
+            <w:r>
+              <w:rPr>
+                <w:rFonts w:cs="Times New Roman"/>
+                <w:szCs w:val="24"/>
+              </w:rPr>
+              <w:t xml:space="preserve">Summarize final data </w:t>
+            </w:r>
           </w:p>
         </w:tc>
       </w:tr>
@@ -6068,10 +6269,7 @@
       </w:r>
       <w:proofErr w:type="gramEnd"/>
       <w:r>
-        <w:t>(</w:t>
-      </w:r>
-      <w:r>
-        <w:t>"ggplot2", "</w:t>
+        <w:t>( "ggplot2", "</w:t>
       </w:r>
       <w:proofErr w:type="spellStart"/>
       <w:r>
@@ -6111,7 +6309,13 @@
       </w:r>
       <w:proofErr w:type="spellEnd"/>
       <w:r>
-        <w:t>", "XML", "</w:t>
+        <w:t xml:space="preserve">", "XML", </w:t>
+      </w:r>
+      <w:r>
+        <w:t xml:space="preserve"> </w:t>
+      </w:r>
+      <w:r>
+        <w:t>"</w:t>
       </w:r>
       <w:proofErr w:type="spellStart"/>
       <w:r>
@@ -6119,73 +6323,83 @@
       </w:r>
       <w:proofErr w:type="spellEnd"/>
       <w:r>
-        <w:t>"</w:t>
-      </w:r>
-      <w:r>
-        <w:t>, “zoo”</w:t>
+        <w:t>", 'zoo', '</w:t>
+      </w:r>
+      <w:proofErr w:type="spellStart"/>
+      <w:r>
+        <w:t>gridExtra</w:t>
+      </w:r>
+      <w:proofErr w:type="spellEnd"/>
+      <w:r>
+        <w:t>')</w:t>
+      </w:r>
+    </w:p>
+    <w:p>
+      <w:r>
+        <w:t>When installing/loading some of these packages, they will automatically load/install other required packages.</w:t>
+      </w:r>
+      <w:r>
+        <w:t xml:space="preserve"> However, ensuring that the packages listed above and below are </w:t>
+      </w:r>
+      <w:proofErr w:type="gramStart"/>
+      <w:r>
+        <w:t>installed,</w:t>
+      </w:r>
+      <w:proofErr w:type="gramEnd"/>
+      <w:r>
+        <w:t xml:space="preserve"> should be sufficient for the system to run.</w:t>
       </w:r>
       <w:r>
         <w:t xml:space="preserve"> </w:t>
       </w:r>
-      <w:r>
-        <w:t>, “ gridExtra</w:t>
+    </w:p>
+    <w:p>
+      <w:r>
+        <w:t>The following packages are loaded in individual R scripts that call them:</w:t>
+      </w:r>
+    </w:p>
+    <w:p>
+      <w:proofErr w:type="gramStart"/>
+      <w:r>
+        <w:t>c</w:t>
+      </w:r>
+      <w:proofErr w:type="gramEnd"/>
+      <w:r>
+        <w:t>(“FAOSTAT”</w:t>
+      </w:r>
+      <w:r>
+        <w:t>, “</w:t>
+      </w:r>
+      <w:proofErr w:type="spellStart"/>
+      <w:r>
+        <w:t>XLConnect</w:t>
+      </w:r>
+      <w:proofErr w:type="spellEnd"/>
+      <w:r>
+        <w:t>”</w:t>
+      </w:r>
+      <w:r>
+        <w:t xml:space="preserve">, </w:t>
+      </w:r>
+      <w:r>
+        <w:t>'</w:t>
+      </w:r>
+      <w:r>
+        <w:t>scales</w:t>
+      </w:r>
+      <w:r>
+        <w:t>'</w:t>
+      </w:r>
+      <w:r>
+        <w:t>)</w:t>
+      </w:r>
+    </w:p>
+    <w:p>
+      <w:r>
+        <w:t>This is not an exhaustive list.</w:t>
       </w:r>
       <w:bookmarkStart w:id="11" w:name="_GoBack"/>
       <w:bookmarkEnd w:id="11"/>
-      <w:r>
-        <w:t>”</w:t>
-      </w:r>
-      <w:r>
-        <w:t>)</w:t>
-      </w:r>
-    </w:p>
-    <w:p>
-      <w:r>
-        <w:t>When installing/loading some of these packages, they will automatically load/install other required packages.</w:t>
-      </w:r>
-      <w:r>
-        <w:t xml:space="preserve"> However, ensuring that the packages listed above and below are </w:t>
-      </w:r>
-      <w:proofErr w:type="gramStart"/>
-      <w:r>
-        <w:t>installed,</w:t>
-      </w:r>
-      <w:proofErr w:type="gramEnd"/>
-      <w:r>
-        <w:t xml:space="preserve"> should be sufficient for the system to run.</w:t>
-      </w:r>
-      <w:r>
-        <w:t xml:space="preserve"> </w:t>
-      </w:r>
-    </w:p>
-    <w:p>
-      <w:r>
-        <w:t>The following packages are loaded in individual R scripts that call them:</w:t>
-      </w:r>
-    </w:p>
-    <w:p>
-      <w:proofErr w:type="gramStart"/>
-      <w:r>
-        <w:t>c</w:t>
-      </w:r>
-      <w:proofErr w:type="gramEnd"/>
-      <w:r>
-        <w:t>(“FAOSTAT”</w:t>
-      </w:r>
-      <w:r>
-        <w:t>, “</w:t>
-      </w:r>
-      <w:proofErr w:type="spellStart"/>
-      <w:r>
-        <w:t>XLConnect</w:t>
-      </w:r>
-      <w:proofErr w:type="spellEnd"/>
-      <w:r>
-        <w:t>”</w:t>
-      </w:r>
-      <w:r>
-        <w:t>)</w:t>
-      </w:r>
     </w:p>
     <w:p>
       <w:pPr>
@@ -18981,7 +19195,7 @@
         <w:sz w:val="20"/>
         <w:szCs w:val="20"/>
       </w:rPr>
-      <w:t>7</w:t>
+      <w:t>1</w:t>
     </w:r>
     <w:r>
       <w:rPr>
@@ -23851,7 +24065,7 @@
 </file>
 
 <file path=customXml/itemProps1.xml><?xml version="1.0" encoding="utf-8"?>
-<ds:datastoreItem xmlns:ds="http://schemas.openxmlformats.org/officeDocument/2006/customXml" ds:itemID="{D611AD0B-40E0-224A-B1DE-7ADEDC51F03A}">
+<ds:datastoreItem xmlns:ds="http://schemas.openxmlformats.org/officeDocument/2006/customXml" ds:itemID="{055F3CFC-DF2F-E742-A6E7-DADBBC8D4E22}">
   <ds:schemaRefs>
     <ds:schemaRef ds:uri="http://schemas.openxmlformats.org/officeDocument/2006/bibliography"/>
   </ds:schemaRefs>

</xml_diff>